<commit_message>
getting proposal using APA style
</commit_message>
<xml_diff>
--- a/Capstone/Proposal/Proposal.docx
+++ b/Capstone/Proposal/Proposal.docx
@@ -4,31 +4,145 @@
   <w:body>
     <w:p>
       <w:pPr>
+        <w:spacing w:line="480" w:lineRule="auto"/>
         <w:jc w:val="center"/>
-      </w:pPr>
-      <w:r>
+        <w:rPr>
+          <w:b/>
+          <w:bCs/>
+        </w:rPr>
+      </w:pPr>
+    </w:p>
+    <w:p>
+      <w:pPr>
+        <w:spacing w:line="480" w:lineRule="auto"/>
+        <w:jc w:val="center"/>
+        <w:rPr>
+          <w:b/>
+          <w:bCs/>
+        </w:rPr>
+      </w:pPr>
+    </w:p>
+    <w:p>
+      <w:pPr>
+        <w:spacing w:line="480" w:lineRule="auto"/>
+        <w:jc w:val="center"/>
+        <w:rPr>
+          <w:b/>
+          <w:bCs/>
+        </w:rPr>
+      </w:pPr>
+    </w:p>
+    <w:p>
+      <w:pPr>
+        <w:spacing w:line="480" w:lineRule="auto"/>
+        <w:jc w:val="center"/>
+        <w:rPr>
+          <w:b/>
+          <w:bCs/>
+        </w:rPr>
+      </w:pPr>
+      <w:r>
+        <w:rPr>
+          <w:b/>
+          <w:bCs/>
+        </w:rPr>
         <w:t>COVID-19 and the Weather: A data visualization</w:t>
       </w:r>
     </w:p>
     <w:p>
       <w:pPr>
+        <w:spacing w:line="480" w:lineRule="auto"/>
+        <w:rPr>
+          <w:b/>
+          <w:bCs/>
+        </w:rPr>
+      </w:pPr>
+    </w:p>
+    <w:p>
+      <w:pPr>
+        <w:spacing w:line="480" w:lineRule="auto"/>
         <w:jc w:val="center"/>
       </w:pPr>
       <w:r>
-        <w:t>Nick Palacio</w:t>
-      </w:r>
-    </w:p>
-    <w:p>
-      <w:r>
-        <w:rPr>
-          <w:b/>
-          <w:bCs/>
-        </w:rPr>
-        <w:t>Introduction</w:t>
-      </w:r>
-      <w:r>
-        <w:br/>
-      </w:r>
+        <w:t>Nick</w:t>
+      </w:r>
+      <w:r>
+        <w:t xml:space="preserve"> P</w:t>
+      </w:r>
+      <w:r>
+        <w:t xml:space="preserve"> Palacio</w:t>
+      </w:r>
+    </w:p>
+    <w:p>
+      <w:pPr>
+        <w:spacing w:line="480" w:lineRule="auto"/>
+        <w:jc w:val="center"/>
+      </w:pPr>
+      <w:r>
+        <w:t>Department of Computer Science, University of Nebraska at Omaha</w:t>
+      </w:r>
+    </w:p>
+    <w:p>
+      <w:pPr>
+        <w:spacing w:line="480" w:lineRule="auto"/>
+        <w:jc w:val="center"/>
+      </w:pPr>
+      <w:r>
+        <w:t>Capstone Project Proposal</w:t>
+      </w:r>
+    </w:p>
+    <w:p>
+      <w:pPr>
+        <w:spacing w:line="480" w:lineRule="auto"/>
+        <w:jc w:val="center"/>
+      </w:pPr>
+      <w:r>
+        <w:t xml:space="preserve">Dr. Brian Dorn, Dr. Rex </w:t>
+      </w:r>
+      <w:proofErr w:type="spellStart"/>
+      <w:r>
+        <w:t>Cammack</w:t>
+      </w:r>
+      <w:proofErr w:type="spellEnd"/>
+      <w:r>
+        <w:t>, Dr. Brian Ricks</w:t>
+      </w:r>
+    </w:p>
+    <w:p>
+      <w:pPr>
+        <w:spacing w:line="480" w:lineRule="auto"/>
+        <w:jc w:val="center"/>
+      </w:pPr>
+      <w:r>
+        <w:br w:type="page"/>
+      </w:r>
+    </w:p>
+    <w:p>
+      <w:pPr>
+        <w:spacing w:line="480" w:lineRule="auto"/>
+        <w:jc w:val="center"/>
+        <w:rPr>
+          <w:b/>
+          <w:bCs/>
+        </w:rPr>
+      </w:pPr>
+      <w:r>
+        <w:rPr>
+          <w:b/>
+          <w:bCs/>
+        </w:rPr>
+        <w:lastRenderedPageBreak/>
+        <w:t>COVID-19 and the Weather: A data visualization</w:t>
+      </w:r>
+    </w:p>
+    <w:p>
+      <w:pPr>
+        <w:spacing w:line="480" w:lineRule="auto"/>
+        <w:rPr>
+          <w:b/>
+          <w:bCs/>
+        </w:rPr>
+      </w:pPr>
       <w:r>
         <w:t>On January 9</w:t>
       </w:r>
@@ -38,8 +152,13 @@
         </w:rPr>
         <w:t>th</w:t>
       </w:r>
-      <w:r>
-        <w:t xml:space="preserve"> 2020 the World Health Organization (WHO) announced that a coronavirus related pneumonia had been spreading in Wuhan, China. By March 11</w:t>
+      <w:proofErr w:type="gramStart"/>
+      <w:r>
+        <w:t xml:space="preserve"> 2020</w:t>
+      </w:r>
+      <w:proofErr w:type="gramEnd"/>
+      <w:r>
+        <w:t xml:space="preserve"> the World Health Organization (WHO) announced that a coronavirus related pneumonia had been spreading in Wuhan, China. By March 11</w:t>
       </w:r>
       <w:r>
         <w:rPr>
@@ -47,8 +166,13 @@
         </w:rPr>
         <w:t>th</w:t>
       </w:r>
-      <w:r>
-        <w:t xml:space="preserve"> 2020 the WHO had declared the COVID-19 pandemic. </w:t>
+      <w:proofErr w:type="gramStart"/>
+      <w:r>
+        <w:t xml:space="preserve"> 2020</w:t>
+      </w:r>
+      <w:proofErr w:type="gramEnd"/>
+      <w:r>
+        <w:t xml:space="preserve"> the WHO had declared the COVID-19 pandemic. </w:t>
       </w:r>
       <w:r>
         <w:t>The US confirmed its first coronavirus case on January 21</w:t>
@@ -91,8 +215,17 @@
       </w:r>
     </w:p>
     <w:p>
-      <w:r>
-        <w:t>Since then the US has experienced several waves of increased infection rates that has varied in severity across the country</w:t>
+      <w:pPr>
+        <w:spacing w:line="480" w:lineRule="auto"/>
+      </w:pPr>
+      <w:r>
+        <w:t>Since then the US has experienced several waves of increased infection rates that ha</w:t>
+      </w:r>
+      <w:r>
+        <w:t>ve</w:t>
+      </w:r>
+      <w:r>
+        <w:t xml:space="preserve"> varied in severity across the country</w:t>
       </w:r>
       <w:r>
         <w:t xml:space="preserve">. According to the CDC, </w:t>
@@ -132,6 +265,9 @@
       </w:r>
     </w:p>
     <w:p>
+      <w:pPr>
+        <w:spacing w:line="480" w:lineRule="auto"/>
+      </w:pPr>
       <w:r>
         <w:t>One could hypothesize that as the weather changes to less favorable conditions outdoors more people do more things indoors, increasing the spread of COVID-19. My proposed project aims to</w:t>
       </w:r>
@@ -143,11 +279,22 @@
       </w:r>
     </w:p>
     <w:p>
-      <w:r>
-        <w:t>My project is a map based web application that would allow users to explore the relationship between COVID-19 infection rates and the weather. Users would be able to pick a location in the US from a map and view the two datasets together.</w:t>
-      </w:r>
-      <w:r>
-        <w:t xml:space="preserve"> This novel visualization would be useful to the </w:t>
+      <w:pPr>
+        <w:spacing w:line="480" w:lineRule="auto"/>
+      </w:pPr>
+      <w:r>
+        <w:t xml:space="preserve">My project is a </w:t>
+      </w:r>
+      <w:proofErr w:type="gramStart"/>
+      <w:r>
+        <w:t>map based</w:t>
+      </w:r>
+      <w:proofErr w:type="gramEnd"/>
+      <w:r>
+        <w:t xml:space="preserve"> web application that would allow users to explore the relationship between COVID-19 infection rates and the weather. </w:t>
+      </w:r>
+      <w:r>
+        <w:t xml:space="preserve">This visualization would be useful to the </w:t>
       </w:r>
       <w:r>
         <w:t>public</w:t>
@@ -161,6 +308,7 @@
     </w:p>
     <w:p>
       <w:pPr>
+        <w:spacing w:line="480" w:lineRule="auto"/>
         <w:rPr>
           <w:b/>
           <w:bCs/>
@@ -175,6 +323,9 @@
       </w:r>
     </w:p>
     <w:p>
+      <w:pPr>
+        <w:spacing w:line="480" w:lineRule="auto"/>
+      </w:pPr>
       <w:r>
         <w:t xml:space="preserve">Influenza is another respiratory illness that is spread via respiratory droplets in the air. The link between </w:t>
       </w:r>
@@ -182,7 +333,25 @@
         <w:t>influenza and the weather is well established.</w:t>
       </w:r>
       <w:r>
-        <w:t xml:space="preserve"> The influenza virus is known to survive and transmit better outside the human body in colder, dryer weather </w:t>
+        <w:t xml:space="preserve"> </w:t>
+      </w:r>
+      <w:r>
+        <w:t xml:space="preserve">Weather variables such as temperature, </w:t>
+      </w:r>
+      <w:proofErr w:type="gramStart"/>
+      <w:r>
+        <w:t>humidity</w:t>
+      </w:r>
+      <w:proofErr w:type="gramEnd"/>
+      <w:r>
+        <w:t xml:space="preserve"> and </w:t>
+      </w:r>
+      <w:r>
+        <w:lastRenderedPageBreak/>
+        <w:t>daily variation of both have been found to have a significant effect on influenza infection rates</w:t>
+      </w:r>
+      <w:r>
+        <w:t xml:space="preserve"> </w:t>
       </w:r>
       <w:r>
         <w:rPr>
@@ -196,8 +365,19 @@
       </w:r>
     </w:p>
     <w:p>
-      <w:r>
-        <w:t>There are existing data visualizations for COVID-19 that help people understand things like infection rates, hospitalizations and policy timelines. The John Hopkins University of Medicine has several of these</w:t>
+      <w:pPr>
+        <w:spacing w:line="480" w:lineRule="auto"/>
+      </w:pPr>
+      <w:r>
+        <w:t xml:space="preserve">There are existing data visualizations for COVID-19 that help people understand things like infection rates, </w:t>
+      </w:r>
+      <w:proofErr w:type="gramStart"/>
+      <w:r>
+        <w:t>hospitalizations</w:t>
+      </w:r>
+      <w:proofErr w:type="gramEnd"/>
+      <w:r>
+        <w:t xml:space="preserve"> and policy timelines. The John Hopkins University of Medicine has several of these</w:t>
       </w:r>
       <w:r>
         <w:t xml:space="preserve"> </w:t>
@@ -207,24 +387,18 @@
           <w:b/>
           <w:bCs/>
         </w:rPr>
-        <w:t>(</w:t>
-      </w:r>
-      <w:r>
-        <w:rPr>
-          <w:b/>
-          <w:bCs/>
-        </w:rPr>
-        <w:t>https://coronavirus.jhu.edu/data</w:t>
-      </w:r>
-      <w:r>
-        <w:rPr>
-          <w:b/>
-          <w:bCs/>
-        </w:rPr>
-        <w:t>)</w:t>
-      </w:r>
-      <w:r>
-        <w:t xml:space="preserve">. They have visualizations that show charts with timelines to see how infection rates have changed over time. They also have map based visualizations that allow users to </w:t>
+        <w:t>(https://coronavirus.jhu.edu/data)</w:t>
+      </w:r>
+      <w:r>
+        <w:t xml:space="preserve">. They have visualizations that show charts with timelines to see how infection rates have changed over time. They also have </w:t>
+      </w:r>
+      <w:proofErr w:type="gramStart"/>
+      <w:r>
+        <w:t>map based</w:t>
+      </w:r>
+      <w:proofErr w:type="gramEnd"/>
+      <w:r>
+        <w:t xml:space="preserve"> visualizations that allow users to </w:t>
       </w:r>
       <w:r>
         <w:t xml:space="preserve">explore data for their area of interest. Their US Map data visualization is close to what my proposed project would be with the addition of weather data </w:t>
@@ -258,22 +432,81 @@
       </w:r>
     </w:p>
     <w:p>
-      <w:r>
-        <w:t xml:space="preserve">The COVID Tracking Project by The Atlantic has several COVID-19 data visualizations. They show you data points like case counts by state, hospitalizations and tests. Most of their visualizations are timeseries charts with one spatial visualization that lets you view the data on a map of the US. Their </w:t>
-      </w:r>
-      <w:r>
+      <w:pPr>
+        <w:spacing w:line="480" w:lineRule="auto"/>
+      </w:pPr>
+      <w:r>
+        <w:t xml:space="preserve">The COVID Tracking Project by The Atlantic has several COVID-19 data visualizations. They show you data points like case counts by state, </w:t>
+      </w:r>
+      <w:proofErr w:type="gramStart"/>
+      <w:r>
+        <w:t>hospitalizations</w:t>
+      </w:r>
+      <w:proofErr w:type="gramEnd"/>
+      <w:r>
+        <w:t xml:space="preserve"> and tests. Most of their visualizations are timeseries charts with one spatial visualization that lets you view the data on a map of the US. Their visualizations help keep the public informed about what is going on in their area and in the </w:t>
+      </w:r>
+      <w:proofErr w:type="gramStart"/>
+      <w:r>
+        <w:t>US as a whole</w:t>
+      </w:r>
+      <w:proofErr w:type="gramEnd"/>
+      <w:r>
+        <w:t xml:space="preserve">. My proposed project would focus on a user’s </w:t>
+      </w:r>
+      <w:r>
+        <w:t xml:space="preserve">specific </w:t>
+      </w:r>
+      <w:r>
+        <w:t>area of interest</w:t>
+      </w:r>
+      <w:r>
+        <w:t>.</w:t>
+      </w:r>
+    </w:p>
+    <w:p>
+      <w:pPr>
+        <w:spacing w:line="480" w:lineRule="auto"/>
+      </w:pPr>
+      <w:r>
+        <w:br w:type="page"/>
+      </w:r>
+    </w:p>
+    <w:p>
+      <w:pPr>
+        <w:spacing w:line="480" w:lineRule="auto"/>
+      </w:pPr>
+      <w:r>
+        <w:rPr>
+          <w:b/>
+          <w:bCs/>
+        </w:rPr>
         <w:lastRenderedPageBreak/>
-        <w:t xml:space="preserve">visualizations help keep the public informed about what is going on in their area and in the US as a whole. My proposed project would focus on a user’s </w:t>
-      </w:r>
-      <w:r>
-        <w:t xml:space="preserve">specific </w:t>
-      </w:r>
-      <w:r>
-        <w:t>area of interest</w:t>
-      </w:r>
-      <w:r>
-        <w:t>.</w:t>
-      </w:r>
+        <w:t>References</w:t>
+      </w:r>
+    </w:p>
+    <w:p>
+      <w:pPr>
+        <w:spacing w:line="480" w:lineRule="auto"/>
+        <w:ind w:left="720" w:hanging="720"/>
+      </w:pPr>
+      <w:r>
+        <w:t xml:space="preserve">A Timeline of COVID-19 Developments in 2020. (n.d.). AJMC. Retrieved March 3, 2021, from </w:t>
+      </w:r>
+      <w:hyperlink r:id="rId7" w:history="1">
+        <w:r>
+          <w:rPr>
+            <w:rStyle w:val="Hyperlink"/>
+          </w:rPr>
+          <w:t>https://www.ajmc.com/view/a-timeline-of-covid19-developments-in-2020</w:t>
+        </w:r>
+      </w:hyperlink>
+    </w:p>
+    <w:p>
+      <w:pPr>
+        <w:spacing w:line="480" w:lineRule="auto"/>
+        <w:ind w:left="720" w:hanging="720"/>
+      </w:pPr>
     </w:p>
     <w:sectPr>
       <w:pgSz w:w="12240" w:h="15840"/>
@@ -683,6 +916,7 @@
   <w:style w:type="paragraph" w:default="1" w:styleId="Normal">
     <w:name w:val="Normal"/>
     <w:qFormat/>
+    <w:rsid w:val="001C1440"/>
   </w:style>
   <w:style w:type="character" w:default="1" w:styleId="DefaultParagraphFont">
     <w:name w:val="Default Paragraph Font"/>

</xml_diff>

<commit_message>
new section in word doc looks good
</commit_message>
<xml_diff>
--- a/Capstone/Proposal/Proposal.docx
+++ b/Capstone/Proposal/Proposal.docx
@@ -499,7 +499,13 @@
         <w:t>compare</w:t>
       </w:r>
       <w:r>
-        <w:t xml:space="preserve"> some existing COVID-19 data visualizations in order to highlight work that is currently out there as well as some gaps in that work.</w:t>
+        <w:t xml:space="preserve"> some existing COVID-19 data visualizations </w:t>
+      </w:r>
+      <w:r>
+        <w:t>to</w:t>
+      </w:r>
+      <w:r>
+        <w:t xml:space="preserve"> highlight work that is currently out there as well as some gaps in that work.</w:t>
       </w:r>
       <w:r>
         <w:t xml:space="preserve"> </w:t>
@@ -538,7 +544,7 @@
         <w:t>compared</w:t>
       </w:r>
       <w:r>
-        <w:t xml:space="preserve"> the visualizations that these organizations offered along several dimensions. Specifically, I looked at the following: How granular is the COVID-19 data? Which COVID-19 data points are visualized? Does it offer a spatial view? Does it offer any linked views of data? How configurable are the visualizations?</w:t>
+        <w:t xml:space="preserve"> the visualizations that these organizations offered along several dimensions. Specifically, I looked at the following: How granular is the COVID-19 data? Which COVID-19 data points are visualized? Does it offer a spatial view? How configurable are the visualizations?</w:t>
       </w:r>
     </w:p>
     <w:p>
@@ -547,7 +553,13 @@
       </w:pPr>
       <w:r>
         <w:lastRenderedPageBreak/>
-        <w:t>The results of this comparison can be see in Table 1.</w:t>
+        <w:t>The results of this comparison can be see</w:t>
+      </w:r>
+      <w:r>
+        <w:t>n</w:t>
+      </w:r>
+      <w:r>
+        <w:t xml:space="preserve"> in Table 1.</w:t>
       </w:r>
     </w:p>
     <w:p>
@@ -586,6 +598,7 @@
       <w:tblPr>
         <w:tblStyle w:val="TableGrid"/>
         <w:tblW w:w="0" w:type="auto"/>
+        <w:jc w:val="center"/>
         <w:tblLook w:val="04A0" w:firstRow="1" w:lastRow="0" w:firstColumn="1" w:lastColumn="0" w:noHBand="0" w:noVBand="1"/>
       </w:tblPr>
       <w:tblGrid>
@@ -593,10 +606,12 @@
         <w:gridCol w:w="1557"/>
         <w:gridCol w:w="1557"/>
         <w:gridCol w:w="1557"/>
-        <w:gridCol w:w="1558"/>
         <w:gridCol w:w="1563"/>
       </w:tblGrid>
       <w:tr>
+        <w:trPr>
+          <w:jc w:val="center"/>
+        </w:trPr>
         <w:tc>
           <w:tcPr>
             <w:tcW w:w="1558" w:type="dxa"/>
@@ -620,7 +635,7 @@
         </w:tc>
         <w:tc>
           <w:tcPr>
-            <w:tcW w:w="1558" w:type="dxa"/>
+            <w:tcW w:w="1557" w:type="dxa"/>
           </w:tcPr>
           <w:p>
             <w:pPr>
@@ -635,27 +650,13 @@
                 <w:b/>
                 <w:bCs/>
               </w:rPr>
-              <w:t xml:space="preserve">Granularity of </w:t>
-            </w:r>
-            <w:r>
-              <w:rPr>
-                <w:b/>
-                <w:bCs/>
-              </w:rPr>
-              <w:t xml:space="preserve">COVID-19 </w:t>
-            </w:r>
-            <w:r>
-              <w:rPr>
-                <w:b/>
-                <w:bCs/>
-              </w:rPr>
-              <w:t>Data</w:t>
+              <w:t>Granularity of COVID-19 Data</w:t>
             </w:r>
           </w:p>
         </w:tc>
         <w:tc>
           <w:tcPr>
-            <w:tcW w:w="1558" w:type="dxa"/>
+            <w:tcW w:w="1557" w:type="dxa"/>
           </w:tcPr>
           <w:p>
             <w:pPr>
@@ -676,7 +677,7 @@
         </w:tc>
         <w:tc>
           <w:tcPr>
-            <w:tcW w:w="1558" w:type="dxa"/>
+            <w:tcW w:w="1557" w:type="dxa"/>
           </w:tcPr>
           <w:p>
             <w:pPr>
@@ -697,28 +698,7 @@
         </w:tc>
         <w:tc>
           <w:tcPr>
-            <w:tcW w:w="1559" w:type="dxa"/>
-          </w:tcPr>
-          <w:p>
-            <w:pPr>
-              <w:spacing w:line="480" w:lineRule="auto"/>
-              <w:rPr>
-                <w:b/>
-                <w:bCs/>
-              </w:rPr>
-            </w:pPr>
-            <w:r>
-              <w:rPr>
-                <w:b/>
-                <w:bCs/>
-              </w:rPr>
-              <w:t>Any Linked Views</w:t>
-            </w:r>
-          </w:p>
-        </w:tc>
-        <w:tc>
-          <w:tcPr>
-            <w:tcW w:w="1559" w:type="dxa"/>
+            <w:tcW w:w="1563" w:type="dxa"/>
           </w:tcPr>
           <w:p>
             <w:pPr>
@@ -746,6 +726,9 @@
         </w:tc>
       </w:tr>
       <w:tr>
+        <w:trPr>
+          <w:jc w:val="center"/>
+        </w:trPr>
         <w:tc>
           <w:tcPr>
             <w:tcW w:w="1558" w:type="dxa"/>
@@ -769,7 +752,7 @@
         </w:tc>
         <w:tc>
           <w:tcPr>
-            <w:tcW w:w="1558" w:type="dxa"/>
+            <w:tcW w:w="1557" w:type="dxa"/>
           </w:tcPr>
           <w:p>
             <w:pPr>
@@ -782,23 +765,20 @@
         </w:tc>
         <w:tc>
           <w:tcPr>
-            <w:tcW w:w="1558" w:type="dxa"/>
+            <w:tcW w:w="1557" w:type="dxa"/>
           </w:tcPr>
           <w:p>
             <w:pPr>
               <w:spacing w:line="480" w:lineRule="auto"/>
             </w:pPr>
             <w:r>
-              <w:t xml:space="preserve">Confirmed </w:t>
-            </w:r>
-            <w:r>
-              <w:t>Cases, Deaths, Tests, Hospital Use</w:t>
+              <w:t>Confirmed Cases, Deaths, Tests, Hospital Use</w:t>
             </w:r>
           </w:p>
         </w:tc>
         <w:tc>
           <w:tcPr>
-            <w:tcW w:w="1558" w:type="dxa"/>
+            <w:tcW w:w="1557" w:type="dxa"/>
           </w:tcPr>
           <w:p>
             <w:pPr>
@@ -811,38 +791,22 @@
         </w:tc>
         <w:tc>
           <w:tcPr>
-            <w:tcW w:w="1559" w:type="dxa"/>
+            <w:tcW w:w="1563" w:type="dxa"/>
           </w:tcPr>
           <w:p>
             <w:pPr>
               <w:spacing w:line="480" w:lineRule="auto"/>
             </w:pPr>
             <w:r>
-              <w:t>No</w:t>
-            </w:r>
-          </w:p>
-        </w:tc>
-        <w:tc>
-          <w:tcPr>
-            <w:tcW w:w="1559" w:type="dxa"/>
-          </w:tcPr>
-          <w:p>
-            <w:pPr>
-              <w:spacing w:line="480" w:lineRule="auto"/>
-            </w:pPr>
-            <w:r>
-              <w:t xml:space="preserve">Minimal, </w:t>
-            </w:r>
-            <w:r>
-              <w:t>can</w:t>
-            </w:r>
-            <w:r>
-              <w:t xml:space="preserve"> toggle the data point plotted</w:t>
+              <w:t>Minimal, can toggle the data point plotted</w:t>
             </w:r>
           </w:p>
         </w:tc>
       </w:tr>
       <w:tr>
+        <w:trPr>
+          <w:jc w:val="center"/>
+        </w:trPr>
         <w:tc>
           <w:tcPr>
             <w:tcW w:w="1558" w:type="dxa"/>
@@ -866,7 +830,7 @@
         </w:tc>
         <w:tc>
           <w:tcPr>
-            <w:tcW w:w="1558" w:type="dxa"/>
+            <w:tcW w:w="1557" w:type="dxa"/>
           </w:tcPr>
           <w:p>
             <w:pPr>
@@ -879,67 +843,51 @@
         </w:tc>
         <w:tc>
           <w:tcPr>
-            <w:tcW w:w="1558" w:type="dxa"/>
+            <w:tcW w:w="1557" w:type="dxa"/>
           </w:tcPr>
           <w:p>
             <w:pPr>
               <w:spacing w:line="480" w:lineRule="auto"/>
             </w:pPr>
             <w:r>
-              <w:t xml:space="preserve">Confirmed </w:t>
-            </w:r>
-            <w:r>
-              <w:t>Cases, Deaths, Tests, Hospital Use</w:t>
+              <w:t>Confirmed Cases, Deaths, Tests, Hospital Use</w:t>
             </w:r>
           </w:p>
         </w:tc>
         <w:tc>
           <w:tcPr>
-            <w:tcW w:w="1558" w:type="dxa"/>
+            <w:tcW w:w="1557" w:type="dxa"/>
           </w:tcPr>
           <w:p>
             <w:pPr>
               <w:spacing w:line="480" w:lineRule="auto"/>
             </w:pPr>
             <w:r>
-              <w:t>One map with hospital use data, a few cartograms</w:t>
+              <w:t xml:space="preserve">Yes, </w:t>
+            </w:r>
+            <w:r>
+              <w:t>map with hospital use data, a few cartograms</w:t>
             </w:r>
           </w:p>
         </w:tc>
         <w:tc>
           <w:tcPr>
-            <w:tcW w:w="1559" w:type="dxa"/>
+            <w:tcW w:w="1563" w:type="dxa"/>
           </w:tcPr>
           <w:p>
             <w:pPr>
               <w:spacing w:line="480" w:lineRule="auto"/>
             </w:pPr>
             <w:r>
-              <w:t>Yes, some charts share date range and if data is normalized or not</w:t>
-            </w:r>
-          </w:p>
-        </w:tc>
-        <w:tc>
-          <w:tcPr>
-            <w:tcW w:w="1559" w:type="dxa"/>
-          </w:tcPr>
-          <w:p>
-            <w:pPr>
-              <w:spacing w:line="480" w:lineRule="auto"/>
-            </w:pPr>
-            <w:r>
-              <w:t xml:space="preserve">Moderate, </w:t>
-            </w:r>
-            <w:r>
-              <w:t>can set</w:t>
-            </w:r>
-            <w:r>
-              <w:t xml:space="preserve"> date range and if data is normalized</w:t>
+              <w:t>Moderate, can set date range and if data is normalized</w:t>
             </w:r>
           </w:p>
         </w:tc>
       </w:tr>
       <w:tr>
+        <w:trPr>
+          <w:jc w:val="center"/>
+        </w:trPr>
         <w:tc>
           <w:tcPr>
             <w:tcW w:w="1558" w:type="dxa"/>
@@ -957,13 +905,13 @@
                 <w:b/>
                 <w:bCs/>
               </w:rPr>
-              <w:t>IHME at the University of Washington</w:t>
+              <w:t>IHME</w:t>
             </w:r>
           </w:p>
         </w:tc>
         <w:tc>
           <w:tcPr>
-            <w:tcW w:w="1558" w:type="dxa"/>
+            <w:tcW w:w="1557" w:type="dxa"/>
           </w:tcPr>
           <w:p>
             <w:pPr>
@@ -976,23 +924,20 @@
         </w:tc>
         <w:tc>
           <w:tcPr>
-            <w:tcW w:w="1558" w:type="dxa"/>
+            <w:tcW w:w="1557" w:type="dxa"/>
           </w:tcPr>
           <w:p>
             <w:pPr>
               <w:spacing w:line="480" w:lineRule="auto"/>
             </w:pPr>
             <w:r>
-              <w:t xml:space="preserve">Confirmed </w:t>
-            </w:r>
-            <w:r>
-              <w:t>Cases, Deaths, Tests, Hospital Use</w:t>
+              <w:t>Confirmed Cases, Deaths, Tests, Hospital Use</w:t>
             </w:r>
           </w:p>
         </w:tc>
         <w:tc>
           <w:tcPr>
-            <w:tcW w:w="1558" w:type="dxa"/>
+            <w:tcW w:w="1557" w:type="dxa"/>
           </w:tcPr>
           <w:p>
             <w:pPr>
@@ -1005,31 +950,14 @@
         </w:tc>
         <w:tc>
           <w:tcPr>
-            <w:tcW w:w="1559" w:type="dxa"/>
+            <w:tcW w:w="1563" w:type="dxa"/>
           </w:tcPr>
           <w:p>
             <w:pPr>
               <w:spacing w:line="480" w:lineRule="auto"/>
             </w:pPr>
             <w:r>
-              <w:t>No</w:t>
-            </w:r>
-          </w:p>
-        </w:tc>
-        <w:tc>
-          <w:tcPr>
-            <w:tcW w:w="1559" w:type="dxa"/>
-          </w:tcPr>
-          <w:p>
-            <w:pPr>
-              <w:spacing w:line="480" w:lineRule="auto"/>
-            </w:pPr>
-            <w:r>
-              <w:t>Moderate – High, can set date range, if data is normalized and if data should be 7-</w:t>
-            </w:r>
-            <w:r>
-              <w:lastRenderedPageBreak/>
-              <w:t>day rolling averages</w:t>
+              <w:t>Moderate – High, can set date range, if data is normalized and if data should be 7-day rolling averages</w:t>
             </w:r>
           </w:p>
         </w:tc>
@@ -1044,6 +972,35 @@
       <w:pPr>
         <w:spacing w:line="480" w:lineRule="auto"/>
       </w:pPr>
+      <w:r>
+        <w:t>Now I will summarize my findings and discuss how this relates to my visualization. Only one of the organizations, John Hopkins, offered COVID-19 data at the county level in the US. Given that my visualization will show weather and COVID-19 data together, the location granularity of this data becomes more important. Weather in any state can vary greatly across different locations in that state. This is why my visualization will use county level COVID-19 data.</w:t>
+      </w:r>
+      <w:r>
+        <w:t xml:space="preserve"> </w:t>
+      </w:r>
+      <w:r>
+        <w:t>All of the organizations offered the same COVID-19 data points in their visualizations (cases, deaths, etc.). For my purposes of allowing a user to compare COVID-19 infection rates to weather patterns I will only be using confirmed COVID-19 case counts.</w:t>
+      </w:r>
+    </w:p>
+    <w:p>
+      <w:pPr>
+        <w:spacing w:line="480" w:lineRule="auto"/>
+      </w:pPr>
+      <w:r>
+        <w:t xml:space="preserve">Since weather and COVID-19 infection rates both have a spatial dimension, a spatial view for my visualization is warranted. This is consistent with the existing visualizations I </w:t>
+      </w:r>
+      <w:r>
+        <w:t xml:space="preserve">have </w:t>
+      </w:r>
+      <w:r>
+        <w:t>looked at, all 3 provided some sort of spatial view for the COVID-19 data. This is why I will be displaying a map to the user that they can interact with in order to view data at their location of interest.</w:t>
+      </w:r>
+      <w:r>
+        <w:t xml:space="preserve"> </w:t>
+      </w:r>
+      <w:r>
+        <w:t>These organizations offered a variety of levels of configurability in their visualizations. Given that the purpose of my visualization is to allow a user to explore the data on their own I will offer a high level of configurability in my visualization in order to allow a user to visualize the data in a few different ways.</w:t>
+      </w:r>
     </w:p>
     <w:p>
       <w:pPr>
@@ -1105,7 +1062,11 @@
       </w:r>
       <w:r>
         <w:br/>
-        <w:t xml:space="preserve">For my weather data I will be using an API from Weather Source. Weather Source is a technology company that provides a suite of products that help businesses leverage weather and climate data. </w:t>
+        <w:t xml:space="preserve">For my weather data I will be using an API from Weather Source. Weather Source is a technology </w:t>
+      </w:r>
+      <w:r>
+        <w:lastRenderedPageBreak/>
+        <w:t xml:space="preserve">company that provides a suite of products that help businesses leverage weather and climate data. </w:t>
       </w:r>
       <w:r>
         <w:t>On March 16</w:t>

</xml_diff>

<commit_message>
first draft of related work section
</commit_message>
<xml_diff>
--- a/Capstone/Proposal/Proposal.docx
+++ b/Capstone/Proposal/Proposal.docx
@@ -97,7 +97,15 @@
         <w:jc w:val="center"/>
       </w:pPr>
       <w:r>
-        <w:t>Dr. Brian Dorn, Dr. Rex Cammack, Dr. Brian Ricks</w:t>
+        <w:t xml:space="preserve">Dr. Brian Dorn, Dr. Rex </w:t>
+      </w:r>
+      <w:proofErr w:type="spellStart"/>
+      <w:r>
+        <w:t>Cammack</w:t>
+      </w:r>
+      <w:proofErr w:type="spellEnd"/>
+      <w:r>
+        <w:t>, Dr. Brian Ricks</w:t>
       </w:r>
     </w:p>
     <w:p>
@@ -280,7 +288,15 @@
         <w:t>One literature review published in the International Journal of Environmental Research and Public health analyzed the current available literature on the association between weather and COVID-19 incidence. This study concluded that weather does in fact play a significant role in COVID-19 transmission. Specifically, it said temperature and humidity were found to be the most common weather factors associated with COVID-19 transmission</w:t>
       </w:r>
       <w:r>
-        <w:t xml:space="preserve"> (McClymont &amp; Hu, 2021)</w:t>
+        <w:t xml:space="preserve"> (</w:t>
+      </w:r>
+      <w:proofErr w:type="spellStart"/>
+      <w:r>
+        <w:t>McClymont</w:t>
+      </w:r>
+      <w:proofErr w:type="spellEnd"/>
+      <w:r>
+        <w:t xml:space="preserve"> &amp; Hu, 2021)</w:t>
       </w:r>
       <w:r>
         <w:t>.</w:t>
@@ -296,7 +312,15 @@
         <w:t>with the existing research on COVID-19 and weather. It said that existing research on this association only considers weather variables during analysis. This study concluded that weather on its own was a non-influential factor in COVID-19 transmission. Instead, it said that other factors such as urban density and mobility of the population influenced COVID-19 transmission much more than weather</w:t>
       </w:r>
       <w:r>
-        <w:t xml:space="preserve"> (Jamshidi et al., 2020)</w:t>
+        <w:t xml:space="preserve"> (</w:t>
+      </w:r>
+      <w:proofErr w:type="spellStart"/>
+      <w:r>
+        <w:t>Jamshidi</w:t>
+      </w:r>
+      <w:proofErr w:type="spellEnd"/>
+      <w:r>
+        <w:t xml:space="preserve"> et al., 2020)</w:t>
       </w:r>
       <w:r>
         <w:t>.</w:t>
@@ -1005,6 +1029,24 @@
     <w:p>
       <w:pPr>
         <w:spacing w:line="480" w:lineRule="auto"/>
+      </w:pPr>
+      <w:r>
+        <w:t>Existing COVID-19 data visualizations all appear to share two traits that will be different for my visualization. The first is that existing visualizations seem to have the purpose of keeping the general public informed about the pandemic. This makes a lot of sense because keeping the public informed of what is going on helps them make informed decisions in their daily lives. The purpose of my visualization is to allow users, middle school scientists, to explore the relationship between two datasets, weather and COVID-19, and to think critically about this relationship.</w:t>
+      </w:r>
+      <w:r>
+        <w:t xml:space="preserve"> </w:t>
+      </w:r>
+      <w:r>
+        <w:t xml:space="preserve">The second trait that existing visualizations </w:t>
+      </w:r>
+      <w:r>
+        <w:lastRenderedPageBreak/>
+        <w:t>share is that they are only concerned with visualizing COVID-19 data. My project will visualize COVID-19 data alongside weather data.</w:t>
+      </w:r>
+    </w:p>
+    <w:p>
+      <w:pPr>
+        <w:spacing w:line="480" w:lineRule="auto"/>
         <w:jc w:val="center"/>
         <w:rPr>
           <w:b/>
@@ -1062,11 +1104,7 @@
       </w:r>
       <w:r>
         <w:br/>
-        <w:t xml:space="preserve">For my weather data I will be using an API from Weather Source. Weather Source is a technology </w:t>
-      </w:r>
-      <w:r>
-        <w:lastRenderedPageBreak/>
-        <w:t xml:space="preserve">company that provides a suite of products that help businesses leverage weather and climate data. </w:t>
+        <w:t xml:space="preserve">For my weather data I will be using an API from Weather Source. Weather Source is a technology company that provides a suite of products that help businesses leverage weather and climate data. </w:t>
       </w:r>
       <w:r>
         <w:t>On March 16</w:t>
@@ -1178,7 +1216,23 @@
         </w:rPr>
       </w:pPr>
       <w:r>
-        <w:t xml:space="preserve">Huang, X., Mengersen, K., Milinovich, G., &amp; Hu, W. (2017). Effect of Weather Variability on Seasonal Influenza Among Different Age Groups in Queensland, Australia: A Bayesian Spatiotemporal Analysis. The Journal of Infectious Diseases, 215(11), 1695–1701. </w:t>
+        <w:t xml:space="preserve">Huang, X., </w:t>
+      </w:r>
+      <w:proofErr w:type="spellStart"/>
+      <w:r>
+        <w:t>Mengersen</w:t>
+      </w:r>
+      <w:proofErr w:type="spellEnd"/>
+      <w:r>
+        <w:t xml:space="preserve">, K., </w:t>
+      </w:r>
+      <w:proofErr w:type="spellStart"/>
+      <w:r>
+        <w:t>Milinovich</w:t>
+      </w:r>
+      <w:proofErr w:type="spellEnd"/>
+      <w:r>
+        <w:t xml:space="preserve">, G., &amp; Hu, W. (2017). Effect of Weather Variability on Seasonal Influenza Among Different Age Groups in Queensland, Australia: A Bayesian Spatiotemporal Analysis. The Journal of Infectious Diseases, 215(11), 1695–1701. </w:t>
       </w:r>
       <w:hyperlink r:id="rId7" w:history="1">
         <w:r>
@@ -1214,8 +1268,21 @@
           <w:rStyle w:val="Hyperlink"/>
         </w:rPr>
       </w:pPr>
-      <w:r>
-        <w:t xml:space="preserve">Jamshidi, S., Baniasad, M., &amp; Niyogi, D. (2020). Global to USA County Scale Analysis of Weather, Urban Density, Mobility, Homestay, and Mask Use on COVID-19. International Journal of Environmental Research and Public Health, 17(21), 7847. </w:t>
+      <w:proofErr w:type="spellStart"/>
+      <w:r>
+        <w:t>Jamshidi</w:t>
+      </w:r>
+      <w:proofErr w:type="spellEnd"/>
+      <w:r>
+        <w:t xml:space="preserve">, S., </w:t>
+      </w:r>
+      <w:proofErr w:type="spellStart"/>
+      <w:r>
+        <w:t>Baniasad</w:t>
+      </w:r>
+      <w:proofErr w:type="spellEnd"/>
+      <w:r>
+        <w:t xml:space="preserve">, M., &amp; Niyogi, D. (2020). Global to USA County Scale Analysis of Weather, Urban Density, Mobility, Homestay, and Mask Use on COVID-19. International Journal of Environmental Research and Public Health, 17(21), 7847. </w:t>
       </w:r>
       <w:hyperlink r:id="rId9" w:history="1">
         <w:r>
@@ -1248,8 +1315,13 @@
         <w:spacing w:line="480" w:lineRule="auto"/>
         <w:ind w:left="720" w:hanging="720"/>
       </w:pPr>
-      <w:r>
-        <w:t xml:space="preserve">McClymont, H., &amp; Hu, W. (2021). Weather Variability and COVID-19 Transmission: A Review of Recent Research. International Journal of Environmental Research and Public Health, 18(2), 396. </w:t>
+      <w:proofErr w:type="spellStart"/>
+      <w:r>
+        <w:t>McClymont</w:t>
+      </w:r>
+      <w:proofErr w:type="spellEnd"/>
+      <w:r>
+        <w:t xml:space="preserve">, H., &amp; Hu, W. (2021). Weather Variability and COVID-19 Transmission: A Review of Recent Research. International Journal of Environmental Research and Public Health, 18(2), 396. </w:t>
       </w:r>
       <w:hyperlink r:id="rId11" w:history="1">
         <w:r>
@@ -1269,7 +1341,23 @@
         </w:rPr>
       </w:pPr>
       <w:r>
-        <w:t xml:space="preserve">Roussel, M., Pontier, D., Cohen, J.-M., Lina, B., &amp; Fouchet, D. (2016). Quantifying the role of weather on seasonal influenza. BMC Public Health, 16, 441. </w:t>
+        <w:t xml:space="preserve">Roussel, M., </w:t>
+      </w:r>
+      <w:proofErr w:type="spellStart"/>
+      <w:r>
+        <w:t>Pontier</w:t>
+      </w:r>
+      <w:proofErr w:type="spellEnd"/>
+      <w:r>
+        <w:t xml:space="preserve">, D., Cohen, J.-M., Lina, B., &amp; </w:t>
+      </w:r>
+      <w:proofErr w:type="spellStart"/>
+      <w:r>
+        <w:t>Fouchet</w:t>
+      </w:r>
+      <w:proofErr w:type="spellEnd"/>
+      <w:r>
+        <w:t xml:space="preserve">, D. (2016). Quantifying the role of weather on seasonal influenza. BMC Public Health, 16, 441. </w:t>
       </w:r>
       <w:hyperlink r:id="rId12" w:history="1">
         <w:r>
@@ -1743,7 +1831,6 @@
   <w:style w:type="character" w:default="1" w:styleId="DefaultParagraphFont">
     <w:name w:val="Default Paragraph Font"/>
     <w:uiPriority w:val="1"/>
-    <w:semiHidden/>
     <w:unhideWhenUsed/>
   </w:style>
   <w:style w:type="table" w:default="1" w:styleId="TableNormal">

</xml_diff>

<commit_message>
lots of feedback and notes
</commit_message>
<xml_diff>
--- a/Capstone/Proposal/Proposal.docx
+++ b/Capstone/Proposal/Proposal.docx
@@ -9,6 +9,7 @@
         <w:rPr>
           <w:b/>
           <w:bCs/>
+          <w:color w:val="FF0000"/>
         </w:rPr>
       </w:pPr>
     </w:p>
@@ -97,15 +98,7 @@
         <w:jc w:val="center"/>
       </w:pPr>
       <w:r>
-        <w:t xml:space="preserve">Dr. Brian Dorn, Dr. Rex </w:t>
-      </w:r>
-      <w:proofErr w:type="spellStart"/>
-      <w:r>
-        <w:t>Cammack</w:t>
-      </w:r>
-      <w:proofErr w:type="spellEnd"/>
-      <w:r>
-        <w:t>, Dr. Brian Ricks</w:t>
+        <w:t>Dr. Brian Dorn, Dr. Rex Cammack, Dr. Brian Ricks</w:t>
       </w:r>
     </w:p>
     <w:p>
@@ -139,9 +132,19 @@
       <w:pPr>
         <w:spacing w:line="480" w:lineRule="auto"/>
         <w:rPr>
-          <w:b/>
-          <w:bCs/>
-        </w:rPr>
+          <w:color w:val="FF0000"/>
+        </w:rPr>
+      </w:pPr>
+      <w:r>
+        <w:rPr>
+          <w:color w:val="FF0000"/>
+        </w:rPr>
+        <w:t>Opening not bad</w:t>
+      </w:r>
+    </w:p>
+    <w:p>
+      <w:pPr>
+        <w:spacing w:line="480" w:lineRule="auto"/>
       </w:pPr>
       <w:r>
         <w:t>On January 9</w:t>
@@ -194,11 +197,16 @@
       <w:r>
         <w:t xml:space="preserve"> the WHO had declared the COVID-19 pandemic.</w:t>
       </w:r>
-    </w:p>
-    <w:p>
-      <w:pPr>
-        <w:spacing w:line="480" w:lineRule="auto"/>
-      </w:pPr>
+      <w:r>
+        <w:rPr>
+          <w:b/>
+          <w:bCs/>
+        </w:rPr>
+        <w:t xml:space="preserve"> Connect these</w:t>
+      </w:r>
+      <w:r>
+        <w:t xml:space="preserve"> </w:t>
+      </w:r>
       <w:r>
         <w:t>Since then the US has experienced several waves of increased infection rates that ha</w:t>
       </w:r>
@@ -209,7 +217,15 @@
         <w:t xml:space="preserve"> varied in severity across the country</w:t>
       </w:r>
       <w:r>
-        <w:t xml:space="preserve">. According to the CDC, </w:t>
+        <w:t xml:space="preserve">. </w:t>
+      </w:r>
+    </w:p>
+    <w:p>
+      <w:pPr>
+        <w:spacing w:line="480" w:lineRule="auto"/>
+      </w:pPr>
+      <w:r>
+        <w:t xml:space="preserve">According to the CDC, </w:t>
       </w:r>
       <w:r>
         <w:t>COVID-19 can spread from human to human via respiratory droplets in the air.</w:t>
@@ -227,6 +243,22 @@
     <w:p>
       <w:pPr>
         <w:spacing w:line="480" w:lineRule="auto"/>
+        <w:rPr>
+          <w:b/>
+          <w:bCs/>
+        </w:rPr>
+      </w:pPr>
+      <w:r>
+        <w:rPr>
+          <w:b/>
+          <w:bCs/>
+        </w:rPr>
+        <w:t>Reorg stuff where</w:t>
+      </w:r>
+    </w:p>
+    <w:p>
+      <w:pPr>
+        <w:spacing w:line="480" w:lineRule="auto"/>
       </w:pPr>
       <w:r>
         <w:t>There is precedence to think that the COVID-19 virus spreads more easily in certain weather conditions.</w:t>
@@ -235,6 +267,27 @@
         <w:t xml:space="preserve"> </w:t>
       </w:r>
       <w:r>
+        <w:rPr>
+          <w:b/>
+          <w:bCs/>
+        </w:rPr>
+        <w:t>According to cdc, resp droplets, indoors.</w:t>
+      </w:r>
+      <w:r>
+        <w:rPr>
+          <w:b/>
+          <w:bCs/>
+        </w:rPr>
+        <w:t xml:space="preserve"> Add in conjecture from other people reiterating this weather connection.</w:t>
+      </w:r>
+      <w:r>
+        <w:rPr>
+          <w:b/>
+          <w:bCs/>
+        </w:rPr>
+        <w:t xml:space="preserve"> This is similar to flu… </w:t>
+      </w:r>
+      <w:r>
         <w:t>Influenza is another respiratory illness that is spread via respiratory droplets in the air. I</w:t>
       </w:r>
       <w:r>
@@ -256,7 +309,20 @@
         <w:t>,</w:t>
       </w:r>
       <w:r>
-        <w:t xml:space="preserve"> and daily variation of </w:t>
+        <w:t xml:space="preserve"> and daily variation</w:t>
+      </w:r>
+      <w:r>
+        <w:t xml:space="preserve"> </w:t>
+      </w:r>
+      <w:r>
+        <w:rPr>
+          <w:b/>
+          <w:bCs/>
+        </w:rPr>
+        <w:t>thereof</w:t>
+      </w:r>
+      <w:r>
+        <w:t xml:space="preserve"> of </w:t>
       </w:r>
       <w:r>
         <w:t>both</w:t>
@@ -271,56 +337,246 @@
         <w:t>.</w:t>
       </w:r>
       <w:r>
+        <w:t xml:space="preserve"> </w:t>
+      </w:r>
+      <w:r>
+        <w:rPr>
+          <w:b/>
+          <w:bCs/>
+        </w:rPr>
+        <w:t>Is this causation or correlation? Be specific</w:t>
+      </w:r>
+      <w:r>
+        <w:rPr>
+          <w:b/>
+          <w:bCs/>
+        </w:rPr>
+        <w:t xml:space="preserve"> ‘significant correlation’</w:t>
+      </w:r>
+      <w:r>
+        <w:rPr>
+          <w:b/>
+          <w:bCs/>
+        </w:rPr>
+        <w:t>.</w:t>
+      </w:r>
+      <w:r>
+        <w:rPr>
+          <w:b/>
+          <w:bCs/>
+        </w:rPr>
+        <w:t xml:space="preserve"> </w:t>
+      </w:r>
+      <w:r>
+        <w:rPr>
+          <w:b/>
+          <w:bCs/>
+        </w:rPr>
+        <w:t>More detail (1-2 sentences) about specific results of flu and weather.</w:t>
+      </w:r>
+      <w:r>
         <w:t xml:space="preserve"> While the coronavirus is certainly not the same thing as the flu it does spread in a very similar manner. This makes the relationship between COVID-19 transmission and the weather worth exploring.</w:t>
       </w:r>
     </w:p>
     <w:p>
       <w:pPr>
         <w:spacing w:line="480" w:lineRule="auto"/>
-      </w:pPr>
-      <w:r>
+        <w:rPr>
+          <w:b/>
+          <w:bCs/>
+        </w:rPr>
+      </w:pPr>
+      <w:r>
+        <w:lastRenderedPageBreak/>
         <w:t>There has been some research published already exploring the relationship between weather and COVID-19. However, results from these studies have been mixed.</w:t>
       </w:r>
       <w:r>
         <w:t xml:space="preserve"> </w:t>
       </w:r>
       <w:r>
-        <w:t>One literature review published in the International Journal of Environmental Research and Public health analyzed the current available literature on the association between weather and COVID-19 incidence. This study concluded that weather does in fact play a significant role in COVID-19 transmission. Specifically, it said temperature and humidity were found to be the most common weather factors associated with COVID-19 transmission</w:t>
-      </w:r>
-      <w:r>
-        <w:t xml:space="preserve"> (</w:t>
-      </w:r>
-      <w:proofErr w:type="spellStart"/>
-      <w:r>
-        <w:t>McClymont</w:t>
-      </w:r>
-      <w:proofErr w:type="spellEnd"/>
-      <w:r>
-        <w:t xml:space="preserve"> &amp; Hu, 2021)</w:t>
+        <w:t>One literature review published in the International Journal of Environmental Research and Public health analyzed the current available literature on the association between weather and COVID-19 incidence</w:t>
+      </w:r>
+      <w:r>
+        <w:t xml:space="preserve"> </w:t>
+      </w:r>
+      <w:r>
+        <w:rPr>
+          <w:b/>
+          <w:bCs/>
+        </w:rPr>
+        <w:t>(citation)</w:t>
       </w:r>
       <w:r>
         <w:t>.</w:t>
       </w:r>
       <w:r>
-        <w:t xml:space="preserve"> </w:t>
-      </w:r>
-      <w:r>
-        <w:t xml:space="preserve">Another study published in the same journal highlighted an issue </w:t>
-      </w:r>
+        <w:rPr>
+          <w:b/>
+          <w:bCs/>
+        </w:rPr>
+        <w:t xml:space="preserve"> Want more details of lit review</w:t>
+      </w:r>
+      <w:r>
+        <w:rPr>
+          <w:b/>
+          <w:bCs/>
+        </w:rPr>
+        <w:t>, ‘of X articles published looking at relationships between weather and COVID’. ‘temp always used in these studies’ Even in this lit review, they are split. ‘X studies said positive correlation, Y said negative correlation’</w:t>
+      </w:r>
+      <w:r>
+        <w:t xml:space="preserve"> This study concluded that weather does in fact play a significant role in COVID-19 transmission.</w:t>
+      </w:r>
+      <w:r>
+        <w:t xml:space="preserve"> </w:t>
+      </w:r>
+      <w:r>
+        <w:t xml:space="preserve"> Specifically, it said temperature and humidity were found to be the most common weather factors associated with COVID-19 transmission</w:t>
+      </w:r>
+      <w:r>
+        <w:t xml:space="preserve"> (McClymont &amp; Hu, 2021)</w:t>
+      </w:r>
+      <w:r>
+        <w:t>.</w:t>
+      </w:r>
+      <w:r>
+        <w:t xml:space="preserve"> </w:t>
+      </w:r>
+      <w:r>
+        <w:t>Another study published in the same journal highlighted an issue with the existing research on COVID-19 and weather. It said that existing research on this association only considers weather variables during analysis. This study concluded that weather on its own was a non-influential factor in COVID-19 transmission. Instead, it said that other factors such as urban density and mobility of the population influenced COVID-19 transmission much more than weather</w:t>
+      </w:r>
+      <w:r>
+        <w:t xml:space="preserve"> (Jamshidi et al., 2020)</w:t>
+      </w:r>
+      <w:r>
+        <w:t xml:space="preserve"> </w:t>
+      </w:r>
+      <w:r>
+        <w:rPr>
+          <w:b/>
+          <w:bCs/>
+        </w:rPr>
+        <w:t>Jamshidi etl all said that existing research</w:t>
+      </w:r>
+      <w:r>
+        <w:t>.</w:t>
+      </w:r>
+      <w:r>
+        <w:t xml:space="preserve"> </w:t>
+      </w:r>
+      <w:r>
+        <w:rPr>
+          <w:b/>
+          <w:bCs/>
+        </w:rPr>
+        <w:t>Separate paragraphs for each covid weather paper</w:t>
+      </w:r>
+      <w:r>
+        <w:rPr>
+          <w:b/>
+          <w:bCs/>
+        </w:rPr>
+        <w:t>.</w:t>
+      </w:r>
+    </w:p>
+    <w:p>
+      <w:pPr>
+        <w:spacing w:line="480" w:lineRule="auto"/>
+      </w:pPr>
+      <w:r>
+        <w:rPr>
+          <w:b/>
+          <w:bCs/>
+        </w:rPr>
+        <w:t>New paragraph</w:t>
+      </w:r>
+      <w:r>
+        <w:rPr>
+          <w:b/>
+          <w:bCs/>
+        </w:rPr>
+        <w:t>: here is relationship with all these studies, they are incomplete/windowed</w:t>
+      </w:r>
+      <w:r>
+        <w:rPr>
+          <w:b/>
+          <w:bCs/>
+        </w:rPr>
+        <w:t xml:space="preserve"> </w:t>
+      </w:r>
+      <w:r>
+        <w:t xml:space="preserve">One limitation of </w:t>
+      </w:r>
+      <w:r>
+        <w:t>both</w:t>
+      </w:r>
+      <w:r>
+        <w:t xml:space="preserve"> studies is the data that they had to work with. The first research article discussed was received for peer review in November 2020. The second article was received in September 2020. This means that both articles were working with limited COVID-19 data, specifically missing out on spikes that were seen in the United States during the November - January time frame.</w:t>
+      </w:r>
+      <w:r>
+        <w:t xml:space="preserve"> </w:t>
+      </w:r>
+      <w:r>
+        <w:t>These articles highlight the need for continued exploration of the relationship between COVID-19 and the weather.</w:t>
+      </w:r>
+    </w:p>
+    <w:p>
+      <w:pPr>
+        <w:spacing w:line="480" w:lineRule="auto"/>
+        <w:rPr>
+          <w:b/>
+          <w:bCs/>
+        </w:rPr>
+      </w:pPr>
+      <w:r>
+        <w:rPr>
+          <w:b/>
+          <w:bCs/>
+        </w:rPr>
+        <w:t>Creating an env where students can ask questions</w:t>
+      </w:r>
+      <w:r>
+        <w:rPr>
+          <w:b/>
+          <w:bCs/>
+        </w:rPr>
+        <w:t>. ‘We think and we hope these kinds of convos would emerge’</w:t>
+      </w:r>
+    </w:p>
+    <w:p>
+      <w:pPr>
+        <w:spacing w:line="480" w:lineRule="auto"/>
+        <w:rPr>
+          <w:b/>
+          <w:bCs/>
+        </w:rPr>
+      </w:pPr>
       <w:r>
         <w:lastRenderedPageBreak/>
-        <w:t>with the existing research on COVID-19 and weather. It said that existing research on this association only considers weather variables during analysis. This study concluded that weather on its own was a non-influential factor in COVID-19 transmission. Instead, it said that other factors such as urban density and mobility of the population influenced COVID-19 transmission much more than weather</w:t>
-      </w:r>
-      <w:r>
-        <w:t xml:space="preserve"> (</w:t>
-      </w:r>
-      <w:proofErr w:type="spellStart"/>
-      <w:r>
-        <w:t>Jamshidi</w:t>
-      </w:r>
-      <w:proofErr w:type="spellEnd"/>
-      <w:r>
-        <w:t xml:space="preserve"> et al., 2020)</w:t>
+        <w:t>Existing research has been aimed at proving or disproving weather's effect on the pandemic. My project aims to allow a user to explore this relationship on their own as opposed to establishing whether one exists or not.</w:t>
+      </w:r>
+      <w:r>
+        <w:t xml:space="preserve"> </w:t>
+      </w:r>
+      <w:r>
+        <w:t>My proposed project is a web application that would allow a user to explore the relationship between weather and COVID-19 in different parts of the United States</w:t>
+      </w:r>
+      <w:r>
+        <w:t xml:space="preserve"> by interacting with a map and several charting widgets that would plot weather and COVID-19 infection data side by side</w:t>
+      </w:r>
+      <w:r>
+        <w:t xml:space="preserve">. This will be a </w:t>
+      </w:r>
+      <w:r>
+        <w:t>map-based</w:t>
+      </w:r>
+      <w:r>
+        <w:t xml:space="preserve"> web application that allows a user to go to an area of interest in the United States and view COVID-19 data and weather data together for a given date range.</w:t>
+      </w:r>
+      <w:r>
+        <w:t xml:space="preserve"> </w:t>
+      </w:r>
+      <w:r>
+        <w:t>A user would be able to view the weather and COVID data using charts that would be linked together</w:t>
       </w:r>
       <w:r>
         <w:t>.</w:t>
@@ -329,63 +585,6 @@
         <w:t xml:space="preserve"> </w:t>
       </w:r>
       <w:r>
-        <w:t xml:space="preserve">One limitation of </w:t>
-      </w:r>
-      <w:r>
-        <w:t>both</w:t>
-      </w:r>
-      <w:r>
-        <w:t xml:space="preserve"> studies is the data that they had to work with. The first research article discussed was received for peer review in November 2020. The second article was received in September 2020. This means that both articles were working with limited COVID-19 data, specifically missing out on spikes that were seen in the United States during the November - January time frame.</w:t>
-      </w:r>
-      <w:r>
-        <w:t xml:space="preserve"> </w:t>
-      </w:r>
-      <w:r>
-        <w:t>These articles highlight the need for continued exploration of the relationship between COVID-19 and the weather.</w:t>
-      </w:r>
-    </w:p>
-    <w:p>
-      <w:pPr>
-        <w:spacing w:line="480" w:lineRule="auto"/>
-        <w:rPr>
-          <w:b/>
-          <w:bCs/>
-        </w:rPr>
-      </w:pPr>
-      <w:r>
-        <w:t>Existing research has been aimed at proving or disproving weather's effect on the pandemic. My project aims to allow a user to explore this relationship on their own as opposed to establishing whether one exists or not.</w:t>
-      </w:r>
-      <w:r>
-        <w:t xml:space="preserve"> </w:t>
-      </w:r>
-      <w:r>
-        <w:t>My proposed project is a web application that would allow a user to explore the relationship between weather and COVID-19 in different parts of the United States</w:t>
-      </w:r>
-      <w:r>
-        <w:t xml:space="preserve"> by interacting with a map and several charting widgets that would plot weather and COVID-19 infection data side by side</w:t>
-      </w:r>
-      <w:r>
-        <w:t xml:space="preserve">. This will be a </w:t>
-      </w:r>
-      <w:r>
-        <w:t>map-based</w:t>
-      </w:r>
-      <w:r>
-        <w:t xml:space="preserve"> web application that allows a user to go to an area of interest in the United States and view COVID-19 data and weather data together for a given date range.</w:t>
-      </w:r>
-      <w:r>
-        <w:t xml:space="preserve"> </w:t>
-      </w:r>
-      <w:r>
-        <w:t>A user would be able to view the weather and COVID data using charts that would be linked together</w:t>
-      </w:r>
-      <w:r>
-        <w:t>.</w:t>
-      </w:r>
-      <w:r>
-        <w:t xml:space="preserve"> </w:t>
-      </w:r>
-      <w:r>
         <w:t>This visualization tool would have several configurable features that a user can set</w:t>
       </w:r>
       <w:r>
@@ -424,41 +623,83 @@
         <w:spacing w:line="480" w:lineRule="auto"/>
       </w:pPr>
       <w:r>
+        <w:rPr>
+          <w:b/>
+          <w:bCs/>
+        </w:rPr>
+        <w:t xml:space="preserve">Put this before prev paragraph, ‘there is a debate in science right now, who cares about that’, ‘if kids are audience, how do we engage them </w:t>
+      </w:r>
+      <w:r>
+        <w:rPr>
+          <w:b/>
+          <w:bCs/>
+        </w:rPr>
+        <w:sym w:font="Wingdings" w:char="F0E0"/>
+      </w:r>
+      <w:r>
+        <w:rPr>
+          <w:b/>
+          <w:bCs/>
+        </w:rPr>
+        <w:t xml:space="preserve"> visualization’</w:t>
+      </w:r>
+      <w:r>
+        <w:rPr>
+          <w:b/>
+          <w:bCs/>
+        </w:rPr>
+        <w:t xml:space="preserve"> Need more rationalefor why visualization and simulation stimulate kids thinking.</w:t>
+      </w:r>
+      <w:r>
+        <w:rPr>
+          <w:b/>
+          <w:bCs/>
+        </w:rPr>
+        <w:t xml:space="preserve"> Need to say why visualization is a good tool for this job (citations).</w:t>
+      </w:r>
+      <w:r>
+        <w:rPr>
+          <w:b/>
+          <w:bCs/>
+        </w:rPr>
+        <w:t xml:space="preserve"> </w:t>
+      </w:r>
+      <w:r>
         <w:t>The intended user for my project would be a middle school scientist.</w:t>
       </w:r>
       <w:r>
         <w:t xml:space="preserve"> </w:t>
       </w:r>
       <w:r>
-        <w:t xml:space="preserve">I have chosen this population of users for several reasons. The effects of the pandemic have not been limited to any subset of the </w:t>
+        <w:t>I have chosen this population of users for several reasons. The effects of the pandemic have not been limited to any subset of the population. Students across the United States had to abruptly switch to remote learning as the pandemic began. My project aims to allow students to link what they are learning in school to what is happening in the world today.</w:t>
+      </w:r>
+      <w:r>
+        <w:t xml:space="preserve"> </w:t>
+      </w:r>
+      <w:r>
+        <w:t>My tool would help facilitate an activity in the classroom, virtual or otherwise, that would allow the students to investigate the hypothesis that weather does</w:t>
+      </w:r>
+      <w:r>
+        <w:t xml:space="preserve">, </w:t>
+      </w:r>
+      <w:r>
+        <w:t>or does not</w:t>
+      </w:r>
+      <w:r>
+        <w:t>,</w:t>
+      </w:r>
+      <w:r>
+        <w:t xml:space="preserve"> influence COVID-19 transmission in the United States.</w:t>
+      </w:r>
+      <w:r>
+        <w:t xml:space="preserve"> </w:t>
+      </w:r>
+      <w:r>
+        <w:t xml:space="preserve">According to Nebraska standards for science education, by the 7th grade students should be able to understand evidence for how different factors contribute to the weather and climate. Students should also understand the scientific process for asking </w:t>
       </w:r>
       <w:r>
         <w:lastRenderedPageBreak/>
-        <w:t>population. Students across the United States had to abruptly switch to remote learning as the pandemic began. My project aims to allow students to link what they are learning in school to what is happening in the world today.</w:t>
-      </w:r>
-      <w:r>
-        <w:t xml:space="preserve"> </w:t>
-      </w:r>
-      <w:r>
-        <w:t>My tool would help facilitate an activity in the classroom, virtual or otherwise, that would allow the students to investigate the hypothesis that weather does</w:t>
-      </w:r>
-      <w:r>
-        <w:t xml:space="preserve">, </w:t>
-      </w:r>
-      <w:r>
-        <w:t>or does not</w:t>
-      </w:r>
-      <w:r>
-        <w:t>,</w:t>
-      </w:r>
-      <w:r>
-        <w:t xml:space="preserve"> influence COVID-19 transmission in the United States.</w:t>
-      </w:r>
-      <w:r>
-        <w:t xml:space="preserve"> </w:t>
-      </w:r>
-      <w:r>
-        <w:t>According to Nebraska standards for science education, by the 7th grade students should be able to understand evidence for how different factors contribute to the weather and climate. Students should also understand the scientific process for asking questions and carrying out investigations by gathering evidence</w:t>
+        <w:t>questions and carrying out investigations by gathering evidence</w:t>
       </w:r>
       <w:r>
         <w:t xml:space="preserve"> (</w:t>
@@ -509,21 +750,75 @@
           <w:b/>
           <w:bCs/>
         </w:rPr>
+        <w:t>Desc</w:t>
+      </w:r>
+      <w:r>
+        <w:rPr>
+          <w:b/>
+          <w:bCs/>
+        </w:rPr>
+        <w:t>ribe high level visualation here, in depth during methods.</w:t>
+      </w:r>
+    </w:p>
+    <w:p>
+      <w:pPr>
+        <w:spacing w:line="480" w:lineRule="auto"/>
+        <w:rPr>
+          <w:b/>
+          <w:bCs/>
+        </w:rPr>
+      </w:pPr>
+      <w:r>
+        <w:rPr>
+          <w:b/>
+          <w:bCs/>
+        </w:rPr>
         <w:t>Related Work</w:t>
       </w:r>
     </w:p>
     <w:p>
       <w:pPr>
         <w:spacing w:line="480" w:lineRule="auto"/>
-      </w:pPr>
-      <w:r>
-        <w:t xml:space="preserve">In this section I will </w:t>
-      </w:r>
-      <w:r>
-        <w:t>compare</w:t>
-      </w:r>
-      <w:r>
-        <w:t xml:space="preserve"> some existing COVID-19 data visualizations </w:t>
+        <w:rPr>
+          <w:b/>
+          <w:bCs/>
+        </w:rPr>
+      </w:pPr>
+      <w:r>
+        <w:rPr>
+          <w:b/>
+          <w:bCs/>
+        </w:rPr>
+        <w:t>Why these 3 visualizations?</w:t>
+      </w:r>
+      <w:r>
+        <w:rPr>
+          <w:b/>
+          <w:bCs/>
+        </w:rPr>
+        <w:t xml:space="preserve"> ‘These are not built with any group or learnability purpose other than presenting info, presumably to public’</w:t>
+      </w:r>
+      <w:r>
+        <w:rPr>
+          <w:b/>
+          <w:bCs/>
+        </w:rPr>
+        <w:t xml:space="preserve"> ‘if our goal is for kids, here are what other things did for kids and this is why I want to build it this way’</w:t>
+      </w:r>
+      <w:r>
+        <w:rPr>
+          <w:b/>
+          <w:bCs/>
+        </w:rPr>
+        <w:t xml:space="preserve"> ‘the goal is to engage students to critically think about research question, want to equip them with ability to explore on their own so we want a dynamic vis that they can , what they do becomes documented rationale they can present in their conclusion</w:t>
+      </w:r>
+    </w:p>
+    <w:p>
+      <w:pPr>
+        <w:spacing w:line="480" w:lineRule="auto"/>
+      </w:pPr>
+      <w:r>
+        <w:t xml:space="preserve">In this section I will compare some existing COVID-19 data visualizations </w:t>
       </w:r>
       <w:r>
         <w:t>to</w:t>
@@ -547,58 +842,46 @@
         <w:t>, the COVID Tracking Project at the Atlantic</w:t>
       </w:r>
       <w:r>
-        <w:t xml:space="preserve"> </w:t>
-      </w:r>
-      <w:r>
-        <w:t>(The COVID Tracking Project, 2021)</w:t>
+        <w:t xml:space="preserve"> (The COVID Tracking Project, 2021)</w:t>
       </w:r>
       <w:r>
         <w:t xml:space="preserve"> and the Institute for Health Metrics and Evaluation (IHME) at the University of Washington</w:t>
       </w:r>
       <w:r>
-        <w:t xml:space="preserve"> </w:t>
-      </w:r>
-      <w:r>
-        <w:t>(Institute for Health Metrics and Evaluation, 2021)</w:t>
-      </w:r>
-      <w:r>
-        <w:t xml:space="preserve">. I </w:t>
-      </w:r>
-      <w:r>
-        <w:t>compared</w:t>
-      </w:r>
-      <w:r>
-        <w:t xml:space="preserve"> the visualizations that these organizations offered along several dimensions. Specifically, I looked at the following: How granular is the COVID-19 data? Which COVID-19 data points are visualized? Does it offer a spatial view? How configurable are the visualizations?</w:t>
-      </w:r>
-    </w:p>
-    <w:p>
-      <w:pPr>
-        <w:spacing w:line="480" w:lineRule="auto"/>
-      </w:pPr>
-      <w:r>
+        <w:t xml:space="preserve"> (Institute for Health Metrics and Evaluation, 2021)</w:t>
+      </w:r>
+      <w:r>
+        <w:t>. I compared the visualizations that these organizations offered along several dimensions. Specifically, I looked at the following: How granular is the COVID-19 data? Which COVID-19 data points are visualized? Does it offer a spatial view? How configurable are the visualizations?</w:t>
+      </w:r>
+    </w:p>
+    <w:p>
+      <w:pPr>
+        <w:spacing w:line="480" w:lineRule="auto"/>
+      </w:pPr>
+      <w:r>
+        <w:t>The results of this comparison can be see</w:t>
+      </w:r>
+      <w:r>
+        <w:t>n</w:t>
+      </w:r>
+      <w:r>
+        <w:t xml:space="preserve"> in Table 1.</w:t>
+      </w:r>
+    </w:p>
+    <w:p>
+      <w:pPr>
+        <w:spacing w:line="480" w:lineRule="auto"/>
+        <w:rPr>
+          <w:b/>
+          <w:bCs/>
+        </w:rPr>
+      </w:pPr>
+      <w:r>
+        <w:rPr>
+          <w:b/>
+          <w:bCs/>
+        </w:rPr>
         <w:lastRenderedPageBreak/>
-        <w:t>The results of this comparison can be see</w:t>
-      </w:r>
-      <w:r>
-        <w:t>n</w:t>
-      </w:r>
-      <w:r>
-        <w:t xml:space="preserve"> in Table 1.</w:t>
-      </w:r>
-    </w:p>
-    <w:p>
-      <w:pPr>
-        <w:spacing w:line="480" w:lineRule="auto"/>
-        <w:rPr>
-          <w:b/>
-          <w:bCs/>
-        </w:rPr>
-      </w:pPr>
-      <w:r>
-        <w:rPr>
-          <w:b/>
-          <w:bCs/>
-        </w:rPr>
         <w:t>Table 1</w:t>
       </w:r>
     </w:p>
@@ -642,7 +925,6 @@
           </w:tcPr>
           <w:p>
             <w:pPr>
-              <w:spacing w:line="480" w:lineRule="auto"/>
               <w:rPr>
                 <w:b/>
                 <w:bCs/>
@@ -663,7 +945,6 @@
           </w:tcPr>
           <w:p>
             <w:pPr>
-              <w:spacing w:line="480" w:lineRule="auto"/>
               <w:rPr>
                 <w:b/>
                 <w:bCs/>
@@ -684,7 +965,6 @@
           </w:tcPr>
           <w:p>
             <w:pPr>
-              <w:spacing w:line="480" w:lineRule="auto"/>
               <w:rPr>
                 <w:b/>
                 <w:bCs/>
@@ -705,7 +985,6 @@
           </w:tcPr>
           <w:p>
             <w:pPr>
-              <w:spacing w:line="480" w:lineRule="auto"/>
               <w:rPr>
                 <w:b/>
                 <w:bCs/>
@@ -726,7 +1005,6 @@
           </w:tcPr>
           <w:p>
             <w:pPr>
-              <w:spacing w:line="480" w:lineRule="auto"/>
               <w:rPr>
                 <w:b/>
                 <w:bCs/>
@@ -759,7 +1037,6 @@
           </w:tcPr>
           <w:p>
             <w:pPr>
-              <w:spacing w:line="480" w:lineRule="auto"/>
               <w:rPr>
                 <w:b/>
                 <w:bCs/>
@@ -779,9 +1056,6 @@
             <w:tcW w:w="1557" w:type="dxa"/>
           </w:tcPr>
           <w:p>
-            <w:pPr>
-              <w:spacing w:line="480" w:lineRule="auto"/>
-            </w:pPr>
             <w:r>
               <w:t>County, State and Country</w:t>
             </w:r>
@@ -792,9 +1066,6 @@
             <w:tcW w:w="1557" w:type="dxa"/>
           </w:tcPr>
           <w:p>
-            <w:pPr>
-              <w:spacing w:line="480" w:lineRule="auto"/>
-            </w:pPr>
             <w:r>
               <w:t>Confirmed Cases, Deaths, Tests, Hospital Use</w:t>
             </w:r>
@@ -805,9 +1076,6 @@
             <w:tcW w:w="1557" w:type="dxa"/>
           </w:tcPr>
           <w:p>
-            <w:pPr>
-              <w:spacing w:line="480" w:lineRule="auto"/>
-            </w:pPr>
             <w:r>
               <w:t>Yes, map of US with counties</w:t>
             </w:r>
@@ -818,9 +1086,6 @@
             <w:tcW w:w="1563" w:type="dxa"/>
           </w:tcPr>
           <w:p>
-            <w:pPr>
-              <w:spacing w:line="480" w:lineRule="auto"/>
-            </w:pPr>
             <w:r>
               <w:t>Minimal, can toggle the data point plotted</w:t>
             </w:r>
@@ -837,7 +1102,6 @@
           </w:tcPr>
           <w:p>
             <w:pPr>
-              <w:spacing w:line="480" w:lineRule="auto"/>
               <w:rPr>
                 <w:b/>
                 <w:bCs/>
@@ -857,9 +1121,6 @@
             <w:tcW w:w="1557" w:type="dxa"/>
           </w:tcPr>
           <w:p>
-            <w:pPr>
-              <w:spacing w:line="480" w:lineRule="auto"/>
-            </w:pPr>
             <w:r>
               <w:t>State and Country</w:t>
             </w:r>
@@ -870,9 +1131,6 @@
             <w:tcW w:w="1557" w:type="dxa"/>
           </w:tcPr>
           <w:p>
-            <w:pPr>
-              <w:spacing w:line="480" w:lineRule="auto"/>
-            </w:pPr>
             <w:r>
               <w:t>Confirmed Cases, Deaths, Tests, Hospital Use</w:t>
             </w:r>
@@ -883,9 +1141,6 @@
             <w:tcW w:w="1557" w:type="dxa"/>
           </w:tcPr>
           <w:p>
-            <w:pPr>
-              <w:spacing w:line="480" w:lineRule="auto"/>
-            </w:pPr>
             <w:r>
               <w:t xml:space="preserve">Yes, </w:t>
             </w:r>
@@ -899,9 +1154,6 @@
             <w:tcW w:w="1563" w:type="dxa"/>
           </w:tcPr>
           <w:p>
-            <w:pPr>
-              <w:spacing w:line="480" w:lineRule="auto"/>
-            </w:pPr>
             <w:r>
               <w:t>Moderate, can set date range and if data is normalized</w:t>
             </w:r>
@@ -918,7 +1170,6 @@
           </w:tcPr>
           <w:p>
             <w:pPr>
-              <w:spacing w:line="480" w:lineRule="auto"/>
               <w:rPr>
                 <w:b/>
                 <w:bCs/>
@@ -938,9 +1189,6 @@
             <w:tcW w:w="1557" w:type="dxa"/>
           </w:tcPr>
           <w:p>
-            <w:pPr>
-              <w:spacing w:line="480" w:lineRule="auto"/>
-            </w:pPr>
             <w:r>
               <w:t>State and Country</w:t>
             </w:r>
@@ -951,9 +1199,6 @@
             <w:tcW w:w="1557" w:type="dxa"/>
           </w:tcPr>
           <w:p>
-            <w:pPr>
-              <w:spacing w:line="480" w:lineRule="auto"/>
-            </w:pPr>
             <w:r>
               <w:t>Confirmed Cases, Deaths, Tests, Hospital Use</w:t>
             </w:r>
@@ -964,9 +1209,6 @@
             <w:tcW w:w="1557" w:type="dxa"/>
           </w:tcPr>
           <w:p>
-            <w:pPr>
-              <w:spacing w:line="480" w:lineRule="auto"/>
-            </w:pPr>
             <w:r>
               <w:t>Yes, most data points can be viewed on a map</w:t>
             </w:r>
@@ -977,9 +1219,6 @@
             <w:tcW w:w="1563" w:type="dxa"/>
           </w:tcPr>
           <w:p>
-            <w:pPr>
-              <w:spacing w:line="480" w:lineRule="auto"/>
-            </w:pPr>
             <w:r>
               <w:t>Moderate – High, can set date range, if data is normalized and if data should be 7-day rolling averages</w:t>
             </w:r>
@@ -1017,7 +1256,11 @@
         <w:t xml:space="preserve">have </w:t>
       </w:r>
       <w:r>
-        <w:t>looked at, all 3 provided some sort of spatial view for the COVID-19 data. This is why I will be displaying a map to the user that they can interact with in order to view data at their location of interest.</w:t>
+        <w:t xml:space="preserve">looked at, all 3 </w:t>
+      </w:r>
+      <w:r>
+        <w:lastRenderedPageBreak/>
+        <w:t>provided some sort of spatial view for the COVID-19 data. This is why I will be displaying a map to the user that they can interact with in order to view data at their location of interest.</w:t>
       </w:r>
       <w:r>
         <w:t xml:space="preserve"> </w:t>
@@ -1037,11 +1280,7 @@
         <w:t xml:space="preserve"> </w:t>
       </w:r>
       <w:r>
-        <w:t xml:space="preserve">The second trait that existing visualizations </w:t>
-      </w:r>
-      <w:r>
-        <w:lastRenderedPageBreak/>
-        <w:t>share is that they are only concerned with visualizing COVID-19 data. My project will visualize COVID-19 data alongside weather data.</w:t>
+        <w:t>The second trait that existing visualizations share is that they are only concerned with visualizing COVID-19 data. My project will visualize COVID-19 data alongside weather data.</w:t>
       </w:r>
     </w:p>
     <w:p>
@@ -1101,6 +1340,23 @@
       </w:r>
       <w:r>
         <w:t xml:space="preserve"> This dataset contains a full history of cumulative COVID-19 cases and deaths by county by day in the US.</w:t>
+      </w:r>
+      <w:r>
+        <w:t xml:space="preserve"> </w:t>
+      </w:r>
+      <w:r>
+        <w:rPr>
+          <w:b/>
+          <w:bCs/>
+        </w:rPr>
+        <w:t>Rationalize why this data source</w:t>
+      </w:r>
+      <w:r>
+        <w:rPr>
+          <w:b/>
+          <w:bCs/>
+        </w:rPr>
+        <w:t>.</w:t>
       </w:r>
       <w:r>
         <w:br/>
@@ -1122,7 +1378,44 @@
         <w:t>opened</w:t>
       </w:r>
       <w:r>
-        <w:t xml:space="preserve"> their API for free to any researchers exploring the relationship between weather and the COVID-19 pandemic. Their Weather History API exposes many different weather data points that can be queried with a date range along with latitude and longitude, or zip code. Data can be returned in an hourly or daily format. For my purposes I will be retrieving average temperature, average relative humidity and average absolute humidity in a daily format.</w:t>
+        <w:t xml:space="preserve"> their API for free to any researchers exploring the relationship between weather and the COVID-19 pandemic. Their Weather History API exposes many different </w:t>
+      </w:r>
+      <w:r>
+        <w:lastRenderedPageBreak/>
+        <w:t>weather data points that can be queried with a date range along with latitude and longitude, or zip code. Data can be returned in an hourly or daily format. For my purposes I will be retrieving average temperature, average relative humidity and average absolute humidity in a daily format.</w:t>
+      </w:r>
+    </w:p>
+    <w:p>
+      <w:pPr>
+        <w:spacing w:line="480" w:lineRule="auto"/>
+      </w:pPr>
+      <w:r>
+        <w:rPr>
+          <w:b/>
+          <w:bCs/>
+        </w:rPr>
+        <w:t xml:space="preserve">7 day rolling average is common to help do </w:t>
+      </w:r>
+      <w:r>
+        <w:rPr>
+          <w:b/>
+          <w:bCs/>
+        </w:rPr>
+        <w:t>X</w:t>
+      </w:r>
+      <w:r>
+        <w:rPr>
+          <w:b/>
+          <w:bCs/>
+        </w:rPr>
+        <w:t>,</w:t>
+      </w:r>
+      <w:r>
+        <w:rPr>
+          <w:b/>
+          <w:bCs/>
+        </w:rPr>
+        <w:t xml:space="preserve"> so I will make this a configurable feature.</w:t>
       </w:r>
     </w:p>
     <w:p>
@@ -1216,23 +1509,7 @@
         </w:rPr>
       </w:pPr>
       <w:r>
-        <w:t xml:space="preserve">Huang, X., </w:t>
-      </w:r>
-      <w:proofErr w:type="spellStart"/>
-      <w:r>
-        <w:t>Mengersen</w:t>
-      </w:r>
-      <w:proofErr w:type="spellEnd"/>
-      <w:r>
-        <w:t xml:space="preserve">, K., </w:t>
-      </w:r>
-      <w:proofErr w:type="spellStart"/>
-      <w:r>
-        <w:t>Milinovich</w:t>
-      </w:r>
-      <w:proofErr w:type="spellEnd"/>
-      <w:r>
-        <w:t xml:space="preserve">, G., &amp; Hu, W. (2017). Effect of Weather Variability on Seasonal Influenza Among Different Age Groups in Queensland, Australia: A Bayesian Spatiotemporal Analysis. The Journal of Infectious Diseases, 215(11), 1695–1701. </w:t>
+        <w:t xml:space="preserve">Huang, X., Mengersen, K., Milinovich, G., &amp; Hu, W. (2017). Effect of Weather Variability on Seasonal Influenza Among Different Age Groups in Queensland, Australia: A Bayesian Spatiotemporal Analysis. The Journal of Infectious Diseases, 215(11), 1695–1701. </w:t>
       </w:r>
       <w:hyperlink r:id="rId7" w:history="1">
         <w:r>
@@ -1268,21 +1545,8 @@
           <w:rStyle w:val="Hyperlink"/>
         </w:rPr>
       </w:pPr>
-      <w:proofErr w:type="spellStart"/>
-      <w:r>
-        <w:t>Jamshidi</w:t>
-      </w:r>
-      <w:proofErr w:type="spellEnd"/>
-      <w:r>
-        <w:t xml:space="preserve">, S., </w:t>
-      </w:r>
-      <w:proofErr w:type="spellStart"/>
-      <w:r>
-        <w:t>Baniasad</w:t>
-      </w:r>
-      <w:proofErr w:type="spellEnd"/>
-      <w:r>
-        <w:t xml:space="preserve">, M., &amp; Niyogi, D. (2020). Global to USA County Scale Analysis of Weather, Urban Density, Mobility, Homestay, and Mask Use on COVID-19. International Journal of Environmental Research and Public Health, 17(21), 7847. </w:t>
+      <w:r>
+        <w:t xml:space="preserve">Jamshidi, S., Baniasad, M., &amp; Niyogi, D. (2020). Global to USA County Scale Analysis of Weather, Urban Density, Mobility, Homestay, and Mask Use on COVID-19. International Journal of Environmental Research and Public Health, 17(21), 7847. </w:t>
       </w:r>
       <w:hyperlink r:id="rId9" w:history="1">
         <w:r>
@@ -1315,13 +1579,8 @@
         <w:spacing w:line="480" w:lineRule="auto"/>
         <w:ind w:left="720" w:hanging="720"/>
       </w:pPr>
-      <w:proofErr w:type="spellStart"/>
-      <w:r>
-        <w:t>McClymont</w:t>
-      </w:r>
-      <w:proofErr w:type="spellEnd"/>
-      <w:r>
-        <w:t xml:space="preserve">, H., &amp; Hu, W. (2021). Weather Variability and COVID-19 Transmission: A Review of Recent Research. International Journal of Environmental Research and Public Health, 18(2), 396. </w:t>
+      <w:r>
+        <w:t xml:space="preserve">McClymont, H., &amp; Hu, W. (2021). Weather Variability and COVID-19 Transmission: A Review of Recent Research. International Journal of Environmental Research and Public Health, 18(2), 396. </w:t>
       </w:r>
       <w:hyperlink r:id="rId11" w:history="1">
         <w:r>
@@ -1341,23 +1600,7 @@
         </w:rPr>
       </w:pPr>
       <w:r>
-        <w:t xml:space="preserve">Roussel, M., </w:t>
-      </w:r>
-      <w:proofErr w:type="spellStart"/>
-      <w:r>
-        <w:t>Pontier</w:t>
-      </w:r>
-      <w:proofErr w:type="spellEnd"/>
-      <w:r>
-        <w:t xml:space="preserve">, D., Cohen, J.-M., Lina, B., &amp; </w:t>
-      </w:r>
-      <w:proofErr w:type="spellStart"/>
-      <w:r>
-        <w:t>Fouchet</w:t>
-      </w:r>
-      <w:proofErr w:type="spellEnd"/>
-      <w:r>
-        <w:t xml:space="preserve">, D. (2016). Quantifying the role of weather on seasonal influenza. BMC Public Health, 16, 441. </w:t>
+        <w:t xml:space="preserve">Roussel, M., Pontier, D., Cohen, J.-M., Lina, B., &amp; Fouchet, D. (2016). Quantifying the role of weather on seasonal influenza. BMC Public Health, 16, 441. </w:t>
       </w:r>
       <w:hyperlink r:id="rId12" w:history="1">
         <w:r>
@@ -1831,6 +2074,7 @@
   <w:style w:type="character" w:default="1" w:styleId="DefaultParagraphFont">
     <w:name w:val="Default Paragraph Font"/>
     <w:uiPriority w:val="1"/>
+    <w:semiHidden/>
     <w:unhideWhenUsed/>
   </w:style>
   <w:style w:type="table" w:default="1" w:styleId="TableNormal">

</xml_diff>

<commit_message>
updating related work section
</commit_message>
<xml_diff>
--- a/Capstone/Proposal/Proposal.docx
+++ b/Capstone/Proposal/Proposal.docx
@@ -531,13 +531,7 @@
         <w:t xml:space="preserve">. </w:t>
       </w:r>
       <w:r>
-        <w:t xml:space="preserve">Given the right tools, teachers could leverage this debate </w:t>
-      </w:r>
-      <w:r>
-        <w:t>to</w:t>
-      </w:r>
-      <w:r>
-        <w:t xml:space="preserve"> engage students in the scientific process by tasking them to perform their own investigation into the same question of weather's role in the COVID-19 pandemic. My visualization would equip a teacher with a tool that students could use to explore this relationship. An activity like this would make the students think critically and ask questions about the data and what conclusions can, or cannot, be drawn.</w:t>
+        <w:t>Given the right tools, teachers could leverage this debate to engage students in the scientific process by tasking them to perform their own investigation into the same question of weather's role in the COVID-19 pandemic. My visualization would equip a teacher with a tool that students could use to explore this relationship. An activity like this would make the students think critically and ask questions about the data and what conclusions can, or cannot, be drawn.</w:t>
       </w:r>
     </w:p>
     <w:p>
@@ -616,6 +610,9 @@
         <w:t xml:space="preserve"> highlight work that is currently out there as well as some gaps in that work.</w:t>
       </w:r>
       <w:r>
+        <w:t xml:space="preserve"> I will also highlight some existing literature on how students interpret graphs as well as best practices for presenting graphs to students.</w:t>
+      </w:r>
+      <w:r>
         <w:t xml:space="preserve"> </w:t>
       </w:r>
       <w:r>
@@ -665,6 +662,7 @@
     </w:p>
     <w:p>
       <w:pPr>
+        <w:keepNext/>
         <w:spacing w:line="240" w:lineRule="auto"/>
         <w:rPr>
           <w:b/>
@@ -676,11 +674,13 @@
           <w:b/>
           <w:bCs/>
         </w:rPr>
+        <w:lastRenderedPageBreak/>
         <w:t>Table 1</w:t>
       </w:r>
     </w:p>
     <w:p>
       <w:pPr>
+        <w:keepNext/>
         <w:spacing w:line="240" w:lineRule="auto"/>
         <w:rPr>
           <w:i/>
@@ -719,6 +719,8 @@
           </w:tcPr>
           <w:p>
             <w:pPr>
+              <w:keepNext/>
+              <w:keepLines/>
               <w:rPr>
                 <w:b/>
                 <w:bCs/>
@@ -739,6 +741,8 @@
           </w:tcPr>
           <w:p>
             <w:pPr>
+              <w:keepNext/>
+              <w:keepLines/>
               <w:rPr>
                 <w:b/>
                 <w:bCs/>
@@ -759,6 +763,8 @@
           </w:tcPr>
           <w:p>
             <w:pPr>
+              <w:keepNext/>
+              <w:keepLines/>
               <w:rPr>
                 <w:b/>
                 <w:bCs/>
@@ -779,6 +785,8 @@
           </w:tcPr>
           <w:p>
             <w:pPr>
+              <w:keepNext/>
+              <w:keepLines/>
               <w:rPr>
                 <w:b/>
                 <w:bCs/>
@@ -799,6 +807,8 @@
           </w:tcPr>
           <w:p>
             <w:pPr>
+              <w:keepNext/>
+              <w:keepLines/>
               <w:rPr>
                 <w:b/>
                 <w:bCs/>
@@ -831,6 +841,8 @@
           </w:tcPr>
           <w:p>
             <w:pPr>
+              <w:keepNext/>
+              <w:keepLines/>
               <w:rPr>
                 <w:b/>
                 <w:bCs/>
@@ -850,6 +862,10 @@
             <w:tcW w:w="1557" w:type="dxa"/>
           </w:tcPr>
           <w:p>
+            <w:pPr>
+              <w:keepNext/>
+              <w:keepLines/>
+            </w:pPr>
             <w:r>
               <w:t>County, State and Country</w:t>
             </w:r>
@@ -860,6 +876,10 @@
             <w:tcW w:w="1557" w:type="dxa"/>
           </w:tcPr>
           <w:p>
+            <w:pPr>
+              <w:keepNext/>
+              <w:keepLines/>
+            </w:pPr>
             <w:r>
               <w:t>Confirmed Cases, Deaths, Tests, Hospital Use</w:t>
             </w:r>
@@ -870,6 +890,10 @@
             <w:tcW w:w="1557" w:type="dxa"/>
           </w:tcPr>
           <w:p>
+            <w:pPr>
+              <w:keepNext/>
+              <w:keepLines/>
+            </w:pPr>
             <w:r>
               <w:t>Yes, map of US with counties</w:t>
             </w:r>
@@ -880,6 +904,10 @@
             <w:tcW w:w="1563" w:type="dxa"/>
           </w:tcPr>
           <w:p>
+            <w:pPr>
+              <w:keepNext/>
+              <w:keepLines/>
+            </w:pPr>
             <w:r>
               <w:t>Minimal, can toggle the data point plotted</w:t>
             </w:r>
@@ -896,6 +924,8 @@
           </w:tcPr>
           <w:p>
             <w:pPr>
+              <w:keepNext/>
+              <w:keepLines/>
               <w:rPr>
                 <w:b/>
                 <w:bCs/>
@@ -915,6 +945,10 @@
             <w:tcW w:w="1557" w:type="dxa"/>
           </w:tcPr>
           <w:p>
+            <w:pPr>
+              <w:keepNext/>
+              <w:keepLines/>
+            </w:pPr>
             <w:r>
               <w:t>State and Country</w:t>
             </w:r>
@@ -925,6 +959,10 @@
             <w:tcW w:w="1557" w:type="dxa"/>
           </w:tcPr>
           <w:p>
+            <w:pPr>
+              <w:keepNext/>
+              <w:keepLines/>
+            </w:pPr>
             <w:r>
               <w:t>Confirmed Cases, Deaths, Tests, Hospital Use</w:t>
             </w:r>
@@ -935,6 +973,10 @@
             <w:tcW w:w="1557" w:type="dxa"/>
           </w:tcPr>
           <w:p>
+            <w:pPr>
+              <w:keepNext/>
+              <w:keepLines/>
+            </w:pPr>
             <w:r>
               <w:t xml:space="preserve">Yes, </w:t>
             </w:r>
@@ -948,6 +990,10 @@
             <w:tcW w:w="1563" w:type="dxa"/>
           </w:tcPr>
           <w:p>
+            <w:pPr>
+              <w:keepNext/>
+              <w:keepLines/>
+            </w:pPr>
             <w:r>
               <w:t>Moderate, can set date range and if data is normalized</w:t>
             </w:r>
@@ -964,6 +1010,8 @@
           </w:tcPr>
           <w:p>
             <w:pPr>
+              <w:keepNext/>
+              <w:keepLines/>
               <w:rPr>
                 <w:b/>
                 <w:bCs/>
@@ -983,6 +1031,10 @@
             <w:tcW w:w="1557" w:type="dxa"/>
           </w:tcPr>
           <w:p>
+            <w:pPr>
+              <w:keepNext/>
+              <w:keepLines/>
+            </w:pPr>
             <w:r>
               <w:t>State and Country</w:t>
             </w:r>
@@ -993,6 +1045,10 @@
             <w:tcW w:w="1557" w:type="dxa"/>
           </w:tcPr>
           <w:p>
+            <w:pPr>
+              <w:keepNext/>
+              <w:keepLines/>
+            </w:pPr>
             <w:r>
               <w:t>Confirmed Cases, Deaths, Tests, Hospital Use</w:t>
             </w:r>
@@ -1003,6 +1059,10 @@
             <w:tcW w:w="1557" w:type="dxa"/>
           </w:tcPr>
           <w:p>
+            <w:pPr>
+              <w:keepNext/>
+              <w:keepLines/>
+            </w:pPr>
             <w:r>
               <w:t>Yes, most data points can be viewed on a map</w:t>
             </w:r>
@@ -1013,12 +1073,12 @@
             <w:tcW w:w="1563" w:type="dxa"/>
           </w:tcPr>
           <w:p>
+            <w:pPr>
+              <w:keepNext/>
+              <w:keepLines/>
+            </w:pPr>
             <w:r>
-              <w:t xml:space="preserve">Moderate – High, can set date range, if data is normalized and if data </w:t>
-            </w:r>
-            <w:r>
-              <w:lastRenderedPageBreak/>
-              <w:t>should be 7-day rolling averages</w:t>
+              <w:t>Moderate – High, can set date range, if data is normalized and if data should be 7-day rolling averages</w:t>
             </w:r>
           </w:p>
         </w:tc>
@@ -1065,7 +1125,11 @@
         <w:t xml:space="preserve">have </w:t>
       </w:r>
       <w:r>
-        <w:t>looked at, all 3 provided some sort of spatial view for the COVID-19 data. This is why I will be displaying a map to the user that they can interact with in order to view data at their location of interest.</w:t>
+        <w:t xml:space="preserve">looked at, all 3 provided some sort of spatial view for the COVID-19 data. This is why I will be displaying a map to the </w:t>
+      </w:r>
+      <w:r>
+        <w:lastRenderedPageBreak/>
+        <w:t>user that they can interact with in order to view data at their location of interest.</w:t>
       </w:r>
       <w:r>
         <w:t xml:space="preserve"> </w:t>
@@ -1077,6 +1141,101 @@
     <w:p>
       <w:pPr>
         <w:spacing w:line="480" w:lineRule="auto"/>
+        <w:ind w:firstLine="720"/>
+      </w:pPr>
+      <w:r>
+        <w:t>These existing COVID-19 data visualizations are limited in a couple ways. They</w:t>
+      </w:r>
+      <w:r>
+        <w:t xml:space="preserve"> are not built with any group o</w:t>
+      </w:r>
+      <w:r>
+        <w:t>r</w:t>
+      </w:r>
+      <w:r>
+        <w:t xml:space="preserve"> learnability purpose other than presenting information, presumably to the public. The purpose of my visualization will be to engage students to think critically about weather’s role in the COVID-19 pandemic.</w:t>
+      </w:r>
+      <w:r>
+        <w:t xml:space="preserve"> Another limitation of existing visualizations is they are only concerned wi</w:t>
+      </w:r>
+      <w:r>
+        <w:t>th</w:t>
+      </w:r>
+      <w:r>
+        <w:t xml:space="preserve"> displaying COVID-19 data. My visualization will allow a user to explore COVID-19 data alongside several weather data points</w:t>
+      </w:r>
+      <w:r>
+        <w:t xml:space="preserve"> a user can choose from</w:t>
+      </w:r>
+      <w:r>
+        <w:t>.</w:t>
+      </w:r>
+    </w:p>
+    <w:p>
+      <w:pPr>
+        <w:spacing w:line="480" w:lineRule="auto"/>
+        <w:ind w:firstLine="720"/>
+      </w:pPr>
+      <w:r>
+        <w:t>Given my goal of allowing a user to investigate the relationship between two variables, COVID-19 infection and</w:t>
+      </w:r>
+      <w:r>
+        <w:t xml:space="preserve"> the</w:t>
+      </w:r>
+      <w:r>
+        <w:t xml:space="preserve"> weather, a scatterplot graph is appropriate.</w:t>
+      </w:r>
+      <w:r>
+        <w:t xml:space="preserve"> </w:t>
+      </w:r>
+      <w:r>
+        <w:t xml:space="preserve">There has been research done investigating how students interpret graphs as well as best practices for providing graphs to students for their interpretation. A literature review by Hoeffner and Shah (2002) looked at the </w:t>
+      </w:r>
+      <w:r>
+        <w:t>cognitive</w:t>
+      </w:r>
+      <w:r>
+        <w:t xml:space="preserve"> literature on how people understand graphs as well as the factors that influence that understanding. This paper looked at 3 factors that influence a viewer's understanding of a graph: the visual characteristics of the graph, a viewer's knowledge about graphs, as well as a viewer's knowledge about the data in the graph. The paper synthesizes these findings into recommendations for how to best present graphs to students.</w:t>
+      </w:r>
+      <w:r>
+        <w:t xml:space="preserve"> </w:t>
+      </w:r>
+      <w:r>
+        <w:t>One of their recommendations was to represent the same data in multiple formats. This helps students' understanding when there are multiple quantitative facts to communicate about the data.</w:t>
+      </w:r>
+      <w:r>
+        <w:t xml:space="preserve"> </w:t>
+      </w:r>
+      <w:r>
+        <w:t>I have 3 quantitative facts about the data I wish to communicate for a given US county and date range: the trend of COVID-19 infections, the trend of several weather data points, and the covariance of COVID-19 infections with each weather data point.</w:t>
+      </w:r>
+      <w:r>
+        <w:t xml:space="preserve"> </w:t>
+      </w:r>
+      <w:r>
+        <w:t xml:space="preserve">Given this, I will provide a scatterplot graph that communicates the covariance of COVID-19 infections and a weather data point that a user could select from a </w:t>
+      </w:r>
+      <w:r>
+        <w:lastRenderedPageBreak/>
+        <w:t>predefined list. I will also provide individual line graphs of COVID-19 infections and each weather data point that will communicate the trend of each variable on its own.</w:t>
+      </w:r>
+      <w:r>
+        <w:t xml:space="preserve"> </w:t>
+      </w:r>
+      <w:r>
+        <w:t xml:space="preserve">Another recommendation from this paper was to be careful about the density of the data points, specifically for scatterplots because users often mentally exaggerate how correlated 2 variables are in a scatterplot that is very dense with data points. A graph can become </w:t>
+      </w:r>
+      <w:r>
+        <w:t>denser</w:t>
+      </w:r>
+      <w:r>
+        <w:t xml:space="preserve"> by either adding data points or shrinking its size. This means that I will need to be careful to not try to plot too many data points on the scatterplot I provide depending on its size.</w:t>
+      </w:r>
+    </w:p>
+    <w:p>
+      <w:pPr>
+        <w:spacing w:line="480" w:lineRule="auto"/>
+        <w:jc w:val="center"/>
         <w:rPr>
           <w:b/>
           <w:bCs/>
@@ -1087,29 +1246,12 @@
           <w:b/>
           <w:bCs/>
         </w:rPr>
-        <w:t>‘These are not built with any group or learnability purpose other than presenting info, presumably to public’ ‘if our goal is for kids, here are what other things did for kids and this is why I want to build it this way’ ‘the goal is to engage students to critically think about research question, want to equip them with ability to explore on their own so we want a dynamic vis that they can , what they do becomes documented rationale they can present in their conclusion</w:t>
-      </w:r>
-    </w:p>
-    <w:p>
-      <w:pPr>
-        <w:spacing w:line="480" w:lineRule="auto"/>
-        <w:ind w:firstLine="720"/>
-      </w:pPr>
-      <w:r>
-        <w:lastRenderedPageBreak/>
-        <w:t>Existing COVID-19 data visualizations all appear to share two traits that will be different for my visualization. The first is that existing visualizations seem to have the purpose of keeping the general public informed about the pandemic. This makes a lot of sense because keeping the public informed of what is going on helps them make informed decisions in their daily lives. The purpose of my visualization is to allow users, middle school scientists, to explore the relationship between two datasets, weather and COVID-19, and to think critically about this relationship.</w:t>
-      </w:r>
-      <w:r>
-        <w:t xml:space="preserve"> </w:t>
-      </w:r>
-      <w:r>
-        <w:t>The second trait that existing visualizations share is that they are only concerned with visualizing COVID-19 data. My project will visualize COVID-19 data alongside weather data.</w:t>
-      </w:r>
-    </w:p>
-    <w:p>
-      <w:pPr>
-        <w:spacing w:line="480" w:lineRule="auto"/>
-        <w:jc w:val="center"/>
+        <w:t>Methods</w:t>
+      </w:r>
+    </w:p>
+    <w:p>
+      <w:pPr>
+        <w:spacing w:line="480" w:lineRule="auto"/>
         <w:rPr>
           <w:b/>
           <w:bCs/>
@@ -1120,35 +1262,19 @@
           <w:b/>
           <w:bCs/>
         </w:rPr>
-        <w:t>Methods</w:t>
-      </w:r>
-    </w:p>
-    <w:p>
-      <w:pPr>
-        <w:spacing w:line="480" w:lineRule="auto"/>
+        <w:t>Data Sources</w:t>
+      </w:r>
+    </w:p>
+    <w:p>
+      <w:pPr>
+        <w:spacing w:line="480" w:lineRule="auto"/>
+        <w:ind w:firstLine="720"/>
         <w:rPr>
           <w:b/>
           <w:bCs/>
         </w:rPr>
       </w:pPr>
       <w:r>
-        <w:rPr>
-          <w:b/>
-          <w:bCs/>
-        </w:rPr>
-        <w:t>Data Sources</w:t>
-      </w:r>
-    </w:p>
-    <w:p>
-      <w:pPr>
-        <w:spacing w:line="480" w:lineRule="auto"/>
-        <w:ind w:firstLine="720"/>
-        <w:rPr>
-          <w:b/>
-          <w:bCs/>
-        </w:rPr>
-      </w:pPr>
-      <w:r>
         <w:t>For my COVID-19 data source I will be using one of the datasets generated and maintained by the New York Times hosted on GitHub</w:t>
       </w:r>
       <w:r>
@@ -1206,13 +1332,7 @@
         <w:t xml:space="preserve"> so I wanted county level data</w:t>
       </w:r>
       <w:r>
-        <w:t xml:space="preserve">. The other data source I evaluated came from the </w:t>
-      </w:r>
-      <w:r>
-        <w:t>Center for Systems Science and Engineering at Johns Hopkins University</w:t>
-      </w:r>
-      <w:r>
-        <w:t>.</w:t>
+        <w:t>. The other data source I evaluated came from the Center for Systems Science and Engineering at Johns Hopkins University.</w:t>
       </w:r>
       <w:r>
         <w:t xml:space="preserve"> This data source was also hosted on GitHub where the dataset files can be downloaded.</w:t>
@@ -1531,9 +1651,26 @@
         <w:ind w:left="720" w:hanging="720"/>
       </w:pPr>
       <w:r>
+        <w:t xml:space="preserve">Shah, P., &amp; Hoeffner, J. (2002). Review of Graph Comprehension Research: Implications for Instruction. Educational Psychology Review, 14(1), 47–69. </w:t>
+      </w:r>
+      <w:hyperlink r:id="rId14" w:history="1">
+        <w:r>
+          <w:rPr>
+            <w:rStyle w:val="Hyperlink"/>
+          </w:rPr>
+          <w:t>https://doi.org/10.1023/A:1013180410169</w:t>
+        </w:r>
+      </w:hyperlink>
+    </w:p>
+    <w:p>
+      <w:pPr>
+        <w:spacing w:line="480" w:lineRule="auto"/>
+        <w:ind w:left="720" w:hanging="720"/>
+      </w:pPr>
+      <w:r>
         <w:t xml:space="preserve">The COVID Tracking Project. (2021, March 20). Charts. The COVID Tracking Project. </w:t>
       </w:r>
-      <w:hyperlink r:id="rId14" w:history="1">
+      <w:hyperlink r:id="rId15" w:history="1">
         <w:r>
           <w:rPr>
             <w:rStyle w:val="Hyperlink"/>
@@ -1562,7 +1699,7 @@
       <w:r>
         <w:t xml:space="preserve">, from </w:t>
       </w:r>
-      <w:hyperlink r:id="rId15" w:history="1">
+      <w:hyperlink r:id="rId16" w:history="1">
         <w:r>
           <w:rPr>
             <w:rStyle w:val="Hyperlink"/>

</xml_diff>

<commit_message>
mockups done, updating proposal
</commit_message>
<xml_diff>
--- a/Capstone/Proposal/Proposal.docx
+++ b/Capstone/Proposal/Proposal.docx
@@ -1,6 +1,6 @@
 
 <file path=word/document.xml><?xml version="1.0" encoding="utf-8"?>
-<w:document xmlns:wpc="http://schemas.microsoft.com/office/word/2010/wordprocessingCanvas" xmlns:cx="http://schemas.microsoft.com/office/drawing/2014/chartex" xmlns:cx1="http://schemas.microsoft.com/office/drawing/2015/9/8/chartex" xmlns:cx2="http://schemas.microsoft.com/office/drawing/2015/10/21/chartex" xmlns:cx3="http://schemas.microsoft.com/office/drawing/2016/5/9/chartex" xmlns:cx4="http://schemas.microsoft.com/office/drawing/2016/5/10/chartex" xmlns:cx5="http://schemas.microsoft.com/office/drawing/2016/5/11/chartex" xmlns:cx6="http://schemas.microsoft.com/office/drawing/2016/5/12/chartex" xmlns:cx7="http://schemas.microsoft.com/office/drawing/2016/5/13/chartex" xmlns:cx8="http://schemas.microsoft.com/office/drawing/2016/5/14/chartex" xmlns:mc="http://schemas.openxmlformats.org/markup-compatibility/2006" xmlns:aink="http://schemas.microsoft.com/office/drawing/2016/ink" xmlns:am3d="http://schemas.microsoft.com/office/drawing/2017/model3d" xmlns:o="urn:schemas-microsoft-com:office:office" xmlns:r="http://schemas.openxmlformats.org/officeDocument/2006/relationships" xmlns:m="http://schemas.openxmlformats.org/officeDocument/2006/math" xmlns:v="urn:schemas-microsoft-com:vml" xmlns:wp14="http://schemas.microsoft.com/office/word/2010/wordprocessingDrawing" xmlns:wp="http://schemas.openxmlformats.org/drawingml/2006/wordprocessingDrawing" xmlns:w10="urn:schemas-microsoft-com:office:word" xmlns:w="http://schemas.openxmlformats.org/wordprocessingml/2006/main" xmlns:w14="http://schemas.microsoft.com/office/word/2010/wordml" xmlns:w15="http://schemas.microsoft.com/office/word/2012/wordml" xmlns:w16cex="http://schemas.microsoft.com/office/word/2018/wordml/cex" xmlns:w16cid="http://schemas.microsoft.com/office/word/2016/wordml/cid" xmlns:w16="http://schemas.microsoft.com/office/word/2018/wordml" xmlns:w16se="http://schemas.microsoft.com/office/word/2015/wordml/symex" xmlns:wpg="http://schemas.microsoft.com/office/word/2010/wordprocessingGroup" xmlns:wpi="http://schemas.microsoft.com/office/word/2010/wordprocessingInk" xmlns:wne="http://schemas.microsoft.com/office/word/2006/wordml" xmlns:wps="http://schemas.microsoft.com/office/word/2010/wordprocessingShape" mc:Ignorable="w14 w15 w16se w16cid w16 w16cex wp14">
+<w:document xmlns:wpc="http://schemas.microsoft.com/office/word/2010/wordprocessingCanvas" xmlns:cx="http://schemas.microsoft.com/office/drawing/2014/chartex" xmlns:cx1="http://schemas.microsoft.com/office/drawing/2015/9/8/chartex" xmlns:cx2="http://schemas.microsoft.com/office/drawing/2015/10/21/chartex" xmlns:cx3="http://schemas.microsoft.com/office/drawing/2016/5/9/chartex" xmlns:cx4="http://schemas.microsoft.com/office/drawing/2016/5/10/chartex" xmlns:cx5="http://schemas.microsoft.com/office/drawing/2016/5/11/chartex" xmlns:cx6="http://schemas.microsoft.com/office/drawing/2016/5/12/chartex" xmlns:cx7="http://schemas.microsoft.com/office/drawing/2016/5/13/chartex" xmlns:cx8="http://schemas.microsoft.com/office/drawing/2016/5/14/chartex" xmlns:mc="http://schemas.openxmlformats.org/markup-compatibility/2006" xmlns:aink="http://schemas.microsoft.com/office/drawing/2016/ink" xmlns:am3d="http://schemas.microsoft.com/office/drawing/2017/model3d" xmlns:o="urn:schemas-microsoft-com:office:office" xmlns:r="http://schemas.openxmlformats.org/officeDocument/2006/relationships" xmlns:m="http://schemas.openxmlformats.org/officeDocument/2006/math" xmlns:v="urn:schemas-microsoft-com:vml" xmlns:wp14="http://schemas.microsoft.com/office/word/2010/wordprocessingDrawing" xmlns:wp="http://schemas.openxmlformats.org/drawingml/2006/wordprocessingDrawing" xmlns:w10="urn:schemas-microsoft-com:office:word" xmlns:w="http://schemas.openxmlformats.org/wordprocessingml/2006/main" xmlns:w14="http://schemas.microsoft.com/office/word/2010/wordml" xmlns:w15="http://schemas.microsoft.com/office/word/2012/wordml" xmlns:w16cex="http://schemas.microsoft.com/office/word/2018/wordml/cex" xmlns:w16cid="http://schemas.microsoft.com/office/word/2016/wordml/cid" xmlns:w16="http://schemas.microsoft.com/office/word/2018/wordml" xmlns:w16sdtdh="http://schemas.microsoft.com/office/word/2020/wordml/sdtdatahash" xmlns:w16se="http://schemas.microsoft.com/office/word/2015/wordml/symex" xmlns:wpg="http://schemas.microsoft.com/office/word/2010/wordprocessingGroup" xmlns:wpi="http://schemas.microsoft.com/office/word/2010/wordprocessingInk" xmlns:wne="http://schemas.microsoft.com/office/word/2006/wordml" xmlns:wps="http://schemas.microsoft.com/office/word/2010/wordprocessingShape" mc:Ignorable="w14 w15 w16se w16cid w16 w16cex w16sdtdh wp14">
   <w:body>
     <w:p>
       <w:pPr>
@@ -98,7 +98,15 @@
         <w:jc w:val="center"/>
       </w:pPr>
       <w:r>
-        <w:t>Dr. Brian Dorn, Dr. Rex Cammack, Dr. Brian Ricks</w:t>
+        <w:t xml:space="preserve">Dr. Brian Dorn, Dr. Rex </w:t>
+      </w:r>
+      <w:proofErr w:type="spellStart"/>
+      <w:r>
+        <w:t>Cammack</w:t>
+      </w:r>
+      <w:proofErr w:type="spellEnd"/>
+      <w:r>
+        <w:t>, Dr. Brian Ricks</w:t>
       </w:r>
     </w:p>
     <w:p>
@@ -192,7 +200,15 @@
         <w:t xml:space="preserve"> </w:t>
       </w:r>
       <w:r>
-        <w:t>Since then the US has experienced several waves of increased infection rates that ha</w:t>
+        <w:t xml:space="preserve">Since </w:t>
+      </w:r>
+      <w:proofErr w:type="gramStart"/>
+      <w:r>
+        <w:t>then</w:t>
+      </w:r>
+      <w:proofErr w:type="gramEnd"/>
+      <w:r>
+        <w:t xml:space="preserve"> the US has experienced several waves of increased infection rates that ha</w:t>
       </w:r>
       <w:r>
         <w:t>ve</w:t>
@@ -255,7 +271,15 @@
         <w:ind w:left="720"/>
       </w:pPr>
       <w:r>
-        <w:t>There is precedent with other infections like influenza and some of the common more benign coronaviruses that when the weather gets warmer that the virus goes down, that it’s ability to replicate, to spread, it doesn’t like warm, moist weather as much as it likes cold, dry weather. But having said that, one should not assume that we are going to be rescued by a change in the weather</w:t>
+        <w:t xml:space="preserve">There is precedent with other infections like influenza and some of the common more benign coronaviruses that when the weather gets warmer that the virus goes down, that </w:t>
+      </w:r>
+      <w:proofErr w:type="spellStart"/>
+      <w:r>
+        <w:t>it’s</w:t>
+      </w:r>
+      <w:proofErr w:type="spellEnd"/>
+      <w:r>
+        <w:t xml:space="preserve"> ability to replicate, to spread, it doesn’t like warm, moist weather as much as it likes cold, dry weather. But having said that, one should not assume that we are going to be rescued by a change in the weather</w:t>
       </w:r>
       <w:r>
         <w:t>.</w:t>
@@ -352,7 +376,15 @@
         <w:t>One literature review published in the International Journal of Environmental Research and Public health analyzed the current available literature on the association between weather and COVID-19 incidence</w:t>
       </w:r>
       <w:r>
-        <w:t xml:space="preserve"> (McClymont &amp; Hu, 2021)</w:t>
+        <w:t xml:space="preserve"> (</w:t>
+      </w:r>
+      <w:proofErr w:type="spellStart"/>
+      <w:r>
+        <w:t>McClymont</w:t>
+      </w:r>
+      <w:proofErr w:type="spellEnd"/>
+      <w:r>
+        <w:t xml:space="preserve"> &amp; Hu, 2021)</w:t>
       </w:r>
       <w:r>
         <w:t>.</w:t>
@@ -400,8 +432,13 @@
       <w:r>
         <w:t xml:space="preserve">Another study published in the same journal highlighted an issue with the existing research on COVID-19 and weather. </w:t>
       </w:r>
-      <w:r>
-        <w:t>Jamshidi et al.</w:t>
+      <w:proofErr w:type="spellStart"/>
+      <w:r>
+        <w:t>Jamshidi</w:t>
+      </w:r>
+      <w:proofErr w:type="spellEnd"/>
+      <w:r>
+        <w:t xml:space="preserve"> et al.</w:t>
       </w:r>
       <w:r>
         <w:t xml:space="preserve"> (2020)</w:t>
@@ -541,7 +578,15 @@
       </w:pPr>
       <w:r>
         <w:lastRenderedPageBreak/>
-        <w:t>In 2018, Lee and Wilkerson studied data use by middle and secondary students and wrote their status report on this broad subject. One of the things they looked at was how teachers can best support students working with data. One of their recommendations for teachers' use of data in the classroom was that data should be leveraged in the context of meaningful scientific pursuits. My project falls in line with this guidance because students would be asked to participate in an open debate in the scientific community and draw their own conclusions using evidence they gather using the tool.</w:t>
+        <w:t xml:space="preserve">In 2018, Lee and Wilkerson studied data use by middle and secondary students and wrote their status report on this broad subject. One of the things they looked at was how teachers can best support students working with data. One of their recommendations for teachers' use of data in the classroom was that data should be leveraged in the context of meaningful scientific pursuits. My project falls in line with this guidance because students would be asked to participate in an open debate in the scientific community and draw their own conclusions using </w:t>
+      </w:r>
+      <w:proofErr w:type="gramStart"/>
+      <w:r>
+        <w:t>evidence</w:t>
+      </w:r>
+      <w:proofErr w:type="gramEnd"/>
+      <w:r>
+        <w:t xml:space="preserve"> they gather using the tool.</w:t>
       </w:r>
     </w:p>
     <w:p>
@@ -1189,7 +1234,15 @@
         <w:t xml:space="preserve"> </w:t>
       </w:r>
       <w:r>
-        <w:t xml:space="preserve">There has been research done investigating how students interpret graphs as well as best practices for providing graphs to students for their interpretation. A literature review by Hoeffner and Shah (2002) looked at the </w:t>
+        <w:t xml:space="preserve">There has been research done investigating how students interpret graphs as well as best practices for providing graphs to students for their interpretation. A literature review by </w:t>
+      </w:r>
+      <w:proofErr w:type="spellStart"/>
+      <w:r>
+        <w:t>Hoeffner</w:t>
+      </w:r>
+      <w:proofErr w:type="spellEnd"/>
+      <w:r>
+        <w:t xml:space="preserve"> and Shah (2002) looked at the </w:t>
       </w:r>
       <w:r>
         <w:t>cognitive</w:t>
@@ -1390,32 +1443,857 @@
     <w:p>
       <w:pPr>
         <w:spacing w:line="480" w:lineRule="auto"/>
-      </w:pPr>
-      <w:r>
         <w:rPr>
           <w:b/>
           <w:bCs/>
         </w:rPr>
-        <w:t>7 day rolling average is common to help do X, so I will make this a configurable feature.</w:t>
-      </w:r>
-    </w:p>
-    <w:p>
-      <w:pPr>
-        <w:spacing w:line="480" w:lineRule="auto"/>
-      </w:pPr>
-      <w:r>
-        <w:br w:type="page"/>
-      </w:r>
-    </w:p>
-    <w:p>
-      <w:pPr>
-        <w:spacing w:line="480" w:lineRule="auto"/>
       </w:pPr>
       <w:r>
         <w:rPr>
           <w:b/>
           <w:bCs/>
         </w:rPr>
+        <w:t>User Stories</w:t>
+      </w:r>
+    </w:p>
+    <w:p>
+      <w:pPr>
+        <w:spacing w:line="480" w:lineRule="auto"/>
+      </w:pPr>
+      <w:r>
+        <w:tab/>
+        <w:t>Table 2 below contains the list of user stories for my project.</w:t>
+      </w:r>
+    </w:p>
+    <w:p>
+      <w:pPr>
+        <w:keepNext/>
+        <w:spacing w:line="240" w:lineRule="auto"/>
+        <w:rPr>
+          <w:b/>
+          <w:bCs/>
+        </w:rPr>
+      </w:pPr>
+      <w:r>
+        <w:rPr>
+          <w:b/>
+          <w:bCs/>
+        </w:rPr>
+        <w:t>Table 2</w:t>
+      </w:r>
+    </w:p>
+    <w:p>
+      <w:pPr>
+        <w:keepNext/>
+        <w:spacing w:line="240" w:lineRule="auto"/>
+        <w:rPr>
+          <w:i/>
+          <w:iCs/>
+        </w:rPr>
+      </w:pPr>
+      <w:r>
+        <w:rPr>
+          <w:i/>
+          <w:iCs/>
+        </w:rPr>
+        <w:t>User Stories</w:t>
+      </w:r>
+    </w:p>
+    <w:tbl>
+      <w:tblPr>
+        <w:tblStyle w:val="TableGrid"/>
+        <w:tblW w:w="0" w:type="auto"/>
+        <w:tblLook w:val="04A0" w:firstRow="1" w:lastRow="0" w:firstColumn="1" w:lastColumn="0" w:noHBand="0" w:noVBand="1"/>
+      </w:tblPr>
+      <w:tblGrid>
+        <w:gridCol w:w="4675"/>
+        <w:gridCol w:w="4675"/>
+      </w:tblGrid>
+      <w:tr>
+        <w:tc>
+          <w:tcPr>
+            <w:tcW w:w="4675" w:type="dxa"/>
+          </w:tcPr>
+          <w:p>
+            <w:pPr>
+              <w:keepNext/>
+            </w:pPr>
+          </w:p>
+        </w:tc>
+        <w:tc>
+          <w:tcPr>
+            <w:tcW w:w="4675" w:type="dxa"/>
+          </w:tcPr>
+          <w:p>
+            <w:pPr>
+              <w:keepNext/>
+              <w:rPr>
+                <w:b/>
+                <w:bCs/>
+              </w:rPr>
+            </w:pPr>
+            <w:r>
+              <w:rPr>
+                <w:b/>
+                <w:bCs/>
+              </w:rPr>
+              <w:t>User Stories</w:t>
+            </w:r>
+          </w:p>
+        </w:tc>
+      </w:tr>
+      <w:tr>
+        <w:tc>
+          <w:tcPr>
+            <w:tcW w:w="4675" w:type="dxa"/>
+          </w:tcPr>
+          <w:p>
+            <w:pPr>
+              <w:rPr>
+                <w:b/>
+                <w:bCs/>
+              </w:rPr>
+            </w:pPr>
+            <w:r>
+              <w:rPr>
+                <w:b/>
+                <w:bCs/>
+              </w:rPr>
+              <w:t>US.1</w:t>
+            </w:r>
+          </w:p>
+        </w:tc>
+        <w:tc>
+          <w:tcPr>
+            <w:tcW w:w="4675" w:type="dxa"/>
+          </w:tcPr>
+          <w:p>
+            <w:r>
+              <w:t>As a student, I can search for a county of interest on a map in order to begin to investigate weather's role in the pandemic for this county.</w:t>
+            </w:r>
+          </w:p>
+        </w:tc>
+      </w:tr>
+      <w:tr>
+        <w:tc>
+          <w:tcPr>
+            <w:tcW w:w="4675" w:type="dxa"/>
+          </w:tcPr>
+          <w:p>
+            <w:pPr>
+              <w:rPr>
+                <w:b/>
+                <w:bCs/>
+              </w:rPr>
+            </w:pPr>
+            <w:r>
+              <w:rPr>
+                <w:b/>
+                <w:bCs/>
+              </w:rPr>
+              <w:t>US.2</w:t>
+            </w:r>
+          </w:p>
+        </w:tc>
+        <w:tc>
+          <w:tcPr>
+            <w:tcW w:w="4675" w:type="dxa"/>
+          </w:tcPr>
+          <w:p>
+            <w:r>
+              <w:t>As a student, I can search for a county of interest by name and view a list of matches in order to begin to investigate weather's role in the pandemic for this county.</w:t>
+            </w:r>
+          </w:p>
+        </w:tc>
+      </w:tr>
+      <w:tr>
+        <w:tc>
+          <w:tcPr>
+            <w:tcW w:w="4675" w:type="dxa"/>
+          </w:tcPr>
+          <w:p>
+            <w:pPr>
+              <w:rPr>
+                <w:b/>
+                <w:bCs/>
+              </w:rPr>
+            </w:pPr>
+            <w:r>
+              <w:rPr>
+                <w:b/>
+                <w:bCs/>
+              </w:rPr>
+              <w:t>US.3</w:t>
+            </w:r>
+          </w:p>
+        </w:tc>
+        <w:tc>
+          <w:tcPr>
+            <w:tcW w:w="4675" w:type="dxa"/>
+          </w:tcPr>
+          <w:p>
+            <w:r>
+              <w:t>As a student, I can select my county of interest on a map and view COVID and weather data for that county.</w:t>
+            </w:r>
+          </w:p>
+        </w:tc>
+      </w:tr>
+      <w:tr>
+        <w:tc>
+          <w:tcPr>
+            <w:tcW w:w="4675" w:type="dxa"/>
+          </w:tcPr>
+          <w:p>
+            <w:pPr>
+              <w:rPr>
+                <w:b/>
+                <w:bCs/>
+              </w:rPr>
+            </w:pPr>
+            <w:r>
+              <w:rPr>
+                <w:b/>
+                <w:bCs/>
+              </w:rPr>
+              <w:t>US.4</w:t>
+            </w:r>
+          </w:p>
+        </w:tc>
+        <w:tc>
+          <w:tcPr>
+            <w:tcW w:w="4675" w:type="dxa"/>
+          </w:tcPr>
+          <w:p>
+            <w:r>
+              <w:t>As a student, I can view the number of daily COVID cases in my county of interest over a date range in order to understand the trend of COVID</w:t>
+            </w:r>
+            <w:r>
+              <w:t>-19</w:t>
+            </w:r>
+            <w:r>
+              <w:t xml:space="preserve"> cases for this date range for this county.</w:t>
+            </w:r>
+          </w:p>
+        </w:tc>
+      </w:tr>
+      <w:tr>
+        <w:tc>
+          <w:tcPr>
+            <w:tcW w:w="4675" w:type="dxa"/>
+          </w:tcPr>
+          <w:p>
+            <w:pPr>
+              <w:rPr>
+                <w:b/>
+                <w:bCs/>
+              </w:rPr>
+            </w:pPr>
+            <w:r>
+              <w:rPr>
+                <w:b/>
+                <w:bCs/>
+              </w:rPr>
+              <w:t>US.5</w:t>
+            </w:r>
+          </w:p>
+        </w:tc>
+        <w:tc>
+          <w:tcPr>
+            <w:tcW w:w="4675" w:type="dxa"/>
+          </w:tcPr>
+          <w:p>
+            <w:r>
+              <w:t xml:space="preserve">As a student, I can view daily average temperature in my county of interest over a date range in order to understand the trend of </w:t>
+            </w:r>
+            <w:r>
+              <w:lastRenderedPageBreak/>
+              <w:t>average temperature for this date range for this county.</w:t>
+            </w:r>
+          </w:p>
+        </w:tc>
+      </w:tr>
+      <w:tr>
+        <w:tc>
+          <w:tcPr>
+            <w:tcW w:w="4675" w:type="dxa"/>
+          </w:tcPr>
+          <w:p>
+            <w:pPr>
+              <w:rPr>
+                <w:b/>
+                <w:bCs/>
+              </w:rPr>
+            </w:pPr>
+            <w:r>
+              <w:rPr>
+                <w:b/>
+                <w:bCs/>
+              </w:rPr>
+              <w:lastRenderedPageBreak/>
+              <w:t>US.6</w:t>
+            </w:r>
+          </w:p>
+        </w:tc>
+        <w:tc>
+          <w:tcPr>
+            <w:tcW w:w="4675" w:type="dxa"/>
+          </w:tcPr>
+          <w:p>
+            <w:r>
+              <w:t>As a student, I can view daily absolute humidity in my county of interest over a date range in order to understand the trend of absolute humidity for this date range for this county.</w:t>
+            </w:r>
+          </w:p>
+        </w:tc>
+      </w:tr>
+      <w:tr>
+        <w:tc>
+          <w:tcPr>
+            <w:tcW w:w="4675" w:type="dxa"/>
+          </w:tcPr>
+          <w:p>
+            <w:pPr>
+              <w:rPr>
+                <w:b/>
+                <w:bCs/>
+              </w:rPr>
+            </w:pPr>
+            <w:r>
+              <w:rPr>
+                <w:b/>
+                <w:bCs/>
+              </w:rPr>
+              <w:t>US.7</w:t>
+            </w:r>
+          </w:p>
+        </w:tc>
+        <w:tc>
+          <w:tcPr>
+            <w:tcW w:w="4675" w:type="dxa"/>
+          </w:tcPr>
+          <w:p>
+            <w:r>
+              <w:t>As a student, I can view daily relative humidity in my county of interest over a date range in order to understand the trend of relative humidity for this date range for this county.</w:t>
+            </w:r>
+          </w:p>
+        </w:tc>
+      </w:tr>
+      <w:tr>
+        <w:tc>
+          <w:tcPr>
+            <w:tcW w:w="4675" w:type="dxa"/>
+          </w:tcPr>
+          <w:p>
+            <w:pPr>
+              <w:rPr>
+                <w:b/>
+                <w:bCs/>
+              </w:rPr>
+            </w:pPr>
+            <w:r>
+              <w:rPr>
+                <w:b/>
+                <w:bCs/>
+              </w:rPr>
+              <w:t>US.8</w:t>
+            </w:r>
+          </w:p>
+        </w:tc>
+        <w:tc>
+          <w:tcPr>
+            <w:tcW w:w="4675" w:type="dxa"/>
+          </w:tcPr>
+          <w:p>
+            <w:r>
+              <w:t>As a student, I can view a scatter plot of the number of daily COVID</w:t>
+            </w:r>
+            <w:r>
+              <w:t>-19</w:t>
+            </w:r>
+            <w:r>
+              <w:t xml:space="preserve"> cases in my county alongside any of my weather data points over the date range in order to visualize the relationship between the 2 data points for this date range.</w:t>
+            </w:r>
+          </w:p>
+        </w:tc>
+      </w:tr>
+      <w:tr>
+        <w:tc>
+          <w:tcPr>
+            <w:tcW w:w="4675" w:type="dxa"/>
+          </w:tcPr>
+          <w:p>
+            <w:pPr>
+              <w:rPr>
+                <w:b/>
+                <w:bCs/>
+              </w:rPr>
+            </w:pPr>
+            <w:r>
+              <w:rPr>
+                <w:b/>
+                <w:bCs/>
+              </w:rPr>
+              <w:t>US.9</w:t>
+            </w:r>
+          </w:p>
+        </w:tc>
+        <w:tc>
+          <w:tcPr>
+            <w:tcW w:w="4675" w:type="dxa"/>
+          </w:tcPr>
+          <w:p>
+            <w:r>
+              <w:t>As a student, I can view the correlation coeffic</w:t>
+            </w:r>
+            <w:r>
+              <w:t>i</w:t>
+            </w:r>
+            <w:r>
+              <w:t>ent with the scatterplot in order to understand the strength of the relationship between the 2 variables in the scatterplot.</w:t>
+            </w:r>
+          </w:p>
+        </w:tc>
+      </w:tr>
+      <w:tr>
+        <w:tc>
+          <w:tcPr>
+            <w:tcW w:w="4675" w:type="dxa"/>
+          </w:tcPr>
+          <w:p>
+            <w:pPr>
+              <w:rPr>
+                <w:b/>
+                <w:bCs/>
+              </w:rPr>
+            </w:pPr>
+            <w:r>
+              <w:rPr>
+                <w:b/>
+                <w:bCs/>
+              </w:rPr>
+              <w:t>US.10</w:t>
+            </w:r>
+          </w:p>
+        </w:tc>
+        <w:tc>
+          <w:tcPr>
+            <w:tcW w:w="4675" w:type="dxa"/>
+          </w:tcPr>
+          <w:p>
+            <w:r>
+              <w:t>As a student, I can adjust the date range for all data points.</w:t>
+            </w:r>
+          </w:p>
+        </w:tc>
+      </w:tr>
+      <w:tr>
+        <w:tc>
+          <w:tcPr>
+            <w:tcW w:w="4675" w:type="dxa"/>
+          </w:tcPr>
+          <w:p>
+            <w:pPr>
+              <w:rPr>
+                <w:b/>
+                <w:bCs/>
+              </w:rPr>
+            </w:pPr>
+            <w:r>
+              <w:rPr>
+                <w:b/>
+                <w:bCs/>
+              </w:rPr>
+              <w:t>US.11</w:t>
+            </w:r>
+          </w:p>
+        </w:tc>
+        <w:tc>
+          <w:tcPr>
+            <w:tcW w:w="4675" w:type="dxa"/>
+          </w:tcPr>
+          <w:p>
+            <w:r>
+              <w:t>As a student, I can view all the same daily data points rolled up to weekly averages in order to smooth out the data.</w:t>
+            </w:r>
+          </w:p>
+        </w:tc>
+      </w:tr>
+      <w:tr>
+        <w:tc>
+          <w:tcPr>
+            <w:tcW w:w="4675" w:type="dxa"/>
+          </w:tcPr>
+          <w:p>
+            <w:pPr>
+              <w:rPr>
+                <w:b/>
+                <w:bCs/>
+              </w:rPr>
+            </w:pPr>
+            <w:r>
+              <w:rPr>
+                <w:b/>
+                <w:bCs/>
+              </w:rPr>
+              <w:t>US.12</w:t>
+            </w:r>
+          </w:p>
+        </w:tc>
+        <w:tc>
+          <w:tcPr>
+            <w:tcW w:w="4675" w:type="dxa"/>
+          </w:tcPr>
+          <w:p>
+            <w:r>
+              <w:t>As a student, I can view all the same daily data points converted to 7 day rolling averages in order to smooth out the data.</w:t>
+            </w:r>
+          </w:p>
+        </w:tc>
+      </w:tr>
+      <w:tr>
+        <w:tc>
+          <w:tcPr>
+            <w:tcW w:w="4675" w:type="dxa"/>
+          </w:tcPr>
+          <w:p>
+            <w:pPr>
+              <w:rPr>
+                <w:b/>
+                <w:bCs/>
+              </w:rPr>
+            </w:pPr>
+            <w:r>
+              <w:rPr>
+                <w:b/>
+                <w:bCs/>
+              </w:rPr>
+              <w:t>US.13</w:t>
+            </w:r>
+          </w:p>
+        </w:tc>
+        <w:tc>
+          <w:tcPr>
+            <w:tcW w:w="4675" w:type="dxa"/>
+          </w:tcPr>
+          <w:p>
+            <w:r>
+              <w:t>As a student, I can share/save my current views of the data with another person by sharing my current URL in order to share evidence of my conclusions.</w:t>
+            </w:r>
+          </w:p>
+        </w:tc>
+      </w:tr>
+    </w:tbl>
+    <w:p>
+      <w:pPr>
+        <w:spacing w:line="480" w:lineRule="auto"/>
+      </w:pPr>
+    </w:p>
+    <w:p>
+      <w:pPr>
+        <w:spacing w:line="480" w:lineRule="auto"/>
+        <w:rPr>
+          <w:b/>
+          <w:bCs/>
+        </w:rPr>
+      </w:pPr>
+      <w:r>
+        <w:rPr>
+          <w:b/>
+          <w:bCs/>
+        </w:rPr>
+        <w:t>UI Design</w:t>
+      </w:r>
+    </w:p>
+    <w:p>
+      <w:pPr>
+        <w:spacing w:line="480" w:lineRule="auto"/>
+      </w:pPr>
+      <w:r>
+        <w:rPr>
+          <w:b/>
+          <w:bCs/>
+        </w:rPr>
+        <w:tab/>
+      </w:r>
+      <w:r>
+        <w:t>Figures 1 – 6 contain mockups for what the UI design of my project will look like.</w:t>
+      </w:r>
+    </w:p>
+    <w:p>
+      <w:pPr>
+        <w:keepNext/>
+        <w:spacing w:line="240" w:lineRule="auto"/>
+        <w:rPr>
+          <w:b/>
+          <w:bCs/>
+        </w:rPr>
+      </w:pPr>
+      <w:r>
+        <w:rPr>
+          <w:b/>
+          <w:bCs/>
+        </w:rPr>
+        <w:lastRenderedPageBreak/>
+        <w:t>Figure 1</w:t>
+      </w:r>
+    </w:p>
+    <w:p>
+      <w:pPr>
+        <w:keepNext/>
+        <w:spacing w:line="240" w:lineRule="auto"/>
+        <w:rPr>
+          <w:i/>
+          <w:iCs/>
+        </w:rPr>
+      </w:pPr>
+      <w:r>
+        <w:rPr>
+          <w:i/>
+          <w:iCs/>
+        </w:rPr>
+        <w:t>Home page</w:t>
+      </w:r>
+    </w:p>
+    <w:p>
+      <w:pPr>
+        <w:spacing w:line="240" w:lineRule="auto"/>
+      </w:pPr>
+      <w:r>
+        <w:rPr>
+          <w:noProof/>
+        </w:rPr>
+        <w:drawing>
+          <wp:inline distT="0" distB="0" distL="0" distR="0" wp14:anchorId="5BB44824" wp14:editId="62E06CED">
+            <wp:extent cx="5943600" cy="4592955"/>
+            <wp:effectExtent l="0" t="0" r="0" b="0"/>
+            <wp:docPr id="1" name="Picture 1"/>
+            <wp:cNvGraphicFramePr>
+              <a:graphicFrameLocks xmlns:a="http://schemas.openxmlformats.org/drawingml/2006/main" noChangeAspect="1"/>
+            </wp:cNvGraphicFramePr>
+            <a:graphic xmlns:a="http://schemas.openxmlformats.org/drawingml/2006/main">
+              <a:graphicData uri="http://schemas.openxmlformats.org/drawingml/2006/picture">
+                <pic:pic xmlns:pic="http://schemas.openxmlformats.org/drawingml/2006/picture">
+                  <pic:nvPicPr>
+                    <pic:cNvPr id="1" name="Picture 1"/>
+                    <pic:cNvPicPr/>
+                  </pic:nvPicPr>
+                  <pic:blipFill>
+                    <a:blip r:embed="rId4" cstate="print">
+                      <a:extLst>
+                        <a:ext uri="{28A0092B-C50C-407E-A947-70E740481C1C}">
+                          <a14:useLocalDpi xmlns:a14="http://schemas.microsoft.com/office/drawing/2010/main" val="0"/>
+                        </a:ext>
+                      </a:extLst>
+                    </a:blip>
+                    <a:stretch>
+                      <a:fillRect/>
+                    </a:stretch>
+                  </pic:blipFill>
+                  <pic:spPr>
+                    <a:xfrm>
+                      <a:off x="0" y="0"/>
+                      <a:ext cx="5943600" cy="4592955"/>
+                    </a:xfrm>
+                    <a:prstGeom prst="rect">
+                      <a:avLst/>
+                    </a:prstGeom>
+                  </pic:spPr>
+                </pic:pic>
+              </a:graphicData>
+            </a:graphic>
+          </wp:inline>
+        </w:drawing>
+      </w:r>
+    </w:p>
+    <w:p>
+      <w:pPr>
+        <w:keepNext/>
+        <w:spacing w:line="240" w:lineRule="auto"/>
+        <w:rPr>
+          <w:b/>
+          <w:bCs/>
+        </w:rPr>
+      </w:pPr>
+      <w:r>
+        <w:rPr>
+          <w:b/>
+          <w:bCs/>
+        </w:rPr>
+        <w:lastRenderedPageBreak/>
+        <w:t>Figure 2</w:t>
+      </w:r>
+    </w:p>
+    <w:p>
+      <w:pPr>
+        <w:keepNext/>
+        <w:spacing w:line="240" w:lineRule="auto"/>
+        <w:rPr>
+          <w:i/>
+          <w:iCs/>
+        </w:rPr>
+      </w:pPr>
+      <w:r>
+        <w:rPr>
+          <w:i/>
+          <w:iCs/>
+        </w:rPr>
+        <w:t>County Selected</w:t>
+      </w:r>
+    </w:p>
+    <w:p>
+      <w:pPr>
+        <w:spacing w:line="240" w:lineRule="auto"/>
+      </w:pPr>
+      <w:r>
+        <w:rPr>
+          <w:noProof/>
+        </w:rPr>
+        <w:drawing>
+          <wp:inline distT="0" distB="0" distL="0" distR="0" wp14:anchorId="75486D74" wp14:editId="2C47DFD2">
+            <wp:extent cx="5943600" cy="4648200"/>
+            <wp:effectExtent l="0" t="0" r="0" b="0"/>
+            <wp:docPr id="2" name="Picture 2"/>
+            <wp:cNvGraphicFramePr>
+              <a:graphicFrameLocks xmlns:a="http://schemas.openxmlformats.org/drawingml/2006/main" noChangeAspect="1"/>
+            </wp:cNvGraphicFramePr>
+            <a:graphic xmlns:a="http://schemas.openxmlformats.org/drawingml/2006/main">
+              <a:graphicData uri="http://schemas.openxmlformats.org/drawingml/2006/picture">
+                <pic:pic xmlns:pic="http://schemas.openxmlformats.org/drawingml/2006/picture">
+                  <pic:nvPicPr>
+                    <pic:cNvPr id="2" name="Picture 2"/>
+                    <pic:cNvPicPr/>
+                  </pic:nvPicPr>
+                  <pic:blipFill>
+                    <a:blip r:embed="rId5" cstate="print">
+                      <a:extLst>
+                        <a:ext uri="{28A0092B-C50C-407E-A947-70E740481C1C}">
+                          <a14:useLocalDpi xmlns:a14="http://schemas.microsoft.com/office/drawing/2010/main" val="0"/>
+                        </a:ext>
+                      </a:extLst>
+                    </a:blip>
+                    <a:stretch>
+                      <a:fillRect/>
+                    </a:stretch>
+                  </pic:blipFill>
+                  <pic:spPr>
+                    <a:xfrm>
+                      <a:off x="0" y="0"/>
+                      <a:ext cx="5943600" cy="4648200"/>
+                    </a:xfrm>
+                    <a:prstGeom prst="rect">
+                      <a:avLst/>
+                    </a:prstGeom>
+                  </pic:spPr>
+                </pic:pic>
+              </a:graphicData>
+            </a:graphic>
+          </wp:inline>
+        </w:drawing>
+      </w:r>
+    </w:p>
+    <w:p>
+      <w:pPr>
+        <w:keepNext/>
+        <w:spacing w:line="240" w:lineRule="auto"/>
+        <w:rPr>
+          <w:b/>
+          <w:bCs/>
+        </w:rPr>
+      </w:pPr>
+      <w:r>
+        <w:rPr>
+          <w:b/>
+          <w:bCs/>
+        </w:rPr>
+        <w:lastRenderedPageBreak/>
+        <w:t>Figure 3</w:t>
+      </w:r>
+    </w:p>
+    <w:p>
+      <w:pPr>
+        <w:keepNext/>
+        <w:spacing w:line="240" w:lineRule="auto"/>
+        <w:rPr>
+          <w:i/>
+          <w:iCs/>
+        </w:rPr>
+      </w:pPr>
+      <w:r>
+        <w:rPr>
+          <w:i/>
+          <w:iCs/>
+        </w:rPr>
+        <w:t>Chart Settings Open</w:t>
+      </w:r>
+    </w:p>
+    <w:p>
+      <w:pPr>
+        <w:keepNext/>
+        <w:spacing w:line="240" w:lineRule="auto"/>
+      </w:pPr>
+      <w:r>
+        <w:rPr>
+          <w:noProof/>
+        </w:rPr>
+        <w:drawing>
+          <wp:inline distT="0" distB="0" distL="0" distR="0" wp14:anchorId="5D7F1ED6" wp14:editId="0B892FBC">
+            <wp:extent cx="5943600" cy="4648200"/>
+            <wp:effectExtent l="0" t="0" r="0" b="0"/>
+            <wp:docPr id="3" name="Picture 3"/>
+            <wp:cNvGraphicFramePr>
+              <a:graphicFrameLocks xmlns:a="http://schemas.openxmlformats.org/drawingml/2006/main" noChangeAspect="1"/>
+            </wp:cNvGraphicFramePr>
+            <a:graphic xmlns:a="http://schemas.openxmlformats.org/drawingml/2006/main">
+              <a:graphicData uri="http://schemas.openxmlformats.org/drawingml/2006/picture">
+                <pic:pic xmlns:pic="http://schemas.openxmlformats.org/drawingml/2006/picture">
+                  <pic:nvPicPr>
+                    <pic:cNvPr id="3" name="Picture 3"/>
+                    <pic:cNvPicPr/>
+                  </pic:nvPicPr>
+                  <pic:blipFill>
+                    <a:blip r:embed="rId6" cstate="print">
+                      <a:extLst>
+                        <a:ext uri="{28A0092B-C50C-407E-A947-70E740481C1C}">
+                          <a14:useLocalDpi xmlns:a14="http://schemas.microsoft.com/office/drawing/2010/main" val="0"/>
+                        </a:ext>
+                      </a:extLst>
+                    </a:blip>
+                    <a:stretch>
+                      <a:fillRect/>
+                    </a:stretch>
+                  </pic:blipFill>
+                  <pic:spPr>
+                    <a:xfrm>
+                      <a:off x="0" y="0"/>
+                      <a:ext cx="5943600" cy="4648200"/>
+                    </a:xfrm>
+                    <a:prstGeom prst="rect">
+                      <a:avLst/>
+                    </a:prstGeom>
+                  </pic:spPr>
+                </pic:pic>
+              </a:graphicData>
+            </a:graphic>
+          </wp:inline>
+        </w:drawing>
+      </w:r>
+    </w:p>
+    <w:p>
+      <w:pPr>
+        <w:spacing w:line="480" w:lineRule="auto"/>
+      </w:pPr>
+      <w:r>
+        <w:br w:type="page"/>
+      </w:r>
+    </w:p>
+    <w:p>
+      <w:pPr>
+        <w:spacing w:line="480" w:lineRule="auto"/>
+      </w:pPr>
+      <w:r>
+        <w:rPr>
+          <w:b/>
+          <w:bCs/>
+        </w:rPr>
         <w:lastRenderedPageBreak/>
         <w:t>References</w:t>
       </w:r>
@@ -1458,7 +2336,7 @@
       <w:r>
         <w:t xml:space="preserve">A Timeline of COVID-19 Developments in 2020. </w:t>
       </w:r>
-      <w:hyperlink r:id="rId4" w:history="1">
+      <w:hyperlink r:id="rId7" w:history="1">
         <w:r>
           <w:rPr>
             <w:rStyle w:val="Hyperlink"/>
@@ -1484,7 +2362,7 @@
       <w:r>
         <w:t xml:space="preserve">CDC. (2020, October 28). COVID-19 and Your Health. Centers for Disease Control and Prevention. </w:t>
       </w:r>
-      <w:hyperlink r:id="rId5" w:history="1">
+      <w:hyperlink r:id="rId8" w:history="1">
         <w:r>
           <w:rPr>
             <w:rStyle w:val="Hyperlink"/>
@@ -1502,9 +2380,25 @@
         </w:rPr>
       </w:pPr>
       <w:r>
-        <w:t xml:space="preserve">Huang, X., Mengersen, K., Milinovich, G., &amp; Hu, W. (2017). Effect of Weather Variability on Seasonal Influenza Among Different Age Groups in Queensland, Australia: A Bayesian Spatiotemporal Analysis. The Journal of Infectious Diseases, 215(11), 1695–1701. </w:t>
-      </w:r>
-      <w:hyperlink r:id="rId6" w:history="1">
+        <w:t xml:space="preserve">Huang, X., </w:t>
+      </w:r>
+      <w:proofErr w:type="spellStart"/>
+      <w:r>
+        <w:t>Mengersen</w:t>
+      </w:r>
+      <w:proofErr w:type="spellEnd"/>
+      <w:r>
+        <w:t xml:space="preserve">, K., </w:t>
+      </w:r>
+      <w:proofErr w:type="spellStart"/>
+      <w:r>
+        <w:t>Milinovich</w:t>
+      </w:r>
+      <w:proofErr w:type="spellEnd"/>
+      <w:r>
+        <w:t xml:space="preserve">, G., &amp; Hu, W. (2017). Effect of Weather Variability on Seasonal Influenza Among Different Age Groups in Queensland, Australia: A Bayesian Spatiotemporal Analysis. The Journal of Infectious Diseases, 215(11), 1695–1701. </w:t>
+      </w:r>
+      <w:hyperlink r:id="rId9" w:history="1">
         <w:r>
           <w:rPr>
             <w:rStyle w:val="Hyperlink"/>
@@ -1521,7 +2415,7 @@
       <w:r>
         <w:t xml:space="preserve">Institute for Health Metrics and Evaluation. (2021, March 20). IHME | COVID-19 Projections. Institute for Health Metrics and Evaluation. </w:t>
       </w:r>
-      <w:hyperlink r:id="rId7" w:history="1">
+      <w:hyperlink r:id="rId10" w:history="1">
         <w:r>
           <w:rPr>
             <w:rStyle w:val="Hyperlink"/>
@@ -1538,10 +2432,23 @@
           <w:rStyle w:val="Hyperlink"/>
         </w:rPr>
       </w:pPr>
-      <w:r>
-        <w:t xml:space="preserve">Jamshidi, S., Baniasad, M., &amp; Niyogi, D. (2020). Global to USA County Scale Analysis of Weather, Urban Density, Mobility, Homestay, and Mask Use on COVID-19. International Journal of Environmental Research and Public Health, 17(21), 7847. </w:t>
-      </w:r>
-      <w:hyperlink r:id="rId8" w:history="1">
+      <w:proofErr w:type="spellStart"/>
+      <w:r>
+        <w:t>Jamshidi</w:t>
+      </w:r>
+      <w:proofErr w:type="spellEnd"/>
+      <w:r>
+        <w:t xml:space="preserve">, S., </w:t>
+      </w:r>
+      <w:proofErr w:type="spellStart"/>
+      <w:r>
+        <w:t>Baniasad</w:t>
+      </w:r>
+      <w:proofErr w:type="spellEnd"/>
+      <w:r>
+        <w:t xml:space="preserve">, M., &amp; Niyogi, D. (2020). Global to USA County Scale Analysis of Weather, Urban Density, Mobility, Homestay, and Mask Use on COVID-19. International Journal of Environmental Research and Public Health, 17(21), 7847. </w:t>
+      </w:r>
+      <w:hyperlink r:id="rId11" w:history="1">
         <w:r>
           <w:rPr>
             <w:rStyle w:val="Hyperlink"/>
@@ -1561,7 +2468,7 @@
       <w:r>
         <w:t xml:space="preserve">John Hopkins. (2021, March 20). Coronavirus Resource Center. Johns Hopkins Coronavirus Resource Center. </w:t>
       </w:r>
-      <w:hyperlink r:id="rId9" w:history="1">
+      <w:hyperlink r:id="rId12" w:history="1">
         <w:r>
           <w:rPr>
             <w:rStyle w:val="Hyperlink"/>
@@ -1576,9 +2483,17 @@
         <w:ind w:left="720" w:hanging="720"/>
       </w:pPr>
       <w:r>
-        <w:t xml:space="preserve">Linn, M., Lee, H.-S., Tinker, R., Husic, F., &amp; Chiu, J. (2006). Teaching and Assessing Knowledge Integration in Science. Science (New York, N.Y.), 313, 1049–1050. </w:t>
-      </w:r>
-      <w:hyperlink r:id="rId10" w:history="1">
+        <w:t xml:space="preserve">Linn, M., Lee, H.-S., Tinker, R., </w:t>
+      </w:r>
+      <w:proofErr w:type="spellStart"/>
+      <w:r>
+        <w:t>Husic</w:t>
+      </w:r>
+      <w:proofErr w:type="spellEnd"/>
+      <w:r>
+        <w:t xml:space="preserve">, F., &amp; Chiu, J. (2006). Teaching and Assessing Knowledge Integration in Science. Science (New York, N.Y.), 313, 1049–1050. </w:t>
+      </w:r>
+      <w:hyperlink r:id="rId13" w:history="1">
         <w:r>
           <w:rPr>
             <w:rStyle w:val="Hyperlink"/>
@@ -1595,11 +2510,16 @@
           <w:rStyle w:val="Hyperlink"/>
         </w:rPr>
       </w:pPr>
+      <w:proofErr w:type="spellStart"/>
       <w:r>
         <w:lastRenderedPageBreak/>
-        <w:t xml:space="preserve">McClymont, H., &amp; Hu, W. (2021). Weather Variability and COVID-19 Transmission: A Review of Recent Research. International Journal of Environmental Research and Public Health, 18(2), 396. </w:t>
-      </w:r>
-      <w:hyperlink r:id="rId11" w:history="1">
+        <w:t>McClymont</w:t>
+      </w:r>
+      <w:proofErr w:type="spellEnd"/>
+      <w:r>
+        <w:t xml:space="preserve">, H., &amp; Hu, W. (2021). Weather Variability and COVID-19 Transmission: A Review of Recent Research. International Journal of Environmental Research and Public Health, 18(2), 396. </w:t>
+      </w:r>
+      <w:hyperlink r:id="rId14" w:history="1">
         <w:r>
           <w:rPr>
             <w:rStyle w:val="Hyperlink"/>
@@ -1616,7 +2536,7 @@
       <w:r>
         <w:t xml:space="preserve">Nebraska Department of Education. (2017).  Nebraska's College and Career Ready Standards for Science.  </w:t>
       </w:r>
-      <w:hyperlink r:id="rId12" w:history="1">
+      <w:hyperlink r:id="rId15" w:history="1">
         <w:r>
           <w:rPr>
             <w:rStyle w:val="Hyperlink"/>
@@ -1634,9 +2554,25 @@
         </w:rPr>
       </w:pPr>
       <w:r>
-        <w:t xml:space="preserve">Roussel, M., Pontier, D., Cohen, J.-M., Lina, B., &amp; Fouchet, D. (2016). Quantifying the role of weather on seasonal influenza. BMC Public Health, 16, 441. </w:t>
-      </w:r>
-      <w:hyperlink r:id="rId13" w:history="1">
+        <w:t xml:space="preserve">Roussel, M., </w:t>
+      </w:r>
+      <w:proofErr w:type="spellStart"/>
+      <w:r>
+        <w:t>Pontier</w:t>
+      </w:r>
+      <w:proofErr w:type="spellEnd"/>
+      <w:r>
+        <w:t xml:space="preserve">, D., Cohen, J.-M., Lina, B., &amp; </w:t>
+      </w:r>
+      <w:proofErr w:type="spellStart"/>
+      <w:r>
+        <w:t>Fouchet</w:t>
+      </w:r>
+      <w:proofErr w:type="spellEnd"/>
+      <w:r>
+        <w:t xml:space="preserve">, D. (2016). Quantifying the role of weather on seasonal influenza. BMC Public Health, 16, 441. </w:t>
+      </w:r>
+      <w:hyperlink r:id="rId16" w:history="1">
         <w:r>
           <w:rPr>
             <w:rStyle w:val="Hyperlink"/>
@@ -1651,9 +2587,17 @@
         <w:ind w:left="720" w:hanging="720"/>
       </w:pPr>
       <w:r>
-        <w:t xml:space="preserve">Shah, P., &amp; Hoeffner, J. (2002). Review of Graph Comprehension Research: Implications for Instruction. Educational Psychology Review, 14(1), 47–69. </w:t>
-      </w:r>
-      <w:hyperlink r:id="rId14" w:history="1">
+        <w:t xml:space="preserve">Shah, P., &amp; </w:t>
+      </w:r>
+      <w:proofErr w:type="spellStart"/>
+      <w:r>
+        <w:t>Hoeffner</w:t>
+      </w:r>
+      <w:proofErr w:type="spellEnd"/>
+      <w:r>
+        <w:t xml:space="preserve">, J. (2002). Review of Graph Comprehension Research: Implications for Instruction. Educational Psychology Review, 14(1), 47–69. </w:t>
+      </w:r>
+      <w:hyperlink r:id="rId17" w:history="1">
         <w:r>
           <w:rPr>
             <w:rStyle w:val="Hyperlink"/>
@@ -1670,7 +2614,7 @@
       <w:r>
         <w:t xml:space="preserve">The COVID Tracking Project. (2021, March 20). Charts. The COVID Tracking Project. </w:t>
       </w:r>
-      <w:hyperlink r:id="rId15" w:history="1">
+      <w:hyperlink r:id="rId18" w:history="1">
         <w:r>
           <w:rPr>
             <w:rStyle w:val="Hyperlink"/>
@@ -1699,7 +2643,7 @@
       <w:r>
         <w:t xml:space="preserve">, from </w:t>
       </w:r>
-      <w:hyperlink r:id="rId16" w:history="1">
+      <w:hyperlink r:id="rId19" w:history="1">
         <w:r>
           <w:rPr>
             <w:rStyle w:val="Hyperlink"/>
@@ -1722,7 +2666,7 @@
 </file>
 
 <file path=word/styles.xml><?xml version="1.0" encoding="utf-8"?>
-<w:styles xmlns:mc="http://schemas.openxmlformats.org/markup-compatibility/2006" xmlns:r="http://schemas.openxmlformats.org/officeDocument/2006/relationships" xmlns:w="http://schemas.openxmlformats.org/wordprocessingml/2006/main" xmlns:w14="http://schemas.microsoft.com/office/word/2010/wordml" xmlns:w15="http://schemas.microsoft.com/office/word/2012/wordml" xmlns:w16cex="http://schemas.microsoft.com/office/word/2018/wordml/cex" xmlns:w16cid="http://schemas.microsoft.com/office/word/2016/wordml/cid" xmlns:w16="http://schemas.microsoft.com/office/word/2018/wordml" xmlns:w16se="http://schemas.microsoft.com/office/word/2015/wordml/symex" mc:Ignorable="w14 w15 w16se w16cid w16 w16cex">
+<w:styles xmlns:mc="http://schemas.openxmlformats.org/markup-compatibility/2006" xmlns:r="http://schemas.openxmlformats.org/officeDocument/2006/relationships" xmlns:w="http://schemas.openxmlformats.org/wordprocessingml/2006/main" xmlns:w14="http://schemas.microsoft.com/office/word/2010/wordml" xmlns:w15="http://schemas.microsoft.com/office/word/2012/wordml" xmlns:w16cex="http://schemas.microsoft.com/office/word/2018/wordml/cex" xmlns:w16cid="http://schemas.microsoft.com/office/word/2016/wordml/cid" xmlns:w16="http://schemas.microsoft.com/office/word/2018/wordml" xmlns:w16sdtdh="http://schemas.microsoft.com/office/word/2020/wordml/sdtdatahash" xmlns:w16se="http://schemas.microsoft.com/office/word/2015/wordml/symex" mc:Ignorable="w14 w15 w16se w16cid w16 w16cex w16sdtdh">
   <w:docDefaults>
     <w:rPrDefault>
       <w:rPr>

</xml_diff>

<commit_message>
all figures added to doc
</commit_message>
<xml_diff>
--- a/Capstone/Proposal/Proposal.docx
+++ b/Capstone/Proposal/Proposal.docx
@@ -2227,7 +2227,6 @@
     </w:p>
     <w:p>
       <w:pPr>
-        <w:keepNext/>
         <w:spacing w:line="240" w:lineRule="auto"/>
       </w:pPr>
       <w:r>
@@ -2279,6 +2278,265 @@
     </w:p>
     <w:p>
       <w:pPr>
+        <w:keepNext/>
+        <w:spacing w:line="240" w:lineRule="auto"/>
+        <w:rPr>
+          <w:b/>
+          <w:bCs/>
+        </w:rPr>
+      </w:pPr>
+      <w:r>
+        <w:rPr>
+          <w:b/>
+          <w:bCs/>
+        </w:rPr>
+        <w:lastRenderedPageBreak/>
+        <w:t>Figure 4</w:t>
+      </w:r>
+    </w:p>
+    <w:p>
+      <w:pPr>
+        <w:keepNext/>
+        <w:spacing w:line="240" w:lineRule="auto"/>
+        <w:rPr>
+          <w:i/>
+          <w:iCs/>
+        </w:rPr>
+      </w:pPr>
+      <w:r>
+        <w:rPr>
+          <w:i/>
+          <w:iCs/>
+        </w:rPr>
+        <w:t>Weather Data Point Changed</w:t>
+      </w:r>
+    </w:p>
+    <w:p>
+      <w:pPr>
+        <w:spacing w:line="480" w:lineRule="auto"/>
+      </w:pPr>
+      <w:r>
+        <w:rPr>
+          <w:noProof/>
+        </w:rPr>
+        <w:drawing>
+          <wp:inline distT="0" distB="0" distL="0" distR="0" wp14:anchorId="7529DBA2" wp14:editId="67617E60">
+            <wp:extent cx="5943600" cy="4648200"/>
+            <wp:effectExtent l="0" t="0" r="0" b="0"/>
+            <wp:docPr id="5" name="Picture 5"/>
+            <wp:cNvGraphicFramePr>
+              <a:graphicFrameLocks xmlns:a="http://schemas.openxmlformats.org/drawingml/2006/main" noChangeAspect="1"/>
+            </wp:cNvGraphicFramePr>
+            <a:graphic xmlns:a="http://schemas.openxmlformats.org/drawingml/2006/main">
+              <a:graphicData uri="http://schemas.openxmlformats.org/drawingml/2006/picture">
+                <pic:pic xmlns:pic="http://schemas.openxmlformats.org/drawingml/2006/picture">
+                  <pic:nvPicPr>
+                    <pic:cNvPr id="5" name="Picture 5"/>
+                    <pic:cNvPicPr/>
+                  </pic:nvPicPr>
+                  <pic:blipFill>
+                    <a:blip r:embed="rId7" cstate="print">
+                      <a:extLst>
+                        <a:ext uri="{28A0092B-C50C-407E-A947-70E740481C1C}">
+                          <a14:useLocalDpi xmlns:a14="http://schemas.microsoft.com/office/drawing/2010/main" val="0"/>
+                        </a:ext>
+                      </a:extLst>
+                    </a:blip>
+                    <a:stretch>
+                      <a:fillRect/>
+                    </a:stretch>
+                  </pic:blipFill>
+                  <pic:spPr>
+                    <a:xfrm>
+                      <a:off x="0" y="0"/>
+                      <a:ext cx="5943600" cy="4648200"/>
+                    </a:xfrm>
+                    <a:prstGeom prst="rect">
+                      <a:avLst/>
+                    </a:prstGeom>
+                  </pic:spPr>
+                </pic:pic>
+              </a:graphicData>
+            </a:graphic>
+          </wp:inline>
+        </w:drawing>
+      </w:r>
+    </w:p>
+    <w:p>
+      <w:pPr>
+        <w:keepNext/>
+        <w:spacing w:line="240" w:lineRule="auto"/>
+        <w:rPr>
+          <w:b/>
+          <w:bCs/>
+        </w:rPr>
+      </w:pPr>
+      <w:r>
+        <w:rPr>
+          <w:b/>
+          <w:bCs/>
+        </w:rPr>
+        <w:lastRenderedPageBreak/>
+        <w:t>Figure 5</w:t>
+      </w:r>
+    </w:p>
+    <w:p>
+      <w:pPr>
+        <w:keepNext/>
+        <w:spacing w:line="240" w:lineRule="auto"/>
+        <w:rPr>
+          <w:i/>
+          <w:iCs/>
+        </w:rPr>
+      </w:pPr>
+      <w:r>
+        <w:rPr>
+          <w:i/>
+          <w:iCs/>
+        </w:rPr>
+        <w:t>Share Button Clicked</w:t>
+      </w:r>
+    </w:p>
+    <w:p>
+      <w:pPr>
+        <w:spacing w:line="240" w:lineRule="auto"/>
+      </w:pPr>
+      <w:r>
+        <w:rPr>
+          <w:noProof/>
+        </w:rPr>
+        <w:drawing>
+          <wp:inline distT="0" distB="0" distL="0" distR="0" wp14:anchorId="3E45F118" wp14:editId="33FAA7C2">
+            <wp:extent cx="5943600" cy="4648200"/>
+            <wp:effectExtent l="0" t="0" r="0" b="0"/>
+            <wp:docPr id="6" name="Picture 6"/>
+            <wp:cNvGraphicFramePr>
+              <a:graphicFrameLocks xmlns:a="http://schemas.openxmlformats.org/drawingml/2006/main" noChangeAspect="1"/>
+            </wp:cNvGraphicFramePr>
+            <a:graphic xmlns:a="http://schemas.openxmlformats.org/drawingml/2006/main">
+              <a:graphicData uri="http://schemas.openxmlformats.org/drawingml/2006/picture">
+                <pic:pic xmlns:pic="http://schemas.openxmlformats.org/drawingml/2006/picture">
+                  <pic:nvPicPr>
+                    <pic:cNvPr id="6" name="Picture 6"/>
+                    <pic:cNvPicPr/>
+                  </pic:nvPicPr>
+                  <pic:blipFill>
+                    <a:blip r:embed="rId8" cstate="print">
+                      <a:extLst>
+                        <a:ext uri="{28A0092B-C50C-407E-A947-70E740481C1C}">
+                          <a14:useLocalDpi xmlns:a14="http://schemas.microsoft.com/office/drawing/2010/main" val="0"/>
+                        </a:ext>
+                      </a:extLst>
+                    </a:blip>
+                    <a:stretch>
+                      <a:fillRect/>
+                    </a:stretch>
+                  </pic:blipFill>
+                  <pic:spPr>
+                    <a:xfrm>
+                      <a:off x="0" y="0"/>
+                      <a:ext cx="5943600" cy="4648200"/>
+                    </a:xfrm>
+                    <a:prstGeom prst="rect">
+                      <a:avLst/>
+                    </a:prstGeom>
+                  </pic:spPr>
+                </pic:pic>
+              </a:graphicData>
+            </a:graphic>
+          </wp:inline>
+        </w:drawing>
+      </w:r>
+    </w:p>
+    <w:p>
+      <w:pPr>
+        <w:keepNext/>
+        <w:spacing w:line="240" w:lineRule="auto"/>
+        <w:rPr>
+          <w:b/>
+          <w:bCs/>
+        </w:rPr>
+      </w:pPr>
+      <w:r>
+        <w:rPr>
+          <w:b/>
+          <w:bCs/>
+        </w:rPr>
+        <w:lastRenderedPageBreak/>
+        <w:t>Figure 6</w:t>
+      </w:r>
+    </w:p>
+    <w:p>
+      <w:pPr>
+        <w:keepNext/>
+        <w:spacing w:line="240" w:lineRule="auto"/>
+        <w:rPr>
+          <w:i/>
+          <w:iCs/>
+        </w:rPr>
+      </w:pPr>
+      <w:r>
+        <w:rPr>
+          <w:i/>
+          <w:iCs/>
+        </w:rPr>
+        <w:t>Chart Panel Closed</w:t>
+      </w:r>
+    </w:p>
+    <w:p>
+      <w:pPr>
+        <w:keepNext/>
+        <w:spacing w:line="240" w:lineRule="auto"/>
+      </w:pPr>
+      <w:r>
+        <w:rPr>
+          <w:noProof/>
+        </w:rPr>
+        <w:drawing>
+          <wp:inline distT="0" distB="0" distL="0" distR="0" wp14:anchorId="341DEA21" wp14:editId="600E873A">
+            <wp:extent cx="5943600" cy="4648200"/>
+            <wp:effectExtent l="0" t="0" r="0" b="0"/>
+            <wp:docPr id="7" name="Picture 7"/>
+            <wp:cNvGraphicFramePr>
+              <a:graphicFrameLocks xmlns:a="http://schemas.openxmlformats.org/drawingml/2006/main" noChangeAspect="1"/>
+            </wp:cNvGraphicFramePr>
+            <a:graphic xmlns:a="http://schemas.openxmlformats.org/drawingml/2006/main">
+              <a:graphicData uri="http://schemas.openxmlformats.org/drawingml/2006/picture">
+                <pic:pic xmlns:pic="http://schemas.openxmlformats.org/drawingml/2006/picture">
+                  <pic:nvPicPr>
+                    <pic:cNvPr id="7" name="Picture 7"/>
+                    <pic:cNvPicPr/>
+                  </pic:nvPicPr>
+                  <pic:blipFill>
+                    <a:blip r:embed="rId9" cstate="print">
+                      <a:extLst>
+                        <a:ext uri="{28A0092B-C50C-407E-A947-70E740481C1C}">
+                          <a14:useLocalDpi xmlns:a14="http://schemas.microsoft.com/office/drawing/2010/main" val="0"/>
+                        </a:ext>
+                      </a:extLst>
+                    </a:blip>
+                    <a:stretch>
+                      <a:fillRect/>
+                    </a:stretch>
+                  </pic:blipFill>
+                  <pic:spPr>
+                    <a:xfrm>
+                      <a:off x="0" y="0"/>
+                      <a:ext cx="5943600" cy="4648200"/>
+                    </a:xfrm>
+                    <a:prstGeom prst="rect">
+                      <a:avLst/>
+                    </a:prstGeom>
+                  </pic:spPr>
+                </pic:pic>
+              </a:graphicData>
+            </a:graphic>
+          </wp:inline>
+        </w:drawing>
+      </w:r>
+    </w:p>
+    <w:p>
+      <w:pPr>
         <w:spacing w:line="480" w:lineRule="auto"/>
       </w:pPr>
       <w:r>
@@ -2336,7 +2594,7 @@
       <w:r>
         <w:t xml:space="preserve">A Timeline of COVID-19 Developments in 2020. </w:t>
       </w:r>
-      <w:hyperlink r:id="rId7" w:history="1">
+      <w:hyperlink r:id="rId10" w:history="1">
         <w:r>
           <w:rPr>
             <w:rStyle w:val="Hyperlink"/>
@@ -2362,7 +2620,7 @@
       <w:r>
         <w:t xml:space="preserve">CDC. (2020, October 28). COVID-19 and Your Health. Centers for Disease Control and Prevention. </w:t>
       </w:r>
-      <w:hyperlink r:id="rId8" w:history="1">
+      <w:hyperlink r:id="rId11" w:history="1">
         <w:r>
           <w:rPr>
             <w:rStyle w:val="Hyperlink"/>
@@ -2398,7 +2656,7 @@
       <w:r>
         <w:t xml:space="preserve">, G., &amp; Hu, W. (2017). Effect of Weather Variability on Seasonal Influenza Among Different Age Groups in Queensland, Australia: A Bayesian Spatiotemporal Analysis. The Journal of Infectious Diseases, 215(11), 1695–1701. </w:t>
       </w:r>
-      <w:hyperlink r:id="rId9" w:history="1">
+      <w:hyperlink r:id="rId12" w:history="1">
         <w:r>
           <w:rPr>
             <w:rStyle w:val="Hyperlink"/>
@@ -2415,7 +2673,7 @@
       <w:r>
         <w:t xml:space="preserve">Institute for Health Metrics and Evaluation. (2021, March 20). IHME | COVID-19 Projections. Institute for Health Metrics and Evaluation. </w:t>
       </w:r>
-      <w:hyperlink r:id="rId10" w:history="1">
+      <w:hyperlink r:id="rId13" w:history="1">
         <w:r>
           <w:rPr>
             <w:rStyle w:val="Hyperlink"/>
@@ -2448,7 +2706,7 @@
       <w:r>
         <w:t xml:space="preserve">, M., &amp; Niyogi, D. (2020). Global to USA County Scale Analysis of Weather, Urban Density, Mobility, Homestay, and Mask Use on COVID-19. International Journal of Environmental Research and Public Health, 17(21), 7847. </w:t>
       </w:r>
-      <w:hyperlink r:id="rId11" w:history="1">
+      <w:hyperlink r:id="rId14" w:history="1">
         <w:r>
           <w:rPr>
             <w:rStyle w:val="Hyperlink"/>
@@ -2468,7 +2726,7 @@
       <w:r>
         <w:t xml:space="preserve">John Hopkins. (2021, March 20). Coronavirus Resource Center. Johns Hopkins Coronavirus Resource Center. </w:t>
       </w:r>
-      <w:hyperlink r:id="rId12" w:history="1">
+      <w:hyperlink r:id="rId15" w:history="1">
         <w:r>
           <w:rPr>
             <w:rStyle w:val="Hyperlink"/>
@@ -2493,7 +2751,7 @@
       <w:r>
         <w:t xml:space="preserve">, F., &amp; Chiu, J. (2006). Teaching and Assessing Knowledge Integration in Science. Science (New York, N.Y.), 313, 1049–1050. </w:t>
       </w:r>
-      <w:hyperlink r:id="rId13" w:history="1">
+      <w:hyperlink r:id="rId16" w:history="1">
         <w:r>
           <w:rPr>
             <w:rStyle w:val="Hyperlink"/>
@@ -2519,7 +2777,7 @@
       <w:r>
         <w:t xml:space="preserve">, H., &amp; Hu, W. (2021). Weather Variability and COVID-19 Transmission: A Review of Recent Research. International Journal of Environmental Research and Public Health, 18(2), 396. </w:t>
       </w:r>
-      <w:hyperlink r:id="rId14" w:history="1">
+      <w:hyperlink r:id="rId17" w:history="1">
         <w:r>
           <w:rPr>
             <w:rStyle w:val="Hyperlink"/>
@@ -2536,7 +2794,7 @@
       <w:r>
         <w:t xml:space="preserve">Nebraska Department of Education. (2017).  Nebraska's College and Career Ready Standards for Science.  </w:t>
       </w:r>
-      <w:hyperlink r:id="rId15" w:history="1">
+      <w:hyperlink r:id="rId18" w:history="1">
         <w:r>
           <w:rPr>
             <w:rStyle w:val="Hyperlink"/>
@@ -2572,7 +2830,7 @@
       <w:r>
         <w:t xml:space="preserve">, D. (2016). Quantifying the role of weather on seasonal influenza. BMC Public Health, 16, 441. </w:t>
       </w:r>
-      <w:hyperlink r:id="rId16" w:history="1">
+      <w:hyperlink r:id="rId19" w:history="1">
         <w:r>
           <w:rPr>
             <w:rStyle w:val="Hyperlink"/>
@@ -2597,7 +2855,7 @@
       <w:r>
         <w:t xml:space="preserve">, J. (2002). Review of Graph Comprehension Research: Implications for Instruction. Educational Psychology Review, 14(1), 47–69. </w:t>
       </w:r>
-      <w:hyperlink r:id="rId17" w:history="1">
+      <w:hyperlink r:id="rId20" w:history="1">
         <w:r>
           <w:rPr>
             <w:rStyle w:val="Hyperlink"/>
@@ -2614,7 +2872,7 @@
       <w:r>
         <w:t xml:space="preserve">The COVID Tracking Project. (2021, March 20). Charts. The COVID Tracking Project. </w:t>
       </w:r>
-      <w:hyperlink r:id="rId18" w:history="1">
+      <w:hyperlink r:id="rId21" w:history="1">
         <w:r>
           <w:rPr>
             <w:rStyle w:val="Hyperlink"/>
@@ -2643,7 +2901,7 @@
       <w:r>
         <w:t xml:space="preserve">, from </w:t>
       </w:r>
-      <w:hyperlink r:id="rId19" w:history="1">
+      <w:hyperlink r:id="rId22" w:history="1">
         <w:r>
           <w:rPr>
             <w:rStyle w:val="Hyperlink"/>

</xml_diff>

<commit_message>
first draft of proposal done!!!
</commit_message>
<xml_diff>
--- a/Capstone/Proposal/Proposal.docx
+++ b/Capstone/Proposal/Proposal.docx
@@ -98,7 +98,15 @@
         <w:jc w:val="center"/>
       </w:pPr>
       <w:r>
-        <w:t>Dr. Brian Dorn, Dr. Rex Cammack, Dr. Brian Ricks</w:t>
+        <w:t xml:space="preserve">Dr. Brian Dorn, Dr. Rex </w:t>
+      </w:r>
+      <w:proofErr w:type="spellStart"/>
+      <w:r>
+        <w:t>Cammack</w:t>
+      </w:r>
+      <w:proofErr w:type="spellEnd"/>
+      <w:r>
+        <w:t>, Dr. Brian Ricks</w:t>
       </w:r>
     </w:p>
     <w:p>
@@ -192,7 +200,15 @@
         <w:t xml:space="preserve"> </w:t>
       </w:r>
       <w:r>
-        <w:t>Since then the US has experienced several waves of increased infection rates that ha</w:t>
+        <w:t xml:space="preserve">Since </w:t>
+      </w:r>
+      <w:proofErr w:type="gramStart"/>
+      <w:r>
+        <w:t>then</w:t>
+      </w:r>
+      <w:proofErr w:type="gramEnd"/>
+      <w:r>
+        <w:t xml:space="preserve"> the US has experienced several waves of increased infection rates that ha</w:t>
       </w:r>
       <w:r>
         <w:t>ve</w:t>
@@ -255,7 +271,15 @@
         <w:ind w:left="720"/>
       </w:pPr>
       <w:r>
-        <w:t>There is precedent with other infections like influenza and some of the common more benign coronaviruses that when the weather gets warmer that the virus goes down, that it’s ability to replicate, to spread, it doesn’t like warm, moist weather as much as it likes cold, dry weather. But having said that, one should not assume that we are going to be rescued by a change in the weather</w:t>
+        <w:t xml:space="preserve">There is precedent with other infections like influenza and some of the common more benign coronaviruses that when the weather gets warmer that the virus goes down, that </w:t>
+      </w:r>
+      <w:proofErr w:type="spellStart"/>
+      <w:r>
+        <w:t>it’s</w:t>
+      </w:r>
+      <w:proofErr w:type="spellEnd"/>
+      <w:r>
+        <w:t xml:space="preserve"> ability to replicate, to spread, it doesn’t like warm, moist weather as much as it likes cold, dry weather. But having said that, one should not assume that we are going to be rescued by a change in the weather</w:t>
       </w:r>
       <w:r>
         <w:t>.</w:t>
@@ -352,7 +376,15 @@
         <w:t>One literature review published in the International Journal of Environmental Research and Public health analyzed the current available literature on the association between weather and COVID-19 incidence</w:t>
       </w:r>
       <w:r>
-        <w:t xml:space="preserve"> (McClymont &amp; Hu, 2021)</w:t>
+        <w:t xml:space="preserve"> (</w:t>
+      </w:r>
+      <w:proofErr w:type="spellStart"/>
+      <w:r>
+        <w:t>McClymont</w:t>
+      </w:r>
+      <w:proofErr w:type="spellEnd"/>
+      <w:r>
+        <w:t xml:space="preserve"> &amp; Hu, 2021)</w:t>
       </w:r>
       <w:r>
         <w:t>.</w:t>
@@ -400,8 +432,13 @@
       <w:r>
         <w:t xml:space="preserve">Another study published in the same journal highlighted an issue with the existing research on COVID-19 and weather. </w:t>
       </w:r>
-      <w:r>
-        <w:t>Jamshidi et al.</w:t>
+      <w:proofErr w:type="spellStart"/>
+      <w:r>
+        <w:t>Jamshidi</w:t>
+      </w:r>
+      <w:proofErr w:type="spellEnd"/>
+      <w:r>
+        <w:t xml:space="preserve"> et al.</w:t>
       </w:r>
       <w:r>
         <w:t xml:space="preserve"> (2020)</w:t>
@@ -541,7 +578,15 @@
       </w:pPr>
       <w:r>
         <w:lastRenderedPageBreak/>
-        <w:t>In 2018, Lee and Wilkerson studied data use by middle and secondary students and wrote their status report on this broad subject. One of the things they looked at was how teachers can best support students working with data. One of their recommendations for teachers' use of data in the classroom was that data should be leveraged in the context of meaningful scientific pursuits. My project falls in line with this guidance because students would be asked to participate in an open debate in the scientific community and draw their own conclusions using evidence they gather using the tool.</w:t>
+        <w:t xml:space="preserve">In 2018, Lee and Wilkerson studied data use by middle and secondary students and wrote their status report on this broad subject. One of the things they looked at was how teachers can best support students working with data. One of their recommendations for teachers' use of data in the classroom was that data should be leveraged in the context of meaningful scientific pursuits. My project falls in line with this guidance because students would be asked to participate in an open debate in the scientific community and draw their own conclusions using </w:t>
+      </w:r>
+      <w:proofErr w:type="gramStart"/>
+      <w:r>
+        <w:t>evidence</w:t>
+      </w:r>
+      <w:proofErr w:type="gramEnd"/>
+      <w:r>
+        <w:t xml:space="preserve"> they gather using the tool.</w:t>
       </w:r>
     </w:p>
     <w:p>
@@ -1189,7 +1234,15 @@
         <w:t xml:space="preserve"> </w:t>
       </w:r>
       <w:r>
-        <w:t xml:space="preserve">There has been research done investigating how students interpret graphs as well as best practices for providing graphs to students for their interpretation. A literature review by Hoeffner and Shah (2002) looked at the </w:t>
+        <w:t xml:space="preserve">There has been research done investigating how students interpret graphs as well as best practices for providing graphs to students for their interpretation. A literature review by </w:t>
+      </w:r>
+      <w:proofErr w:type="spellStart"/>
+      <w:r>
+        <w:t>Hoeffner</w:t>
+      </w:r>
+      <w:proofErr w:type="spellEnd"/>
+      <w:r>
+        <w:t xml:space="preserve"> and Shah (2002) looked at the </w:t>
       </w:r>
       <w:r>
         <w:t>cognitive</w:t>
@@ -2611,6 +2664,12 @@
                     </w:rPr>
                     <m:t>x</m:t>
                   </m:r>
+                  <m:r>
+                    <w:rPr>
+                      <w:rFonts w:ascii="Cambria Math" w:hAnsi="Cambria Math"/>
+                    </w:rPr>
+                    <m:t>-1</m:t>
+                  </m:r>
                 </m:sup>
                 <m:e>
                   <m:r>
@@ -2661,6 +2720,9 @@
     <w:p>
       <w:pPr>
         <w:spacing w:line="480" w:lineRule="auto"/>
+        <w:rPr>
+          <w:rFonts w:eastAsiaTheme="minorEastAsia"/>
+        </w:rPr>
       </w:pPr>
       <w:r>
         <w:rPr>
@@ -2680,7 +2742,21 @@
         <w:rPr>
           <w:rFonts w:eastAsiaTheme="minorEastAsia"/>
         </w:rPr>
-        <w:t xml:space="preserve"> is the day we are calculating for and </w:t>
+        <w:t xml:space="preserve"> is the </w:t>
+      </w:r>
+      <w:proofErr w:type="gramStart"/>
+      <w:r>
+        <w:rPr>
+          <w:rFonts w:eastAsiaTheme="minorEastAsia"/>
+        </w:rPr>
+        <w:t>day</w:t>
+      </w:r>
+      <w:proofErr w:type="gramEnd"/>
+      <w:r>
+        <w:rPr>
+          <w:rFonts w:eastAsiaTheme="minorEastAsia"/>
+        </w:rPr>
+        <w:t xml:space="preserve"> we are calculating for and </w:t>
       </w:r>
       <m:oMath>
         <m:r>
@@ -2718,6 +2794,100 @@
     <w:p>
       <w:pPr>
         <w:spacing w:line="480" w:lineRule="auto"/>
+        <w:rPr>
+          <w:rFonts w:eastAsiaTheme="minorEastAsia"/>
+          <w:b/>
+          <w:bCs/>
+        </w:rPr>
+      </w:pPr>
+      <w:r>
+        <w:rPr>
+          <w:rFonts w:eastAsiaTheme="minorEastAsia"/>
+          <w:b/>
+          <w:bCs/>
+        </w:rPr>
+        <w:t>Resources</w:t>
+      </w:r>
+    </w:p>
+    <w:p>
+      <w:pPr>
+        <w:spacing w:line="480" w:lineRule="auto"/>
+        <w:ind w:firstLine="720"/>
+      </w:pPr>
+      <w:r>
+        <w:rPr>
+          <w:rFonts w:eastAsiaTheme="minorEastAsia"/>
+        </w:rPr>
+        <w:t xml:space="preserve">For my project I will create an ASP.NET Core Web Application that will serve up an Angular frontend application. The ASP.NET Core application will also provide the API endpoints for the Angular frontend. The weather endpoints in my application will use the </w:t>
+      </w:r>
+      <w:proofErr w:type="spellStart"/>
+      <w:r>
+        <w:rPr>
+          <w:rFonts w:eastAsiaTheme="minorEastAsia"/>
+        </w:rPr>
+        <w:t>WeatherSource</w:t>
+      </w:r>
+      <w:proofErr w:type="spellEnd"/>
+      <w:r>
+        <w:rPr>
+          <w:rFonts w:eastAsiaTheme="minorEastAsia"/>
+        </w:rPr>
+        <w:t xml:space="preserve"> API behind the scenes. The COVID-19 endpoints in my application will </w:t>
+      </w:r>
+      <w:r>
+        <w:rPr>
+          <w:rFonts w:eastAsiaTheme="minorEastAsia"/>
+        </w:rPr>
+        <w:t>an Azure SQL Database that will be loaded nightly with the latest CSV dataset from the New York Times</w:t>
+      </w:r>
+      <w:r>
+        <w:rPr>
+          <w:rFonts w:eastAsiaTheme="minorEastAsia"/>
+        </w:rPr>
+        <w:t>.</w:t>
+      </w:r>
+      <w:r>
+        <w:rPr>
+          <w:rFonts w:eastAsiaTheme="minorEastAsia"/>
+        </w:rPr>
+        <w:t xml:space="preserve"> </w:t>
+      </w:r>
+      <w:r>
+        <w:rPr>
+          <w:rFonts w:eastAsiaTheme="minorEastAsia"/>
+        </w:rPr>
+        <w:t>This ASP.NET Core Web Application will be hosted in an Azure App Service via a free student account that I am able to register for.</w:t>
+      </w:r>
+      <w:r>
+        <w:rPr>
+          <w:rFonts w:eastAsiaTheme="minorEastAsia"/>
+        </w:rPr>
+        <w:t xml:space="preserve"> </w:t>
+      </w:r>
+      <w:r>
+        <w:rPr>
+          <w:rFonts w:eastAsiaTheme="minorEastAsia"/>
+        </w:rPr>
+        <w:t xml:space="preserve">This nightly load of the CSV data into an Azure SQL database can be done with a </w:t>
+      </w:r>
+      <w:proofErr w:type="spellStart"/>
+      <w:r>
+        <w:rPr>
+          <w:rFonts w:eastAsiaTheme="minorEastAsia"/>
+        </w:rPr>
+        <w:t>WebJob</w:t>
+      </w:r>
+      <w:proofErr w:type="spellEnd"/>
+      <w:r>
+        <w:rPr>
+          <w:rFonts w:eastAsiaTheme="minorEastAsia"/>
+        </w:rPr>
+        <w:t xml:space="preserve"> inside of my Azure App Service.</w:t>
+      </w:r>
+    </w:p>
+    <w:p>
+      <w:pPr>
+        <w:spacing w:line="480" w:lineRule="auto"/>
       </w:pPr>
       <w:r>
         <w:br w:type="page"/>
@@ -2818,7 +2988,23 @@
         </w:rPr>
       </w:pPr>
       <w:r>
-        <w:t xml:space="preserve">Huang, X., Mengersen, K., Milinovich, G., &amp; Hu, W. (2017). Effect of Weather Variability on Seasonal Influenza Among Different Age Groups in Queensland, Australia: A Bayesian Spatiotemporal Analysis. The Journal of Infectious Diseases, 215(11), 1695–1701. </w:t>
+        <w:t xml:space="preserve">Huang, X., </w:t>
+      </w:r>
+      <w:proofErr w:type="spellStart"/>
+      <w:r>
+        <w:t>Mengersen</w:t>
+      </w:r>
+      <w:proofErr w:type="spellEnd"/>
+      <w:r>
+        <w:t xml:space="preserve">, K., </w:t>
+      </w:r>
+      <w:proofErr w:type="spellStart"/>
+      <w:r>
+        <w:t>Milinovich</w:t>
+      </w:r>
+      <w:proofErr w:type="spellEnd"/>
+      <w:r>
+        <w:t xml:space="preserve">, G., &amp; Hu, W. (2017). Effect of Weather Variability on Seasonal Influenza Among Different Age Groups in Queensland, Australia: A Bayesian Spatiotemporal Analysis. The Journal of Infectious Diseases, 215(11), 1695–1701. </w:t>
       </w:r>
       <w:hyperlink r:id="rId12" w:history="1">
         <w:r>
@@ -2854,8 +3040,21 @@
           <w:rStyle w:val="Hyperlink"/>
         </w:rPr>
       </w:pPr>
-      <w:r>
-        <w:t xml:space="preserve">Jamshidi, S., Baniasad, M., &amp; Niyogi, D. (2020). Global to USA County Scale Analysis of Weather, Urban Density, Mobility, Homestay, and Mask Use on COVID-19. International Journal of Environmental Research and Public Health, 17(21), 7847. </w:t>
+      <w:proofErr w:type="spellStart"/>
+      <w:r>
+        <w:t>Jamshidi</w:t>
+      </w:r>
+      <w:proofErr w:type="spellEnd"/>
+      <w:r>
+        <w:t xml:space="preserve">, S., </w:t>
+      </w:r>
+      <w:proofErr w:type="spellStart"/>
+      <w:r>
+        <w:t>Baniasad</w:t>
+      </w:r>
+      <w:proofErr w:type="spellEnd"/>
+      <w:r>
+        <w:t xml:space="preserve">, M., &amp; Niyogi, D. (2020). Global to USA County Scale Analysis of Weather, Urban Density, Mobility, Homestay, and Mask Use on COVID-19. International Journal of Environmental Research and Public Health, 17(21), 7847. </w:t>
       </w:r>
       <w:hyperlink r:id="rId14" w:history="1">
         <w:r>
@@ -2892,7 +3091,15 @@
         <w:ind w:left="720" w:hanging="720"/>
       </w:pPr>
       <w:r>
-        <w:t xml:space="preserve">Linn, M., Lee, H.-S., Tinker, R., Husic, F., &amp; Chiu, J. (2006). Teaching and Assessing Knowledge Integration in Science. Science (New York, N.Y.), 313, 1049–1050. </w:t>
+        <w:t xml:space="preserve">Linn, M., Lee, H.-S., Tinker, R., </w:t>
+      </w:r>
+      <w:proofErr w:type="spellStart"/>
+      <w:r>
+        <w:t>Husic</w:t>
+      </w:r>
+      <w:proofErr w:type="spellEnd"/>
+      <w:r>
+        <w:t xml:space="preserve">, F., &amp; Chiu, J. (2006). Teaching and Assessing Knowledge Integration in Science. Science (New York, N.Y.), 313, 1049–1050. </w:t>
       </w:r>
       <w:hyperlink r:id="rId16" w:history="1">
         <w:r>
@@ -2911,9 +3118,14 @@
           <w:rStyle w:val="Hyperlink"/>
         </w:rPr>
       </w:pPr>
+      <w:proofErr w:type="spellStart"/>
       <w:r>
         <w:lastRenderedPageBreak/>
-        <w:t xml:space="preserve">McClymont, H., &amp; Hu, W. (2021). Weather Variability and COVID-19 Transmission: A Review of Recent Research. International Journal of Environmental Research and Public Health, 18(2), 396. </w:t>
+        <w:t>McClymont</w:t>
+      </w:r>
+      <w:proofErr w:type="spellEnd"/>
+      <w:r>
+        <w:t xml:space="preserve">, H., &amp; Hu, W. (2021). Weather Variability and COVID-19 Transmission: A Review of Recent Research. International Journal of Environmental Research and Public Health, 18(2), 396. </w:t>
       </w:r>
       <w:hyperlink r:id="rId17" w:history="1">
         <w:r>
@@ -2950,7 +3162,23 @@
         </w:rPr>
       </w:pPr>
       <w:r>
-        <w:t xml:space="preserve">Roussel, M., Pontier, D., Cohen, J.-M., Lina, B., &amp; Fouchet, D. (2016). Quantifying the role of weather on seasonal influenza. BMC Public Health, 16, 441. </w:t>
+        <w:t xml:space="preserve">Roussel, M., </w:t>
+      </w:r>
+      <w:proofErr w:type="spellStart"/>
+      <w:r>
+        <w:t>Pontier</w:t>
+      </w:r>
+      <w:proofErr w:type="spellEnd"/>
+      <w:r>
+        <w:t xml:space="preserve">, D., Cohen, J.-M., Lina, B., &amp; </w:t>
+      </w:r>
+      <w:proofErr w:type="spellStart"/>
+      <w:r>
+        <w:t>Fouchet</w:t>
+      </w:r>
+      <w:proofErr w:type="spellEnd"/>
+      <w:r>
+        <w:t xml:space="preserve">, D. (2016). Quantifying the role of weather on seasonal influenza. BMC Public Health, 16, 441. </w:t>
       </w:r>
       <w:hyperlink r:id="rId19" w:history="1">
         <w:r>
@@ -2967,7 +3195,15 @@
         <w:ind w:left="720" w:hanging="720"/>
       </w:pPr>
       <w:r>
-        <w:t xml:space="preserve">Shah, P., &amp; Hoeffner, J. (2002). Review of Graph Comprehension Research: Implications for Instruction. Educational Psychology Review, 14(1), 47–69. </w:t>
+        <w:t xml:space="preserve">Shah, P., &amp; </w:t>
+      </w:r>
+      <w:proofErr w:type="spellStart"/>
+      <w:r>
+        <w:t>Hoeffner</w:t>
+      </w:r>
+      <w:proofErr w:type="spellEnd"/>
+      <w:r>
+        <w:t xml:space="preserve">, J. (2002). Review of Graph Comprehension Research: Implications for Instruction. Educational Psychology Review, 14(1), 47–69. </w:t>
       </w:r>
       <w:hyperlink r:id="rId20" w:history="1">
         <w:r>

</xml_diff>

<commit_message>
adding captions to figures
</commit_message>
<xml_diff>
--- a/Capstone/Proposal/Proposal.docx
+++ b/Capstone/Proposal/Proposal.docx
@@ -200,15 +200,7 @@
         <w:t xml:space="preserve"> </w:t>
       </w:r>
       <w:r>
-        <w:t xml:space="preserve">Since </w:t>
-      </w:r>
-      <w:proofErr w:type="gramStart"/>
-      <w:r>
-        <w:t>then</w:t>
-      </w:r>
-      <w:proofErr w:type="gramEnd"/>
-      <w:r>
-        <w:t xml:space="preserve"> the US has experienced several waves of increased infection rates that ha</w:t>
+        <w:t>Since then the US has experienced several waves of increased infection rates that ha</w:t>
       </w:r>
       <w:r>
         <w:t>ve</w:t>
@@ -578,15 +570,7 @@
       </w:pPr>
       <w:r>
         <w:lastRenderedPageBreak/>
-        <w:t xml:space="preserve">In 2018, Lee and Wilkerson studied data use by middle and secondary students and wrote their status report on this broad subject. One of the things they looked at was how teachers can best support students working with data. One of their recommendations for teachers' use of data in the classroom was that data should be leveraged in the context of meaningful scientific pursuits. My project falls in line with this guidance because students would be asked to participate in an open debate in the scientific community and draw their own conclusions using </w:t>
-      </w:r>
-      <w:proofErr w:type="gramStart"/>
-      <w:r>
-        <w:t>evidence</w:t>
-      </w:r>
-      <w:proofErr w:type="gramEnd"/>
-      <w:r>
-        <w:t xml:space="preserve"> they gather using the tool.</w:t>
+        <w:t>In 2018, Lee and Wilkerson studied data use by middle and secondary students and wrote their status report on this broad subject. One of the things they looked at was how teachers can best support students working with data. One of their recommendations for teachers' use of data in the classroom was that data should be leveraged in the context of meaningful scientific pursuits. My project falls in line with this guidance because students would be asked to participate in an open debate in the scientific community and draw their own conclusions using evidence they gather using the tool.</w:t>
       </w:r>
     </w:p>
     <w:p>
@@ -2115,6 +2099,18 @@
     </w:p>
     <w:p>
       <w:pPr>
+        <w:spacing w:line="240" w:lineRule="auto"/>
+      </w:pPr>
+      <w:r>
+        <w:tab/>
+        <w:t>Figure 1 shows what the home page of the application could look like.</w:t>
+      </w:r>
+      <w:r>
+        <w:t xml:space="preserve"> This is a map that the user can interact with in order to zoom to or search for their county of interest.</w:t>
+      </w:r>
+    </w:p>
+    <w:p>
+      <w:pPr>
         <w:keepNext/>
         <w:spacing w:line="240" w:lineRule="auto"/>
         <w:rPr>
@@ -2201,6 +2197,42 @@
     </w:p>
     <w:p>
       <w:pPr>
+        <w:spacing w:line="240" w:lineRule="auto"/>
+      </w:pPr>
+      <w:r>
+        <w:tab/>
+        <w:t>Figure 2 shows the panel on the right that would show up once a county is selected, either through the search bar or by clicking on the map.</w:t>
+      </w:r>
+      <w:r>
+        <w:t xml:space="preserve"> This figure </w:t>
+      </w:r>
+      <w:r>
+        <w:t>is related to</w:t>
+      </w:r>
+      <w:r>
+        <w:t xml:space="preserve"> US.3</w:t>
+      </w:r>
+      <w:r>
+        <w:t xml:space="preserve">, </w:t>
+      </w:r>
+      <w:r>
+        <w:t>US.4</w:t>
+      </w:r>
+      <w:r>
+        <w:t>,</w:t>
+      </w:r>
+      <w:r>
+        <w:t xml:space="preserve"> US.8</w:t>
+      </w:r>
+      <w:r>
+        <w:t>, and US.9</w:t>
+      </w:r>
+      <w:r>
+        <w:t>.</w:t>
+      </w:r>
+    </w:p>
+    <w:p>
+      <w:pPr>
         <w:keepNext/>
         <w:spacing w:line="240" w:lineRule="auto"/>
         <w:rPr>
@@ -2287,6 +2319,30 @@
     </w:p>
     <w:p>
       <w:pPr>
+        <w:spacing w:line="240" w:lineRule="auto"/>
+      </w:pPr>
+      <w:r>
+        <w:tab/>
+        <w:t>Figure 3 shows what the chart setting menu could look like. There are options there to change the data points from daily to weekly averages or 7-day rolling averages.</w:t>
+      </w:r>
+      <w:r>
+        <w:t xml:space="preserve"> This is related to US.5, </w:t>
+      </w:r>
+      <w:r>
+        <w:t>US.</w:t>
+      </w:r>
+      <w:r>
+        <w:t xml:space="preserve">6, and </w:t>
+      </w:r>
+      <w:r>
+        <w:t>US.</w:t>
+      </w:r>
+      <w:r>
+        <w:t>7.</w:t>
+      </w:r>
+    </w:p>
+    <w:p>
+      <w:pPr>
         <w:keepNext/>
         <w:spacing w:line="240" w:lineRule="auto"/>
         <w:rPr>
@@ -2373,6 +2429,15 @@
     </w:p>
     <w:p>
       <w:pPr>
+        <w:spacing w:line="480" w:lineRule="auto"/>
+      </w:pPr>
+      <w:r>
+        <w:tab/>
+        <w:t>Figure 4 shows what happens when a user changes the ‘Weather Data Point’ chart setting from ‘Average Temperature’ to ‘Average Relative Humidity’. Changing this setting updates the bottom chart as well as the scatterplot on top.</w:t>
+      </w:r>
+    </w:p>
+    <w:p>
+      <w:pPr>
         <w:keepNext/>
         <w:spacing w:line="240" w:lineRule="auto"/>
         <w:rPr>
@@ -2459,6 +2524,18 @@
     </w:p>
     <w:p>
       <w:pPr>
+        <w:spacing w:line="240" w:lineRule="auto"/>
+      </w:pPr>
+      <w:r>
+        <w:tab/>
+        <w:t xml:space="preserve">Figure 5 shows the sharing feature. Students would be able to share </w:t>
+      </w:r>
+      <w:r>
+        <w:t>URLs of the application in different configurations in order to show someone else what they are seeing.</w:t>
+      </w:r>
+    </w:p>
+    <w:p>
+      <w:pPr>
         <w:keepNext/>
         <w:spacing w:line="240" w:lineRule="auto"/>
         <w:rPr>
@@ -2546,6 +2623,22 @@
     </w:p>
     <w:p>
       <w:pPr>
+        <w:keepNext/>
+        <w:spacing w:line="240" w:lineRule="auto"/>
+      </w:pPr>
+      <w:r>
+        <w:tab/>
+        <w:t>Figure 6 shows what the screen looks like after a user closes the panel on the right.</w:t>
+      </w:r>
+    </w:p>
+    <w:p>
+      <w:pPr>
+        <w:keepNext/>
+        <w:spacing w:line="240" w:lineRule="auto"/>
+      </w:pPr>
+    </w:p>
+    <w:p>
+      <w:pPr>
         <w:spacing w:line="480" w:lineRule="auto"/>
       </w:pPr>
       <w:r>
@@ -2562,16 +2655,11 @@
       </w:pPr>
       <w:r>
         <w:tab/>
-        <w:t xml:space="preserve">As previously mentioned, my data source for COVID-19 infections provides </w:t>
-      </w:r>
-      <w:r>
-        <w:t>cumulative cases by county by day</w:t>
-      </w:r>
-      <w:r>
-        <w:t xml:space="preserve">. In order to implement US.11 and US.12 from Table 2 I will need to transform this data. For US.11 I will need to convert the daily case count for a county over a date range into a weekly average case count for that county over that same date range. This can be done by averaging the case count every seven days in order to get the average case count for the week that the 7 days represents. For US.12 I </w:t>
-      </w:r>
-      <w:r>
-        <w:t>need to convert the daily case count for a county over a date range into</w:t>
+        <w:t xml:space="preserve">As previously mentioned, my data source for COVID-19 infections provides cumulative cases by county by day. In order to implement US.11 and US.12 from Table 2 I will need to transform this data. For US.11 I will need to convert the daily case count for a county over a date range into a weekly average case count for that county over that same date range. This can be done by averaging the case count every seven days in order to get the average case count for the week that the 7 days represents. </w:t>
+      </w:r>
+      <w:r>
+        <w:lastRenderedPageBreak/>
+        <w:t>For US.12 I need to convert the daily case count for a county over a date range into</w:t>
       </w:r>
       <w:r>
         <w:t xml:space="preserve"> a </w:t>
@@ -2599,7 +2687,6 @@
             <w:rPr>
               <w:rFonts w:ascii="Cambria Math" w:hAnsi="Cambria Math"/>
             </w:rPr>
-            <w:lastRenderedPageBreak/>
             <m:t>7DayAverage</m:t>
           </m:r>
           <m:d>
@@ -2662,13 +2749,7 @@
                     <w:rPr>
                       <w:rFonts w:ascii="Cambria Math" w:hAnsi="Cambria Math"/>
                     </w:rPr>
-                    <m:t>x</m:t>
-                  </m:r>
-                  <m:r>
-                    <w:rPr>
-                      <w:rFonts w:ascii="Cambria Math" w:hAnsi="Cambria Math"/>
-                    </w:rPr>
-                    <m:t>-1</m:t>
+                    <m:t>x-1</m:t>
                   </m:r>
                 </m:sup>
                 <m:e>
@@ -2676,25 +2757,7 @@
                     <w:rPr>
                       <w:rFonts w:ascii="Cambria Math" w:hAnsi="Cambria Math"/>
                     </w:rPr>
-                    <m:t>data</m:t>
-                  </m:r>
-                  <m:r>
-                    <w:rPr>
-                      <w:rFonts w:ascii="Cambria Math" w:hAnsi="Cambria Math"/>
-                    </w:rPr>
-                    <m:t>ByDay[</m:t>
-                  </m:r>
-                  <m:r>
-                    <w:rPr>
-                      <w:rFonts w:ascii="Cambria Math" w:hAnsi="Cambria Math"/>
-                    </w:rPr>
-                    <m:t>n</m:t>
-                  </m:r>
-                  <m:r>
-                    <w:rPr>
-                      <w:rFonts w:ascii="Cambria Math" w:hAnsi="Cambria Math"/>
-                    </w:rPr>
-                    <m:t>]</m:t>
+                    <m:t>dataByDay[n]</m:t>
                   </m:r>
                 </m:e>
               </m:nary>
@@ -2742,21 +2805,7 @@
         <w:rPr>
           <w:rFonts w:eastAsiaTheme="minorEastAsia"/>
         </w:rPr>
-        <w:t xml:space="preserve"> is the </w:t>
-      </w:r>
-      <w:proofErr w:type="gramStart"/>
-      <w:r>
-        <w:rPr>
-          <w:rFonts w:eastAsiaTheme="minorEastAsia"/>
-        </w:rPr>
-        <w:t>day</w:t>
-      </w:r>
-      <w:proofErr w:type="gramEnd"/>
-      <w:r>
-        <w:rPr>
-          <w:rFonts w:eastAsiaTheme="minorEastAsia"/>
-        </w:rPr>
-        <w:t xml:space="preserve"> we are calculating for and </w:t>
+        <w:t xml:space="preserve"> is the day we are calculating for and </w:t>
       </w:r>
       <m:oMath>
         <m:r>

</xml_diff>

<commit_message>
cosmetic fixes to proposal
</commit_message>
<xml_diff>
--- a/Capstone/Proposal/Proposal.docx
+++ b/Capstone/Proposal/Proposal.docx
@@ -1201,10 +1201,7 @@
         <w:t>Jamshidi et al.</w:t>
       </w:r>
       <w:r>
-        <w:t>,</w:t>
-      </w:r>
-      <w:r>
-        <w:t xml:space="preserve"> 2020)</w:t>
+        <w:t>, 2020)</w:t>
       </w:r>
       <w:r>
         <w:t xml:space="preserve">. </w:t>
@@ -2276,7 +2273,7 @@
     </w:p>
     <w:p>
       <w:pPr>
-        <w:spacing w:line="240" w:lineRule="auto"/>
+        <w:spacing w:line="480" w:lineRule="auto"/>
       </w:pPr>
       <w:r>
         <w:tab/>
@@ -2374,7 +2371,7 @@
     </w:p>
     <w:p>
       <w:pPr>
-        <w:spacing w:line="240" w:lineRule="auto"/>
+        <w:spacing w:line="480" w:lineRule="auto"/>
       </w:pPr>
       <w:r>
         <w:tab/>
@@ -2496,26 +2493,14 @@
     </w:p>
     <w:p>
       <w:pPr>
-        <w:spacing w:line="240" w:lineRule="auto"/>
+        <w:spacing w:line="480" w:lineRule="auto"/>
       </w:pPr>
       <w:r>
         <w:tab/>
         <w:t>Figure 3 shows what the chart setting menu could look like. There are options there to change the data points from daily to weekly averages or 7-day rolling averages.</w:t>
       </w:r>
       <w:r>
-        <w:t xml:space="preserve"> This is related to US.5, </w:t>
-      </w:r>
-      <w:r>
-        <w:t>US.</w:t>
-      </w:r>
-      <w:r>
-        <w:t xml:space="preserve">6, and </w:t>
-      </w:r>
-      <w:r>
-        <w:t>US.</w:t>
-      </w:r>
-      <w:r>
-        <w:t>7.</w:t>
+        <w:t xml:space="preserve"> This is related to US.5, US.6, and US.7.</w:t>
       </w:r>
     </w:p>
     <w:p>
@@ -2701,7 +2686,7 @@
     </w:p>
     <w:p>
       <w:pPr>
-        <w:spacing w:line="240" w:lineRule="auto"/>
+        <w:spacing w:line="480" w:lineRule="auto"/>
       </w:pPr>
       <w:r>
         <w:tab/>
@@ -3053,6 +3038,12 @@
         <w:rPr>
           <w:rFonts w:eastAsiaTheme="minorEastAsia"/>
         </w:rPr>
+        <w:t xml:space="preserve">use </w:t>
+      </w:r>
+      <w:r>
+        <w:rPr>
+          <w:rFonts w:eastAsiaTheme="minorEastAsia"/>
+        </w:rPr>
         <w:t>an Azure SQL Database that will be loaded nightly with the latest CSV dataset from the New York Times</w:t>
       </w:r>
       <w:r>
@@ -3084,6 +3075,12 @@
           <w:rFonts w:eastAsiaTheme="minorEastAsia"/>
         </w:rPr>
         <w:t>This nightly load of the CSV data into an Azure SQL database can be done with a WebJob inside of my Azure App Service.</w:t>
+      </w:r>
+      <w:r>
+        <w:rPr>
+          <w:rFonts w:eastAsiaTheme="minorEastAsia"/>
+        </w:rPr>
+        <w:t xml:space="preserve"> This nightly load could also be done with an Azure Function setup with a scheduled trigger.</w:t>
       </w:r>
     </w:p>
     <w:p>
@@ -12927,6 +12924,7 @@
   <w:style w:type="character" w:default="1" w:styleId="DefaultParagraphFont">
     <w:name w:val="Default Paragraph Font"/>
     <w:uiPriority w:val="1"/>
+    <w:semiHidden/>
     <w:unhideWhenUsed/>
   </w:style>
   <w:style w:type="table" w:default="1" w:styleId="TableNormal">

</xml_diff>

<commit_message>
updating proposal from Dr Ricks feedback in april
</commit_message>
<xml_diff>
--- a/Capstone/Proposal/Proposal.docx
+++ b/Capstone/Proposal/Proposal.docx
@@ -1,6 +1,6 @@
 
 <file path=word/document.xml><?xml version="1.0" encoding="utf-8"?>
-<w:document xmlns:wpc="http://schemas.microsoft.com/office/word/2010/wordprocessingCanvas" xmlns:cx="http://schemas.microsoft.com/office/drawing/2014/chartex" xmlns:cx1="http://schemas.microsoft.com/office/drawing/2015/9/8/chartex" xmlns:cx2="http://schemas.microsoft.com/office/drawing/2015/10/21/chartex" xmlns:cx3="http://schemas.microsoft.com/office/drawing/2016/5/9/chartex" xmlns:cx4="http://schemas.microsoft.com/office/drawing/2016/5/10/chartex" xmlns:cx5="http://schemas.microsoft.com/office/drawing/2016/5/11/chartex" xmlns:cx6="http://schemas.microsoft.com/office/drawing/2016/5/12/chartex" xmlns:cx7="http://schemas.microsoft.com/office/drawing/2016/5/13/chartex" xmlns:cx8="http://schemas.microsoft.com/office/drawing/2016/5/14/chartex" xmlns:mc="http://schemas.openxmlformats.org/markup-compatibility/2006" xmlns:aink="http://schemas.microsoft.com/office/drawing/2016/ink" xmlns:am3d="http://schemas.microsoft.com/office/drawing/2017/model3d" xmlns:o="urn:schemas-microsoft-com:office:office" xmlns:r="http://schemas.openxmlformats.org/officeDocument/2006/relationships" xmlns:m="http://schemas.openxmlformats.org/officeDocument/2006/math" xmlns:v="urn:schemas-microsoft-com:vml" xmlns:wp14="http://schemas.microsoft.com/office/word/2010/wordprocessingDrawing" xmlns:wp="http://schemas.openxmlformats.org/drawingml/2006/wordprocessingDrawing" xmlns:w10="urn:schemas-microsoft-com:office:word" xmlns:w="http://schemas.openxmlformats.org/wordprocessingml/2006/main" xmlns:w14="http://schemas.microsoft.com/office/word/2010/wordml" xmlns:w15="http://schemas.microsoft.com/office/word/2012/wordml" xmlns:w16cex="http://schemas.microsoft.com/office/word/2018/wordml/cex" xmlns:w16cid="http://schemas.microsoft.com/office/word/2016/wordml/cid" xmlns:w16="http://schemas.microsoft.com/office/word/2018/wordml" xmlns:w16sdtdh="http://schemas.microsoft.com/office/word/2020/wordml/sdtdatahash" xmlns:w16se="http://schemas.microsoft.com/office/word/2015/wordml/symex" xmlns:wpg="http://schemas.microsoft.com/office/word/2010/wordprocessingGroup" xmlns:wpi="http://schemas.microsoft.com/office/word/2010/wordprocessingInk" xmlns:wne="http://schemas.microsoft.com/office/word/2006/wordml" xmlns:wps="http://schemas.microsoft.com/office/word/2010/wordprocessingShape" mc:Ignorable="w14 w15 w16se w16cid w16 w16cex w16sdtdh wp14">
+<w:document xmlns:wpc="http://schemas.microsoft.com/office/word/2010/wordprocessingCanvas" xmlns:cx="http://schemas.microsoft.com/office/drawing/2014/chartex" xmlns:cx1="http://schemas.microsoft.com/office/drawing/2015/9/8/chartex" xmlns:cx2="http://schemas.microsoft.com/office/drawing/2015/10/21/chartex" xmlns:cx3="http://schemas.microsoft.com/office/drawing/2016/5/9/chartex" xmlns:cx4="http://schemas.microsoft.com/office/drawing/2016/5/10/chartex" xmlns:cx5="http://schemas.microsoft.com/office/drawing/2016/5/11/chartex" xmlns:cx6="http://schemas.microsoft.com/office/drawing/2016/5/12/chartex" xmlns:cx7="http://schemas.microsoft.com/office/drawing/2016/5/13/chartex" xmlns:cx8="http://schemas.microsoft.com/office/drawing/2016/5/14/chartex" xmlns:mc="http://schemas.openxmlformats.org/markup-compatibility/2006" xmlns:aink="http://schemas.microsoft.com/office/drawing/2016/ink" xmlns:am3d="http://schemas.microsoft.com/office/drawing/2017/model3d" xmlns:o="urn:schemas-microsoft-com:office:office" xmlns:r="http://schemas.openxmlformats.org/officeDocument/2006/relationships" xmlns:m="http://schemas.openxmlformats.org/officeDocument/2006/math" xmlns:v="urn:schemas-microsoft-com:vml" xmlns:wp14="http://schemas.microsoft.com/office/word/2010/wordprocessingDrawing" xmlns:wp="http://schemas.openxmlformats.org/drawingml/2006/wordprocessingDrawing" xmlns:w10="urn:schemas-microsoft-com:office:word" xmlns:w="http://schemas.openxmlformats.org/wordprocessingml/2006/main" xmlns:w14="http://schemas.microsoft.com/office/word/2010/wordml" xmlns:w15="http://schemas.microsoft.com/office/word/2012/wordml" xmlns:w16cex="http://schemas.microsoft.com/office/word/2018/wordml/cex" xmlns:w16cid="http://schemas.microsoft.com/office/word/2016/wordml/cid" xmlns:w16="http://schemas.microsoft.com/office/word/2018/wordml" xmlns:w16se="http://schemas.microsoft.com/office/word/2015/wordml/symex" xmlns:wpg="http://schemas.microsoft.com/office/word/2010/wordprocessingGroup" xmlns:wpi="http://schemas.microsoft.com/office/word/2010/wordprocessingInk" xmlns:wne="http://schemas.microsoft.com/office/word/2006/wordml" xmlns:wps="http://schemas.microsoft.com/office/word/2010/wordprocessingShape" mc:Ignorable="w14 w15 w16se w16cid w16 w16cex wp14">
   <w:body>
     <w:p>
       <w:pPr>
@@ -98,15 +98,7 @@
         <w:jc w:val="center"/>
       </w:pPr>
       <w:r>
-        <w:t xml:space="preserve">Dr. Brian Dorn, Dr. Rex </w:t>
-      </w:r>
-      <w:proofErr w:type="spellStart"/>
-      <w:r>
-        <w:t>Cammack</w:t>
-      </w:r>
-      <w:proofErr w:type="spellEnd"/>
-      <w:r>
-        <w:t>, Dr. Brian Ricks</w:t>
+        <w:t>Dr. Brian Dorn, Dr. Rex Cammack, Dr. Brian Ricks</w:t>
       </w:r>
     </w:p>
     <w:p>
@@ -190,7 +182,7 @@
         <w:t>, 2020</w:t>
       </w:r>
       <w:r>
-        <w:t xml:space="preserve"> the WHO had declared the COVID-19 pandemic.</w:t>
+        <w:t xml:space="preserve"> WHO had declared the COVID-19 pandemic.</w:t>
       </w:r>
       <w:r>
         <w:rPr>
@@ -200,15 +192,7 @@
         <w:t xml:space="preserve"> </w:t>
       </w:r>
       <w:r>
-        <w:t xml:space="preserve">Since </w:t>
-      </w:r>
-      <w:proofErr w:type="gramStart"/>
-      <w:r>
-        <w:t>then</w:t>
-      </w:r>
-      <w:proofErr w:type="gramEnd"/>
-      <w:r>
-        <w:t xml:space="preserve"> the US has experienced several waves of increased infection rates that ha</w:t>
+        <w:t>Since then the US has experienced several waves of increased infection rates that ha</w:t>
       </w:r>
       <w:r>
         <w:t>ve</w:t>
@@ -235,13 +219,31 @@
         <w:t xml:space="preserve"> </w:t>
       </w:r>
       <w:r>
-        <w:t>to think that the COVID-19 virus spreads more easily in certain weather conditions.</w:t>
+        <w:t>to think that the</w:t>
+      </w:r>
+      <w:r>
+        <w:t xml:space="preserve"> coronavirus, also known as</w:t>
+      </w:r>
+      <w:r>
+        <w:t xml:space="preserve"> COVID-19</w:t>
+      </w:r>
+      <w:r>
+        <w:t>,</w:t>
+      </w:r>
+      <w:r>
+        <w:t xml:space="preserve"> spreads more easily in certain weather conditions.</w:t>
       </w:r>
       <w:r>
         <w:t xml:space="preserve"> </w:t>
       </w:r>
       <w:r>
-        <w:t>According to the CDC, COVID-19 can spread from human to human via respiratory droplets in the air</w:t>
+        <w:t>According to the</w:t>
+      </w:r>
+      <w:r>
+        <w:t xml:space="preserve"> Centers for Disease Control and Prevention,</w:t>
+      </w:r>
+      <w:r>
+        <w:t xml:space="preserve"> CDC, COVID-19 can spread from human to human via respiratory droplets in the air</w:t>
       </w:r>
       <w:r>
         <w:t>, and</w:t>
@@ -365,7 +367,19 @@
         <w:t xml:space="preserve"> </w:t>
       </w:r>
       <w:r>
-        <w:t>While the coronavirus is certainly not the same thing as the flu it does spread in a very similar manner. This makes the relationship between COVID-19 transmission and the weather worth exploring.</w:t>
+        <w:t xml:space="preserve">While the coronavirus is certainly not the same thing as the flu it does spread in a similar manner. This </w:t>
+      </w:r>
+      <w:r>
+        <w:t>motivates exploring</w:t>
+      </w:r>
+      <w:r>
+        <w:t xml:space="preserve"> the relationship between </w:t>
+      </w:r>
+      <w:r>
+        <w:t>the weather and COVID-19 transmission</w:t>
+      </w:r>
+      <w:r>
+        <w:t>.</w:t>
       </w:r>
     </w:p>
     <w:p>
@@ -407,15 +421,7 @@
         <w:t xml:space="preserve"> analyzed the current available literature on the association between weather and COVID-19 incidence</w:t>
       </w:r>
       <w:r>
-        <w:t xml:space="preserve"> (</w:t>
-      </w:r>
-      <w:proofErr w:type="spellStart"/>
-      <w:r>
-        <w:t>McClymont</w:t>
-      </w:r>
-      <w:proofErr w:type="spellEnd"/>
-      <w:r>
-        <w:t xml:space="preserve"> &amp; Hu, 2021)</w:t>
+        <w:t xml:space="preserve"> (McClymont &amp; Hu, 2021)</w:t>
       </w:r>
       <w:r>
         <w:t>.</w:t>
@@ -463,19 +469,20 @@
       <w:r>
         <w:t xml:space="preserve">Another study published in the same journal highlighted an issue with the existing research on COVID-19 and weather. </w:t>
       </w:r>
-      <w:proofErr w:type="spellStart"/>
-      <w:r>
-        <w:t>Jamshidi</w:t>
-      </w:r>
-      <w:proofErr w:type="spellEnd"/>
-      <w:r>
-        <w:t xml:space="preserve"> et al.</w:t>
+      <w:r>
+        <w:t>Jamshidi et al.</w:t>
       </w:r>
       <w:r>
         <w:t xml:space="preserve"> (2020)</w:t>
       </w:r>
       <w:r>
-        <w:t xml:space="preserve"> said that existing research on this association only considers weather variables during analysis. </w:t>
+        <w:t xml:space="preserve"> </w:t>
+      </w:r>
+      <w:r>
+        <w:t>noted</w:t>
+      </w:r>
+      <w:r>
+        <w:t xml:space="preserve"> that existing research on this association only considers weather variables during analysis. </w:t>
       </w:r>
       <w:r>
         <w:t>In this study instead of just looking at weather variables and their impact on COVID-19 transmission they looked at other important factors such as mobility, homestay, population</w:t>
@@ -509,13 +516,19 @@
         <w:t>county.</w:t>
       </w:r>
       <w:r>
-        <w:t xml:space="preserve"> At the global scale this study found contradictory patterns between </w:t>
+        <w:t xml:space="preserve"> At the global scale</w:t>
+      </w:r>
+      <w:r>
+        <w:t>,</w:t>
+      </w:r>
+      <w:r>
+        <w:t xml:space="preserve"> this study found contradictory patterns between </w:t>
       </w:r>
       <w:r>
         <w:t>equivalent temperature and COVID-19 infection rates</w:t>
       </w:r>
       <w:r>
-        <w:t>. From January to July 2020 the USA, Italy and India showed a positive correlation between the two while China, Brazil and Australia had a negative correlation.</w:t>
+        <w:t>. From January to July 2020 USA, Italy and India showed a positive correlation between the two while China, Brazil and Australia had a negative correlation.</w:t>
       </w:r>
       <w:r>
         <w:t xml:space="preserve"> At the US county scale equivalent temperature was found to have a contributing factor of &lt;3%</w:t>
@@ -599,7 +612,25 @@
         <w:ind w:firstLine="720"/>
       </w:pPr>
       <w:r>
-        <w:t xml:space="preserve">In this project I am to build a visualization tool that allows explanation of this relationship. </w:t>
+        <w:t>In this project</w:t>
+      </w:r>
+      <w:r>
+        <w:t>,</w:t>
+      </w:r>
+      <w:r>
+        <w:t xml:space="preserve"> I </w:t>
+      </w:r>
+      <w:r>
+        <w:t>will</w:t>
+      </w:r>
+      <w:r>
+        <w:t xml:space="preserve"> build a visualization tool that </w:t>
+      </w:r>
+      <w:r>
+        <w:t>can be used to explore</w:t>
+      </w:r>
+      <w:r>
+        <w:t xml:space="preserve"> this relationship. </w:t>
       </w:r>
       <w:r>
         <w:t>The intended user for my project would be a middle school scientist</w:t>
@@ -629,14 +660,44 @@
         <w:t>, by the 7th grade students should be able to understand evidence for how different factors contribute to the weather and climate. Students should also understand the scientific process for asking questions and carrying out investigations by gathering evidence</w:t>
       </w:r>
       <w:r>
-        <w:t xml:space="preserve">. </w:t>
-      </w:r>
-      <w:r>
-        <w:t xml:space="preserve">Given the right tools, teachers could leverage this debate to engage students in the scientific process by tasking them to perform their own investigation into the same question of weather's role in the COVID-19 pandemic. My visualization would equip a teacher with a tool that students could use to explore this </w:t>
+        <w:t>.</w:t>
+      </w:r>
+      <w:r>
+        <w:t xml:space="preserve"> Middle school scientists were selected as the intended user</w:t>
+      </w:r>
+      <w:r>
+        <w:t>s</w:t>
+      </w:r>
+      <w:r>
+        <w:t xml:space="preserve"> over high school or even post-secondary students because this is the youngest population that should be ready to make this kind of scientific evaluation and</w:t>
+      </w:r>
+      <w:r>
+        <w:t xml:space="preserve"> I have limited resources</w:t>
+      </w:r>
+      <w:r>
+        <w:t>.</w:t>
+      </w:r>
+      <w:r>
+        <w:t xml:space="preserve"> </w:t>
+      </w:r>
+      <w:r>
+        <w:t xml:space="preserve">Given the right tools, teachers could engage students in the scientific process by tasking them to perform their own investigation into the same question of weather's role in </w:t>
       </w:r>
       <w:r>
         <w:lastRenderedPageBreak/>
-        <w:t>relationship. An activity like this would make the students think critically and ask questions about the data and what conclusions can, or cannot, be drawn.</w:t>
+        <w:t xml:space="preserve">the COVID-19 pandemic. My visualization would equip a teacher with a tool that students could use to explore this relationship. An activity like this would </w:t>
+      </w:r>
+      <w:r>
+        <w:t>provide</w:t>
+      </w:r>
+      <w:r>
+        <w:t xml:space="preserve"> the students </w:t>
+      </w:r>
+      <w:r>
+        <w:t xml:space="preserve">the opportunity to </w:t>
+      </w:r>
+      <w:r>
+        <w:t>think critically and ask questions about the data and what conclusions can, or cannot, be drawn.</w:t>
       </w:r>
     </w:p>
     <w:p>
@@ -651,15 +712,7 @@
         <w:t xml:space="preserve">school </w:t>
       </w:r>
       <w:r>
-        <w:t xml:space="preserve">students. One of the things they looked at was how teachers can best support students working with data. One of their recommendations for teachers' use of data in the classroom was that data should be leveraged in the context of meaningful scientific pursuits. My project falls in line with this guidance because students would be asked to participate in an open debate in the scientific community and draw their own conclusions using </w:t>
-      </w:r>
-      <w:proofErr w:type="gramStart"/>
-      <w:r>
-        <w:t>evidence</w:t>
-      </w:r>
-      <w:proofErr w:type="gramEnd"/>
-      <w:r>
-        <w:t xml:space="preserve"> they gather using the tool.</w:t>
+        <w:t>students. One of the things they looked at was how teachers can best support students working with data. One of their recommendations for teachers' use of data in the classroom was that data should be leveraged in the context of meaningful scientific pursuits. My project falls in line with this guidance because students would be asked to participate in an open debate in the scientific community and draw their own conclusions using evidence they gather using the tool.</w:t>
       </w:r>
     </w:p>
     <w:p>
@@ -674,15 +727,13 @@
         <w:t xml:space="preserve"> (2006)</w:t>
       </w:r>
       <w:r>
-        <w:t xml:space="preserve"> found evidence that visualization technologies can improve student learning outcomes while they learn scientific concepts. From a high level, this study compared assessment results for two groups of students who received different curriculum. One group received a normal curriculum while the other group received curriculum that included visualizations of scientific phenomena in order to help illustrate it. They found that both groups of students performed equally well on multiple choice assessment questions. However, the group that received the curriculum that included the visualizations performed significantly better on assessment questions that required the student to provide their own explanations. Questions that require the student to provide their own explanations are better able to discriminate varying levels of knowledge integration, making these findings significant. While my visualization does not try to explain any </w:t>
-      </w:r>
-      <w:proofErr w:type="gramStart"/>
-      <w:r>
-        <w:t>particular scientific</w:t>
-      </w:r>
-      <w:proofErr w:type="gramEnd"/>
-      <w:r>
-        <w:t xml:space="preserve"> phenomena like heat transfer or a chemical reaction it does provide students a visual representation of a couple scientific phenomena, disease spread and weather.</w:t>
+        <w:t xml:space="preserve"> found evidence that visualization technologies can improve student learning outcomes while they learn scientific concepts. From a high level, this study compared assessment results for two groups of students who received different curriculum. One group received a normal curriculum while the other group received curriculum that included visualizations of scientific phenomena in order to help illustrate </w:t>
+      </w:r>
+      <w:r>
+        <w:t>them</w:t>
+      </w:r>
+      <w:r>
+        <w:t>. They found that both groups of students performed equally well on multiple choice assessment questions. However, the group that received the curriculum that included the visualizations performed significantly better on assessment questions that required the student to provide their own explanations. Questions that require the student to provide their own explanations are better able to discriminate varying levels of knowledge integration, making these findings significant. While my visualization does not try to explain any particular scientific phenomena like heat transfer or a chemical reaction it does provide students a visual representation of a couple scientific phenomena, disease spread and weather.</w:t>
       </w:r>
     </w:p>
     <w:p>
@@ -695,20 +746,32 @@
         </w:rPr>
       </w:pPr>
       <w:r>
-        <w:t>Existing research has been aimed at proving or disproving weather's effect on the pandemic. My project aims to allow a user to explore this relationship on their own as opposed to establishing whether one exists or not.</w:t>
+        <w:t xml:space="preserve">Existing research has been aimed at </w:t>
+      </w:r>
+      <w:r>
+        <w:t>determining</w:t>
+      </w:r>
+      <w:r>
+        <w:t xml:space="preserve"> weather's effect on the pandemic. My project aims to allow a user to explore this relationship on their own as opposed to establishing whether one </w:t>
+      </w:r>
+      <w:r>
+        <w:lastRenderedPageBreak/>
+        <w:t>exists or not.</w:t>
       </w:r>
       <w:r>
         <w:t xml:space="preserve"> </w:t>
       </w:r>
       <w:r>
-        <w:t xml:space="preserve">My proposed project is a web application that would allow a user to explore the </w:t>
-      </w:r>
-      <w:r>
-        <w:lastRenderedPageBreak/>
-        <w:t>relationship between weather and COVID-19 in different parts of the United States</w:t>
-      </w:r>
-      <w:r>
-        <w:t xml:space="preserve"> by interacting with a map and several charting widgets that would plot weather and COVID-19 infection data side by side</w:t>
+        <w:t>My proposed project is a web application that would allow a user to explore the relationship between weather and COVID-19 in different parts of the United States</w:t>
+      </w:r>
+      <w:r>
+        <w:t xml:space="preserve"> by interacting with a map and several charting widgets that </w:t>
+      </w:r>
+      <w:r>
+        <w:t>will</w:t>
+      </w:r>
+      <w:r>
+        <w:t xml:space="preserve"> plot weather and COVID-19 infection data side by side</w:t>
       </w:r>
       <w:r>
         <w:t>.</w:t>
@@ -743,7 +806,13 @@
         <w:t>to</w:t>
       </w:r>
       <w:r>
-        <w:t xml:space="preserve"> highlight work that is currently out there as well as some gaps in that work.</w:t>
+        <w:t xml:space="preserve"> highlight</w:t>
+      </w:r>
+      <w:r>
+        <w:t xml:space="preserve"> current</w:t>
+      </w:r>
+      <w:r>
+        <w:t xml:space="preserve"> work as well as some gaps in that work.</w:t>
       </w:r>
       <w:r>
         <w:t xml:space="preserve"> I will also highlight some existing literature on how students interpret graphs as well as best practices for presenting graphs to students.</w:t>
@@ -752,19 +821,31 @@
         <w:t xml:space="preserve"> </w:t>
       </w:r>
       <w:r>
-        <w:t xml:space="preserve">The visualizations I selected for evaluation were found by doing my own research on the </w:t>
+        <w:t xml:space="preserve">The visualizations I selected for evaluation were found by doing my own research. I wanted to find visualizations </w:t>
+      </w:r>
+      <w:r>
+        <w:t xml:space="preserve">on the </w:t>
       </w:r>
       <w:r>
         <w:t>I</w:t>
       </w:r>
       <w:r>
-        <w:t>nternet. I wanted to find visualizations that came from a trustworthy organization and provided views into similar data points that I wanted to use, specifically confirmed cases by location.</w:t>
+        <w:t xml:space="preserve">nternet </w:t>
+      </w:r>
+      <w:r>
+        <w:t>that came from a trustworthy organization and provided views into similar data points that I wanted to use, specifically confirmed cases by location.</w:t>
       </w:r>
       <w:r>
         <w:t xml:space="preserve"> </w:t>
       </w:r>
       <w:r>
-        <w:t>I looked at COVID-19 data visualizations from John Hopkins University of Medicine</w:t>
+        <w:t xml:space="preserve">I </w:t>
+      </w:r>
+      <w:r>
+        <w:t>collected information about</w:t>
+      </w:r>
+      <w:r>
+        <w:t xml:space="preserve"> COVID-19 data visualizations from John Hopkins University of Medicine</w:t>
       </w:r>
       <w:r>
         <w:t xml:space="preserve"> </w:t>
@@ -1237,18 +1318,13 @@
         <w:ind w:firstLine="720"/>
       </w:pPr>
       <w:r>
-        <w:t>Now I will summarize my findings and discuss how this relates to my visualization. Only one of the organizations, John Hopkins, offered COVID-19 data at the county level in the US. Given that my visualization will show weather and COVID-19 data together, the location granularity of this data becomes more important. Weather in any state can vary greatly across different locations in that state</w:t>
+        <w:t>Only one of the organizations, John Hopkins, offered COVID-19 data at the county level in the US. Given that my visualization will show weather and COVID-19 data together, the location granularity of this data becomes more important. Weather in any state can vary greatly across different locations in that state</w:t>
       </w:r>
       <w:r>
         <w:t xml:space="preserve"> (</w:t>
       </w:r>
-      <w:proofErr w:type="spellStart"/>
-      <w:r>
-        <w:t>Jamshidi</w:t>
-      </w:r>
-      <w:proofErr w:type="spellEnd"/>
-      <w:r>
-        <w:t xml:space="preserve"> et al.</w:t>
+      <w:r>
+        <w:t>Jamshidi et al.</w:t>
       </w:r>
       <w:r>
         <w:t>, 2020)</w:t>
@@ -1284,25 +1360,23 @@
         <w:t xml:space="preserve">have </w:t>
       </w:r>
       <w:r>
-        <w:t xml:space="preserve">looked at, all 3 provided some sort of spatial view for the COVID-19 data. </w:t>
-      </w:r>
-      <w:proofErr w:type="gramStart"/>
-      <w:r>
-        <w:t>This is why</w:t>
-      </w:r>
-      <w:proofErr w:type="gramEnd"/>
-      <w:r>
-        <w:t xml:space="preserve"> I will be displaying a map to the </w:t>
+        <w:t>looked at, all 3 provided some sort of spatial view for the COVID-19 data. This is why I will be displaying a map to the user that they can interact with in order to view data at their location of interest.</w:t>
+      </w:r>
+      <w:r>
+        <w:t xml:space="preserve"> </w:t>
+      </w:r>
+      <w:r>
+        <w:t xml:space="preserve">These organizations </w:t>
       </w:r>
       <w:r>
         <w:lastRenderedPageBreak/>
-        <w:t>user that they can interact with in order to view data at their location of interest.</w:t>
-      </w:r>
-      <w:r>
-        <w:t xml:space="preserve"> </w:t>
-      </w:r>
-      <w:r>
-        <w:t>These organizations offered a variety of levels of configurability in their visualizations. Given that the purpose of my visualization is to allow a user to explore the data on their own I will offer a high level of configurability in my visualization in order to allow a user to visualize the data in a few different ways.</w:t>
+        <w:t xml:space="preserve">offered a variety of levels of configurability in their visualizations. Given that the purpose of my visualization is to allow a user to explore the data on their own I will offer a high level of configurability in my visualization in order to allow a user to visualize the data in </w:t>
+      </w:r>
+      <w:r>
+        <w:t>multiple</w:t>
+      </w:r>
+      <w:r>
+        <w:t xml:space="preserve"> ways.</w:t>
       </w:r>
     </w:p>
     <w:p>
@@ -1311,43 +1385,34 @@
         <w:ind w:firstLine="720"/>
       </w:pPr>
       <w:r>
-        <w:t>These existing COVID-19 data visualizations are limited in a couple ways. They</w:t>
-      </w:r>
-      <w:r>
-        <w:t xml:space="preserve"> are not built with any </w:t>
-      </w:r>
-      <w:r>
-        <w:t xml:space="preserve">specific </w:t>
-      </w:r>
-      <w:r>
-        <w:t>group o</w:t>
-      </w:r>
-      <w:r>
-        <w:t>r</w:t>
-      </w:r>
-      <w:r>
-        <w:t xml:space="preserve"> learnability purpose other than presenting information, presumably to the</w:t>
-      </w:r>
-      <w:r>
-        <w:t xml:space="preserve"> general</w:t>
-      </w:r>
-      <w:r>
-        <w:t xml:space="preserve"> public. The purpose of my visualization will be to engage students to think critically about weather’s role in the COVID-19 pandemic.</w:t>
+        <w:t xml:space="preserve">These existing COVID-19 data visualizations are limited in a couple ways. </w:t>
+      </w:r>
+      <w:r>
+        <w:t>They are designed for a general audience, presumably the public</w:t>
+      </w:r>
+      <w:r>
+        <w:t xml:space="preserve">. </w:t>
+      </w:r>
+      <w:r>
+        <w:t>My visualization will be designed for middle school scientists for use in a classroom activity</w:t>
+      </w:r>
+      <w:r>
+        <w:t>.</w:t>
       </w:r>
       <w:r>
         <w:t xml:space="preserve"> As I will discuss later, visualization for learning requires special design considerations.</w:t>
       </w:r>
       <w:r>
-        <w:t xml:space="preserve"> Another limitation of existing visualizations is they are only concerned wi</w:t>
-      </w:r>
-      <w:r>
-        <w:t>th</w:t>
-      </w:r>
-      <w:r>
-        <w:t xml:space="preserve"> displaying COVID-19 data. My visualization will allow a user to explore COVID-19 data alongside several weather data points</w:t>
-      </w:r>
-      <w:r>
-        <w:t xml:space="preserve"> a user can choose from</w:t>
+        <w:t xml:space="preserve"> Another limitation of existing visualizations is they </w:t>
+      </w:r>
+      <w:r>
+        <w:t>are not designed for exploring the relationship between weather and COVID-19 transmission</w:t>
+      </w:r>
+      <w:r>
+        <w:t xml:space="preserve">. My visualization will </w:t>
+      </w:r>
+      <w:r>
+        <w:t>be designed for exploring this relationship</w:t>
       </w:r>
       <w:r>
         <w:t>.</w:t>
@@ -1359,79 +1424,62 @@
         <w:ind w:firstLine="720"/>
       </w:pPr>
       <w:r>
-        <w:t>Given my goal of allowing a user to investigate the relationship between two variables, COVID-19 infection and</w:t>
-      </w:r>
-      <w:r>
-        <w:t xml:space="preserve"> the</w:t>
-      </w:r>
-      <w:r>
-        <w:t xml:space="preserve"> weather, a scatterplot graph </w:t>
-      </w:r>
-      <w:r>
-        <w:t>might be</w:t>
-      </w:r>
-      <w:r>
-        <w:t xml:space="preserve"> appropriate.</w:t>
+        <w:t xml:space="preserve">There has been research done investigating how students interpret graphs as well as best practices for providing graphs to students for their interpretation. A literature review by Hoeffner and Shah (2002) looked at the </w:t>
+      </w:r>
+      <w:r>
+        <w:t>cognitive</w:t>
+      </w:r>
+      <w:r>
+        <w:t xml:space="preserve"> literature on how people understand graphs. This paper looked at 3 factors that influence a viewer's understanding of a graph: the visual characteristics of the graph, a viewer's knowledge about graphs, as well as a viewer's knowledge about the data in the graph. The paper synthesizes these findings into recommendations for how to best present graphs to students.</w:t>
       </w:r>
       <w:r>
         <w:t xml:space="preserve"> </w:t>
       </w:r>
       <w:r>
-        <w:t xml:space="preserve">There has been research done investigating how students interpret graphs as well as best practices for providing graphs to students for their interpretation. A literature review by </w:t>
-      </w:r>
-      <w:proofErr w:type="spellStart"/>
-      <w:r>
-        <w:t>Hoeffner</w:t>
-      </w:r>
-      <w:proofErr w:type="spellEnd"/>
-      <w:r>
-        <w:t xml:space="preserve"> and Shah (2002) looked at the </w:t>
-      </w:r>
-      <w:r>
-        <w:t>cognitive</w:t>
-      </w:r>
-      <w:r>
-        <w:t xml:space="preserve"> literature on how people understand graphs. This paper looked at 3 factors that influence a viewer's understanding of a graph: the visual characteristics of the graph, a viewer's knowledge about graphs, as well as a viewer's knowledge about the data in the graph. The paper synthesizes these findings into recommendations for how to best present graphs to students.</w:t>
+        <w:t>One of their recommendations was to represent the same data in multiple formats. This helps students' understanding when there are multiple quantitative facts to communicate about the data.</w:t>
       </w:r>
       <w:r>
         <w:t xml:space="preserve"> </w:t>
       </w:r>
       <w:r>
-        <w:t>One of their recommendations was to represent the same data in multiple formats. This helps students' understanding when there are multiple quantitative facts to communicate about the data.</w:t>
+        <w:t>Another recommendation from this paper was to be careful about the density of the data points, specifically for scatterplots</w:t>
+      </w:r>
+      <w:r>
+        <w:t>,</w:t>
+      </w:r>
+      <w:r>
+        <w:t xml:space="preserve"> because users often mentally exaggerate how correlated 2 variables are in a scatterplot that is very dense with data points. A graph can become </w:t>
+      </w:r>
+      <w:r>
+        <w:t>denser</w:t>
+      </w:r>
+      <w:r>
+        <w:t xml:space="preserve"> by either adding data points or shrinking its size.</w:t>
+      </w:r>
+    </w:p>
+    <w:p>
+      <w:pPr>
+        <w:spacing w:line="480" w:lineRule="auto"/>
+        <w:ind w:firstLine="720"/>
+      </w:pPr>
+      <w:r>
+        <w:t xml:space="preserve">I have 3 quantitative facts about the data I wish to communicate for a given US county and date range: the trend of COVID-19 infections, the trend of several weather data points, and the covariance of </w:t>
+      </w:r>
+      <w:r>
+        <w:lastRenderedPageBreak/>
+        <w:t>COVID-19 infections with each weather data point.</w:t>
       </w:r>
       <w:r>
         <w:t xml:space="preserve"> </w:t>
       </w:r>
       <w:r>
-        <w:t>I have 3 quantitative facts about the data I wish to communicate for a given US county and date range: the trend of COVID-19 infections, the trend of several weather data points, and the covariance of COVID-19 infections with each weather data point.</w:t>
+        <w:t>Given this, I will provide a scatterplot graph that communicates the covariance of COVID-19 infections and a weather data point that a user could select from a predefined list. I will also provide individual line graphs of COVID-19 infections and each weather data point that will communicate the trend of each variable on its own.</w:t>
       </w:r>
       <w:r>
         <w:t xml:space="preserve"> </w:t>
       </w:r>
       <w:r>
-        <w:t xml:space="preserve">Given this, I will provide a scatterplot graph that communicates the covariance of COVID-19 infections </w:t>
-      </w:r>
-      <w:r>
-        <w:lastRenderedPageBreak/>
-        <w:t>and a weather data point that a user could select from a predefined list. I will also provide individual line graphs of COVID-19 infections and each weather data point that will communicate the trend of each variable on its own.</w:t>
-      </w:r>
-      <w:r>
-        <w:t xml:space="preserve"> </w:t>
-      </w:r>
-      <w:r>
-        <w:t>Another recommendation from this paper was to be careful about the density of the data points, specifically for scatterplots</w:t>
-      </w:r>
-      <w:r>
-        <w:t>,</w:t>
-      </w:r>
-      <w:r>
-        <w:t xml:space="preserve"> because users often mentally exaggerate how correlated 2 variables are in a scatterplot that is very dense with data points. A graph can become </w:t>
-      </w:r>
-      <w:r>
-        <w:t>denser</w:t>
-      </w:r>
-      <w:r>
-        <w:t xml:space="preserve"> by either adding data points or shrinking its size. This means that I will need to be careful to not try to plot too many data points on the scatterplot I provide depending on its size.</w:t>
+        <w:t>I will need to be careful to not try to plot too many data points on the scatterplot I provide depending on its size.</w:t>
       </w:r>
     </w:p>
     <w:p>
@@ -1550,11 +1598,7 @@
         <w:t xml:space="preserve"> This data source was also hosted on GitHub where the dataset files can be downloaded.</w:t>
       </w:r>
       <w:r>
-        <w:t xml:space="preserve"> This data source is very similar to the New York Times data source in </w:t>
-      </w:r>
-      <w:r>
-        <w:lastRenderedPageBreak/>
-        <w:t>that it provides case counts by county in the US.</w:t>
+        <w:t xml:space="preserve"> This data source is very similar to the New York Times data source in that it provides case counts by county in the US.</w:t>
       </w:r>
       <w:r>
         <w:t xml:space="preserve"> It also provides good documentation</w:t>
@@ -1569,15 +1613,7 @@
         <w:t>data source would work for my project as well.</w:t>
       </w:r>
       <w:r>
-        <w:t xml:space="preserve"> In the end I had to pick </w:t>
-      </w:r>
-      <w:proofErr w:type="gramStart"/>
-      <w:r>
-        <w:t>one</w:t>
-      </w:r>
-      <w:proofErr w:type="gramEnd"/>
-      <w:r>
-        <w:t xml:space="preserve"> so I went with the New York Times.</w:t>
+        <w:t xml:space="preserve"> In the end I had to pick one so I went with the New York Times.</w:t>
       </w:r>
     </w:p>
     <w:p>
@@ -1586,6 +1622,7 @@
         <w:ind w:firstLine="720"/>
       </w:pPr>
       <w:r>
+        <w:lastRenderedPageBreak/>
         <w:t xml:space="preserve">For my weather data I will be using an API from Weather Source. Weather Source is a technology company that provides a suite of products that help businesses leverage weather and climate data. </w:t>
       </w:r>
       <w:r>
@@ -1960,7 +1997,6 @@
                 <w:b/>
                 <w:bCs/>
               </w:rPr>
-              <w:lastRenderedPageBreak/>
               <w:t>US.7</w:t>
             </w:r>
           </w:p>
@@ -2031,6 +2067,7 @@
                 <w:b/>
                 <w:bCs/>
               </w:rPr>
+              <w:lastRenderedPageBreak/>
               <w:t>US.9</w:t>
             </w:r>
           </w:p>
@@ -3041,21 +3078,7 @@
         <w:rPr>
           <w:rFonts w:eastAsiaTheme="minorEastAsia"/>
         </w:rPr>
-        <w:t xml:space="preserve"> is the </w:t>
-      </w:r>
-      <w:proofErr w:type="gramStart"/>
-      <w:r>
-        <w:rPr>
-          <w:rFonts w:eastAsiaTheme="minorEastAsia"/>
-        </w:rPr>
-        <w:t>day</w:t>
-      </w:r>
-      <w:proofErr w:type="gramEnd"/>
-      <w:r>
-        <w:rPr>
-          <w:rFonts w:eastAsiaTheme="minorEastAsia"/>
-        </w:rPr>
-        <w:t xml:space="preserve"> we are calculating for and </w:t>
+        <w:t xml:space="preserve"> is the day we are calculating for and </w:t>
       </w:r>
       <m:oMath>
         <m:r>
@@ -3120,21 +3143,7 @@
         <w:rPr>
           <w:rFonts w:eastAsiaTheme="minorEastAsia"/>
         </w:rPr>
-        <w:t xml:space="preserve">For my project I will create an ASP.NET Core Web Application that will serve up an Angular frontend application. The ASP.NET Core application will also provide the API endpoints for the Angular frontend. The weather endpoints in my application will use the </w:t>
-      </w:r>
-      <w:proofErr w:type="spellStart"/>
-      <w:r>
-        <w:rPr>
-          <w:rFonts w:eastAsiaTheme="minorEastAsia"/>
-        </w:rPr>
-        <w:t>WeatherSource</w:t>
-      </w:r>
-      <w:proofErr w:type="spellEnd"/>
-      <w:r>
-        <w:rPr>
-          <w:rFonts w:eastAsiaTheme="minorEastAsia"/>
-        </w:rPr>
-        <w:t xml:space="preserve"> API behind the scenes. The COVID-19 endpoints in my application will </w:t>
+        <w:t xml:space="preserve">For my project I will create an ASP.NET Core Web Application that will serve up an Angular frontend application. The ASP.NET Core application will also provide the API endpoints for the Angular frontend. The weather endpoints in my application will use the WeatherSource API behind the scenes. The COVID-19 endpoints in my application will </w:t>
       </w:r>
       <w:r>
         <w:rPr>
@@ -3176,21 +3185,7 @@
         <w:rPr>
           <w:rFonts w:eastAsiaTheme="minorEastAsia"/>
         </w:rPr>
-        <w:t xml:space="preserve">This nightly load of the CSV data into an Azure SQL database can be done with a </w:t>
-      </w:r>
-      <w:proofErr w:type="spellStart"/>
-      <w:r>
-        <w:rPr>
-          <w:rFonts w:eastAsiaTheme="minorEastAsia"/>
-        </w:rPr>
-        <w:t>WebJob</w:t>
-      </w:r>
-      <w:proofErr w:type="spellEnd"/>
-      <w:r>
-        <w:rPr>
-          <w:rFonts w:eastAsiaTheme="minorEastAsia"/>
-        </w:rPr>
-        <w:t xml:space="preserve"> inside of my Azure App Service.</w:t>
+        <w:t>This nightly load of the CSV data into an Azure SQL database can be done with a WebJob inside of my Azure App Service.</w:t>
       </w:r>
       <w:r>
         <w:rPr>
@@ -12418,23 +12413,7 @@
         </w:rPr>
       </w:pPr>
       <w:r>
-        <w:t xml:space="preserve">Huang, X., </w:t>
-      </w:r>
-      <w:proofErr w:type="spellStart"/>
-      <w:r>
-        <w:t>Mengersen</w:t>
-      </w:r>
-      <w:proofErr w:type="spellEnd"/>
-      <w:r>
-        <w:t xml:space="preserve">, K., </w:t>
-      </w:r>
-      <w:proofErr w:type="spellStart"/>
-      <w:r>
-        <w:t>Milinovich</w:t>
-      </w:r>
-      <w:proofErr w:type="spellEnd"/>
-      <w:r>
-        <w:t xml:space="preserve">, G., &amp; Hu, W. (2017). Effect of Weather Variability on Seasonal Influenza Among Different Age Groups in Queensland, Australia: A Bayesian Spatiotemporal Analysis. The Journal of Infectious Diseases, 215(11), 1695–1701. </w:t>
+        <w:t xml:space="preserve">Huang, X., Mengersen, K., Milinovich, G., &amp; Hu, W. (2017). Effect of Weather Variability on Seasonal Influenza Among Different Age Groups in Queensland, Australia: A Bayesian Spatiotemporal Analysis. The Journal of Infectious Diseases, 215(11), 1695–1701. </w:t>
       </w:r>
       <w:hyperlink r:id="rId12" w:history="1">
         <w:r>
@@ -12470,21 +12449,8 @@
           <w:rStyle w:val="Hyperlink"/>
         </w:rPr>
       </w:pPr>
-      <w:proofErr w:type="spellStart"/>
-      <w:r>
-        <w:t>Jamshidi</w:t>
-      </w:r>
-      <w:proofErr w:type="spellEnd"/>
-      <w:r>
-        <w:t xml:space="preserve">, S., </w:t>
-      </w:r>
-      <w:proofErr w:type="spellStart"/>
-      <w:r>
-        <w:t>Baniasad</w:t>
-      </w:r>
-      <w:proofErr w:type="spellEnd"/>
-      <w:r>
-        <w:t xml:space="preserve">, M., &amp; Niyogi, D. (2020). Global to USA County Scale Analysis of Weather, Urban Density, Mobility, Homestay, and Mask Use on COVID-19. International Journal of Environmental Research and Public Health, 17(21), 7847. </w:t>
+      <w:r>
+        <w:t xml:space="preserve">Jamshidi, S., Baniasad, M., &amp; Niyogi, D. (2020). Global to USA County Scale Analysis of Weather, Urban Density, Mobility, Homestay, and Mask Use on COVID-19. International Journal of Environmental Research and Public Health, 17(21), 7847. </w:t>
       </w:r>
       <w:hyperlink r:id="rId14" w:history="1">
         <w:r>
@@ -12531,15 +12497,7 @@
       </w:pPr>
       <w:r>
         <w:lastRenderedPageBreak/>
-        <w:t xml:space="preserve">Linn, M., Lee, H.-S., Tinker, R., </w:t>
-      </w:r>
-      <w:proofErr w:type="spellStart"/>
-      <w:r>
-        <w:t>Husic</w:t>
-      </w:r>
-      <w:proofErr w:type="spellEnd"/>
-      <w:r>
-        <w:t xml:space="preserve">, F., &amp; Chiu, J. (2006). Teaching and Assessing Knowledge Integration in Science. Science (New York, N.Y.), 313, 1049–1050. </w:t>
+        <w:t xml:space="preserve">Linn, M., Lee, H.-S., Tinker, R., Husic, F., &amp; Chiu, J. (2006). Teaching and Assessing Knowledge Integration in Science. Science (New York, N.Y.), 313, 1049–1050. </w:t>
       </w:r>
       <w:hyperlink r:id="rId16" w:history="1">
         <w:r>
@@ -12558,13 +12516,8 @@
           <w:rStyle w:val="Hyperlink"/>
         </w:rPr>
       </w:pPr>
-      <w:proofErr w:type="spellStart"/>
-      <w:r>
-        <w:t>McClymont</w:t>
-      </w:r>
-      <w:proofErr w:type="spellEnd"/>
-      <w:r>
-        <w:t xml:space="preserve">, H., &amp; Hu, W. (2021). Weather Variability and COVID-19 Transmission: A Review of Recent Research. International Journal of Environmental Research and Public Health, 18(2), 396. </w:t>
+      <w:r>
+        <w:t xml:space="preserve">McClymont, H., &amp; Hu, W. (2021). Weather Variability and COVID-19 Transmission: A Review of Recent Research. International Journal of Environmental Research and Public Health, 18(2), 396. </w:t>
       </w:r>
       <w:hyperlink r:id="rId17" w:history="1">
         <w:r>
@@ -12601,23 +12554,7 @@
         </w:rPr>
       </w:pPr>
       <w:r>
-        <w:t xml:space="preserve">Roussel, M., </w:t>
-      </w:r>
-      <w:proofErr w:type="spellStart"/>
-      <w:r>
-        <w:t>Pontier</w:t>
-      </w:r>
-      <w:proofErr w:type="spellEnd"/>
-      <w:r>
-        <w:t xml:space="preserve">, D., Cohen, J.-M., Lina, B., &amp; </w:t>
-      </w:r>
-      <w:proofErr w:type="spellStart"/>
-      <w:r>
-        <w:t>Fouchet</w:t>
-      </w:r>
-      <w:proofErr w:type="spellEnd"/>
-      <w:r>
-        <w:t xml:space="preserve">, D. (2016). Quantifying the role of weather on seasonal influenza. BMC Public Health, 16, 441. </w:t>
+        <w:t xml:space="preserve">Roussel, M., Pontier, D., Cohen, J.-M., Lina, B., &amp; Fouchet, D. (2016). Quantifying the role of weather on seasonal influenza. BMC Public Health, 16, 441. </w:t>
       </w:r>
       <w:hyperlink r:id="rId19" w:history="1">
         <w:r>
@@ -12634,15 +12571,7 @@
         <w:ind w:left="720" w:hanging="720"/>
       </w:pPr>
       <w:r>
-        <w:t xml:space="preserve">Shah, P., &amp; </w:t>
-      </w:r>
-      <w:proofErr w:type="spellStart"/>
-      <w:r>
-        <w:t>Hoeffner</w:t>
-      </w:r>
-      <w:proofErr w:type="spellEnd"/>
-      <w:r>
-        <w:t xml:space="preserve">, J. (2002). Review of Graph Comprehension Research: Implications for Instruction. Educational Psychology Review, 14(1), 47–69. </w:t>
+        <w:t xml:space="preserve">Shah, P., &amp; Hoeffner, J. (2002). Review of Graph Comprehension Research: Implications for Instruction. Educational Psychology Review, 14(1), 47–69. </w:t>
       </w:r>
       <w:hyperlink r:id="rId20" w:history="1">
         <w:r>
@@ -12713,7 +12642,7 @@
 </file>
 
 <file path=word/styles.xml><?xml version="1.0" encoding="utf-8"?>
-<w:styles xmlns:mc="http://schemas.openxmlformats.org/markup-compatibility/2006" xmlns:r="http://schemas.openxmlformats.org/officeDocument/2006/relationships" xmlns:w="http://schemas.openxmlformats.org/wordprocessingml/2006/main" xmlns:w14="http://schemas.microsoft.com/office/word/2010/wordml" xmlns:w15="http://schemas.microsoft.com/office/word/2012/wordml" xmlns:w16cex="http://schemas.microsoft.com/office/word/2018/wordml/cex" xmlns:w16cid="http://schemas.microsoft.com/office/word/2016/wordml/cid" xmlns:w16="http://schemas.microsoft.com/office/word/2018/wordml" xmlns:w16sdtdh="http://schemas.microsoft.com/office/word/2020/wordml/sdtdatahash" xmlns:w16se="http://schemas.microsoft.com/office/word/2015/wordml/symex" mc:Ignorable="w14 w15 w16se w16cid w16 w16cex w16sdtdh">
+<w:styles xmlns:mc="http://schemas.openxmlformats.org/markup-compatibility/2006" xmlns:r="http://schemas.openxmlformats.org/officeDocument/2006/relationships" xmlns:w="http://schemas.openxmlformats.org/wordprocessingml/2006/main" xmlns:w14="http://schemas.microsoft.com/office/word/2010/wordml" xmlns:w15="http://schemas.microsoft.com/office/word/2012/wordml" xmlns:w16cex="http://schemas.microsoft.com/office/word/2018/wordml/cex" xmlns:w16cid="http://schemas.microsoft.com/office/word/2016/wordml/cid" xmlns:w16="http://schemas.microsoft.com/office/word/2018/wordml" xmlns:w16se="http://schemas.microsoft.com/office/word/2015/wordml/symex" mc:Ignorable="w14 w15 w16se w16cid w16 w16cex">
   <w:docDefaults>
     <w:rPrDefault>
       <w:rPr>

</xml_diff>